<commit_message>
feat: Update skill set
</commit_message>
<xml_diff>
--- a/resources/resume.docx
+++ b/resources/resume.docx
@@ -1,6 +1,6 @@
 
 <file path=word/document.xml><?xml version="1.0" encoding="utf-8"?>
-<w:document xmlns:wpc="http://schemas.microsoft.com/office/word/2010/wordprocessingCanvas" xmlns:cx="http://schemas.microsoft.com/office/drawing/2014/chartex" xmlns:cx1="http://schemas.microsoft.com/office/drawing/2015/9/8/chartex" xmlns:cx2="http://schemas.microsoft.com/office/drawing/2015/10/21/chartex" xmlns:cx3="http://schemas.microsoft.com/office/drawing/2016/5/9/chartex" xmlns:cx4="http://schemas.microsoft.com/office/drawing/2016/5/10/chartex" xmlns:cx5="http://schemas.microsoft.com/office/drawing/2016/5/11/chartex" xmlns:cx6="http://schemas.microsoft.com/office/drawing/2016/5/12/chartex" xmlns:cx7="http://schemas.microsoft.com/office/drawing/2016/5/13/chartex" xmlns:cx8="http://schemas.microsoft.com/office/drawing/2016/5/14/chartex" xmlns:mc="http://schemas.openxmlformats.org/markup-compatibility/2006" xmlns:aink="http://schemas.microsoft.com/office/drawing/2016/ink" xmlns:am3d="http://schemas.microsoft.com/office/drawing/2017/model3d" xmlns:o="urn:schemas-microsoft-com:office:office" xmlns:oel="http://schemas.microsoft.com/office/2019/extlst" xmlns:r="http://schemas.openxmlformats.org/officeDocument/2006/relationships" xmlns:m="http://schemas.openxmlformats.org/officeDocument/2006/math" xmlns:v="urn:schemas-microsoft-com:vml" xmlns:wp14="http://schemas.microsoft.com/office/word/2010/wordprocessingDrawing" xmlns:wp="http://schemas.openxmlformats.org/drawingml/2006/wordprocessingDrawing" xmlns:w10="urn:schemas-microsoft-com:office:word" xmlns:w="http://schemas.openxmlformats.org/wordprocessingml/2006/main" xmlns:w14="http://schemas.microsoft.com/office/word/2010/wordml" xmlns:w15="http://schemas.microsoft.com/office/word/2012/wordml" xmlns:w16cex="http://schemas.microsoft.com/office/word/2018/wordml/cex" xmlns:w16cid="http://schemas.microsoft.com/office/word/2016/wordml/cid" xmlns:w16="http://schemas.microsoft.com/office/word/2018/wordml" xmlns:w16sdtdh="http://schemas.microsoft.com/office/word/2020/wordml/sdtdatahash" xmlns:w16se="http://schemas.microsoft.com/office/word/2015/wordml/symex" xmlns:wpg="http://schemas.microsoft.com/office/word/2010/wordprocessingGroup" xmlns:wpi="http://schemas.microsoft.com/office/word/2010/wordprocessingInk" xmlns:wne="http://schemas.microsoft.com/office/word/2006/wordml" xmlns:wps="http://schemas.microsoft.com/office/word/2010/wordprocessingShape" mc:Ignorable="w14 w15 w16se w16cid w16 w16cex w16sdtdh wp14">
+<w:document xmlns:wpc="http://schemas.microsoft.com/office/word/2010/wordprocessingCanvas" xmlns:cx="http://schemas.microsoft.com/office/drawing/2014/chartex" xmlns:cx1="http://schemas.microsoft.com/office/drawing/2015/9/8/chartex" xmlns:cx2="http://schemas.microsoft.com/office/drawing/2015/10/21/chartex" xmlns:cx3="http://schemas.microsoft.com/office/drawing/2016/5/9/chartex" xmlns:cx4="http://schemas.microsoft.com/office/drawing/2016/5/10/chartex" xmlns:cx5="http://schemas.microsoft.com/office/drawing/2016/5/11/chartex" xmlns:cx6="http://schemas.microsoft.com/office/drawing/2016/5/12/chartex" xmlns:cx7="http://schemas.microsoft.com/office/drawing/2016/5/13/chartex" xmlns:cx8="http://schemas.microsoft.com/office/drawing/2016/5/14/chartex" xmlns:mc="http://schemas.openxmlformats.org/markup-compatibility/2006" xmlns:aink="http://schemas.microsoft.com/office/drawing/2016/ink" xmlns:am3d="http://schemas.microsoft.com/office/drawing/2017/model3d" xmlns:o="urn:schemas-microsoft-com:office:office" xmlns:r="http://schemas.openxmlformats.org/officeDocument/2006/relationships" xmlns:m="http://schemas.openxmlformats.org/officeDocument/2006/math" xmlns:v="urn:schemas-microsoft-com:vml" xmlns:wp14="http://schemas.microsoft.com/office/word/2010/wordprocessingDrawing" xmlns:wp="http://schemas.openxmlformats.org/drawingml/2006/wordprocessingDrawing" xmlns:w10="urn:schemas-microsoft-com:office:word" xmlns:w="http://schemas.openxmlformats.org/wordprocessingml/2006/main" xmlns:w14="http://schemas.microsoft.com/office/word/2010/wordml" xmlns:w15="http://schemas.microsoft.com/office/word/2012/wordml" xmlns:w16cex="http://schemas.microsoft.com/office/word/2018/wordml/cex" xmlns:w16cid="http://schemas.microsoft.com/office/word/2016/wordml/cid" xmlns:w16="http://schemas.microsoft.com/office/word/2018/wordml" xmlns:w16sdtdh="http://schemas.microsoft.com/office/word/2020/wordml/sdtdatahash" xmlns:w16se="http://schemas.microsoft.com/office/word/2015/wordml/symex" xmlns:wpg="http://schemas.microsoft.com/office/word/2010/wordprocessingGroup" xmlns:wpi="http://schemas.microsoft.com/office/word/2010/wordprocessingInk" xmlns:wne="http://schemas.microsoft.com/office/word/2006/wordml" xmlns:wps="http://schemas.microsoft.com/office/word/2010/wordprocessingShape" mc:Ignorable="w14 w15 w16se w16cid w16 w16cex w16sdtdh wp14">
   <w:body>
     <w:p>
       <w:pPr>
@@ -1328,7 +1328,7 @@
               </wp:inline>
             </w:drawing>
           </mc:Choice>
-          <mc:Fallback>
+          <mc:Fallback xmlns:oel="http://schemas.microsoft.com/office/2019/extlst">
             <w:pict>
               <v:roundrect w14:anchorId="09FBA29C" id="Rectangle: Rounded Corners 35" o:spid="_x0000_s1026" style="width:55.15pt;height:20.25pt;visibility:visible;mso-wrap-style:none;mso-left-percent:-10001;mso-top-percent:-10001;mso-position-horizontal:absolute;mso-position-horizontal-relative:char;mso-position-vertical:absolute;mso-position-vertical-relative:line;mso-left-percent:-10001;mso-top-percent:-10001;v-text-anchor:middle" arcsize="18684f" o:gfxdata="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" filled="f" strokecolor="#006edb">
                 <v:textbox inset="5.04pt,.8mm,5.04pt,.8mm">
@@ -1451,7 +1451,7 @@
               </wp:inline>
             </w:drawing>
           </mc:Choice>
-          <mc:Fallback>
+          <mc:Fallback xmlns:oel="http://schemas.microsoft.com/office/2019/extlst">
             <w:pict>
               <v:roundrect w14:anchorId="20E2BAC4" id="Rectangle: Rounded Corners 34" o:spid="_x0000_s1027" style="width:55.15pt;height:20.25pt;visibility:visible;mso-wrap-style:none;mso-left-percent:-10001;mso-top-percent:-10001;mso-position-horizontal:absolute;mso-position-horizontal-relative:char;mso-position-vertical:absolute;mso-position-vertical-relative:line;mso-left-percent:-10001;mso-top-percent:-10001;v-text-anchor:middle" arcsize="18684f" o:gfxdata="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" filled="f" strokecolor="#006edb">
                 <v:textbox inset="5.04pt,.8mm,5.04pt,.8mm">
@@ -1574,7 +1574,7 @@
               </wp:inline>
             </w:drawing>
           </mc:Choice>
-          <mc:Fallback>
+          <mc:Fallback xmlns:oel="http://schemas.microsoft.com/office/2019/extlst">
             <w:pict>
               <v:roundrect w14:anchorId="60538BFC" id="Rectangle: Rounded Corners 4" o:spid="_x0000_s1028" style="width:55.15pt;height:20.25pt;visibility:visible;mso-wrap-style:none;mso-left-percent:-10001;mso-top-percent:-10001;mso-position-horizontal:absolute;mso-position-horizontal-relative:char;mso-position-vertical:absolute;mso-position-vertical-relative:line;mso-left-percent:-10001;mso-top-percent:-10001;v-text-anchor:middle" arcsize="18684f" o:gfxdata="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" filled="f" strokecolor="#006edb">
                 <v:textbox inset="5.04pt,.8mm,5.04pt,.8mm">
@@ -1595,6 +1595,129 @@
                           <w:lang w:val="en-US"/>
                         </w:rPr>
                         <w:t>Next.js</w:t>
+                      </w:r>
+                    </w:p>
+                  </w:txbxContent>
+                </v:textbox>
+                <w10:anchorlock/>
+              </v:roundrect>
+            </w:pict>
+          </mc:Fallback>
+        </mc:AlternateContent>
+      </w:r>
+      <w:r>
+        <w:rPr>
+          <w:b/>
+          <w:bCs/>
+        </w:rPr>
+        <w:t xml:space="preserve"> </w:t>
+      </w:r>
+      <w:r>
+        <w:rPr>
+          <w:noProof/>
+        </w:rPr>
+        <mc:AlternateContent>
+          <mc:Choice Requires="wps">
+            <w:drawing>
+              <wp:inline distT="0" distB="0" distL="0" distR="0" wp14:anchorId="5F48D281" wp14:editId="07C084FF">
+                <wp:extent cx="700601" cy="257175"/>
+                <wp:effectExtent l="0" t="0" r="14605" b="28575"/>
+                <wp:docPr id="10" name="Rectangle: Rounded Corners 10"/>
+                <wp:cNvGraphicFramePr/>
+                <a:graphic xmlns:a="http://schemas.openxmlformats.org/drawingml/2006/main">
+                  <a:graphicData uri="http://schemas.microsoft.com/office/word/2010/wordprocessingShape">
+                    <wps:wsp>
+                      <wps:cNvSpPr/>
+                      <wps:spPr>
+                        <a:xfrm>
+                          <a:off x="0" y="0"/>
+                          <a:ext cx="700601" cy="257175"/>
+                        </a:xfrm>
+                        <a:prstGeom prst="roundRect">
+                          <a:avLst>
+                            <a:gd name="adj" fmla="val 28511"/>
+                          </a:avLst>
+                        </a:prstGeom>
+                        <a:noFill/>
+                        <a:ln w="9525" cap="flat" cmpd="sng" algn="ctr">
+                          <a:solidFill>
+                            <a:srgbClr val="006EDB"/>
+                          </a:solidFill>
+                          <a:prstDash val="solid"/>
+                          <a:round/>
+                          <a:headEnd type="none" w="med" len="med"/>
+                          <a:tailEnd type="none" w="med" len="med"/>
+                        </a:ln>
+                      </wps:spPr>
+                      <wps:style>
+                        <a:lnRef idx="0">
+                          <a:scrgbClr r="0" g="0" b="0"/>
+                        </a:lnRef>
+                        <a:fillRef idx="0">
+                          <a:scrgbClr r="0" g="0" b="0"/>
+                        </a:fillRef>
+                        <a:effectRef idx="0">
+                          <a:scrgbClr r="0" g="0" b="0"/>
+                        </a:effectRef>
+                        <a:fontRef idx="minor">
+                          <a:schemeClr val="accent1"/>
+                        </a:fontRef>
+                      </wps:style>
+                      <wps:txbx>
+                        <w:txbxContent>
+                          <w:p>
+                            <w:pPr>
+                              <w:jc w:val="center"/>
+                              <w:rPr>
+                                <w:sz w:val="20"/>
+                                <w:szCs w:val="20"/>
+                                <w:lang w:val="en-US"/>
+                              </w:rPr>
+                            </w:pPr>
+                            <w:r>
+                              <w:rPr>
+                                <w:sz w:val="20"/>
+                                <w:szCs w:val="20"/>
+                                <w:lang w:val="en-US"/>
+                              </w:rPr>
+                              <w:t>Cypress</w:t>
+                            </w:r>
+                          </w:p>
+                        </w:txbxContent>
+                      </wps:txbx>
+                      <wps:bodyPr rot="0" spcFirstLastPara="0" vertOverflow="overflow" horzOverflow="overflow" vert="horz" wrap="none" lIns="64008" tIns="28800" rIns="64008" bIns="28800" numCol="1" spcCol="0" rtlCol="0" fromWordArt="0" anchor="ctr" anchorCtr="0" forceAA="0" compatLnSpc="1">
+                        <a:prstTxWarp prst="textNoShape">
+                          <a:avLst/>
+                        </a:prstTxWarp>
+                        <a:noAutofit/>
+                      </wps:bodyPr>
+                    </wps:wsp>
+                  </a:graphicData>
+                </a:graphic>
+              </wp:inline>
+            </w:drawing>
+          </mc:Choice>
+          <mc:Fallback>
+            <w:pict>
+              <v:roundrect w14:anchorId="5F48D281" id="Rectangle: Rounded Corners 10" o:spid="_x0000_s1029" style="width:55.15pt;height:20.25pt;visibility:visible;mso-wrap-style:none;mso-left-percent:-10001;mso-top-percent:-10001;mso-position-horizontal:absolute;mso-position-horizontal-relative:char;mso-position-vertical:absolute;mso-position-vertical-relative:line;mso-left-percent:-10001;mso-top-percent:-10001;v-text-anchor:middle" arcsize="18684f" o:gfxdata="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" filled="f" strokecolor="#006edb">
+                <v:textbox inset="5.04pt,.8mm,5.04pt,.8mm">
+                  <w:txbxContent>
+                    <w:p>
+                      <w:pPr>
+                        <w:jc w:val="center"/>
+                        <w:rPr>
+                          <w:sz w:val="20"/>
+                          <w:szCs w:val="20"/>
+                          <w:lang w:val="en-US"/>
+                        </w:rPr>
+                      </w:pPr>
+                      <w:r>
+                        <w:rPr>
+                          <w:sz w:val="20"/>
+                          <w:szCs w:val="20"/>
+                          <w:lang w:val="en-US"/>
+                        </w:rPr>
+                        <w:t>Cypress</w:t>
                       </w:r>
                     </w:p>
                   </w:txbxContent>
@@ -1697,7 +1820,7 @@
               </wp:inline>
             </w:drawing>
           </mc:Choice>
-          <mc:Fallback>
+          <mc:Fallback xmlns:oel="http://schemas.microsoft.com/office/2019/extlst">
             <w:pict>
               <v:roundrect w14:anchorId="5FD60656" id="Rectangle: Rounded Corners 33" o:spid="_x0000_s1029" style="width:55.15pt;height:20.25pt;visibility:visible;mso-wrap-style:none;mso-left-percent:-10001;mso-top-percent:-10001;mso-position-horizontal:absolute;mso-position-horizontal-relative:char;mso-position-vertical:absolute;mso-position-vertical-relative:line;mso-left-percent:-10001;mso-top-percent:-10001;v-text-anchor:middle" arcsize="18684f" o:gfxdata="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" filled="f" strokecolor="#006edb">
                 <v:textbox inset="5.04pt,.8mm,5.04pt,.8mm">
@@ -1820,7 +1943,7 @@
               </wp:inline>
             </w:drawing>
           </mc:Choice>
-          <mc:Fallback>
+          <mc:Fallback xmlns:oel="http://schemas.microsoft.com/office/2019/extlst">
             <w:pict>
               <v:roundrect w14:anchorId="007F0209" id="Rectangle: Rounded Corners 1" o:spid="_x0000_s1030" style="width:55.15pt;height:20.25pt;visibility:visible;mso-wrap-style:none;mso-left-percent:-10001;mso-top-percent:-10001;mso-position-horizontal:absolute;mso-position-horizontal-relative:char;mso-position-vertical:absolute;mso-position-vertical-relative:line;mso-left-percent:-10001;mso-top-percent:-10001;v-text-anchor:middle" arcsize="18684f" o:gfxdata="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" filled="f" strokecolor="#006edb">
                 <v:textbox inset="5.04pt,.8mm,5.04pt,.8mm">
@@ -1943,7 +2066,7 @@
               </wp:inline>
             </w:drawing>
           </mc:Choice>
-          <mc:Fallback>
+          <mc:Fallback xmlns:oel="http://schemas.microsoft.com/office/2019/extlst">
             <w:pict>
               <v:roundrect w14:anchorId="33B4CBCD" id="Rectangle: Rounded Corners 36" o:spid="_x0000_s1031" style="width:55.15pt;height:20.25pt;visibility:visible;mso-wrap-style:none;mso-left-percent:-10001;mso-top-percent:-10001;mso-position-horizontal:absolute;mso-position-horizontal-relative:char;mso-position-vertical:absolute;mso-position-vertical-relative:line;mso-left-percent:-10001;mso-top-percent:-10001;v-text-anchor:middle" arcsize="18684f" o:gfxdata="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" filled="f" strokecolor="#006edb">
                 <v:textbox inset="5.04pt,.8mm,5.04pt,.8mm">
@@ -1964,129 +2087,6 @@
                           <w:lang w:val="en-US"/>
                         </w:rPr>
                         <w:t>Redux</w:t>
-                      </w:r>
-                    </w:p>
-                  </w:txbxContent>
-                </v:textbox>
-                <w10:anchorlock/>
-              </v:roundrect>
-            </w:pict>
-          </mc:Fallback>
-        </mc:AlternateContent>
-      </w:r>
-      <w:r>
-        <w:rPr>
-          <w:b/>
-          <w:bCs/>
-        </w:rPr>
-        <w:t xml:space="preserve"> </w:t>
-      </w:r>
-      <w:r>
-        <w:rPr>
-          <w:noProof/>
-        </w:rPr>
-        <mc:AlternateContent>
-          <mc:Choice Requires="wps">
-            <w:drawing>
-              <wp:inline distT="0" distB="0" distL="0" distR="0" wp14:anchorId="1D1DC2C4" wp14:editId="19C59273">
-                <wp:extent cx="700601" cy="257175"/>
-                <wp:effectExtent l="0" t="0" r="13335" b="28575"/>
-                <wp:docPr id="5" name="Rectangle: Rounded Corners 5"/>
-                <wp:cNvGraphicFramePr/>
-                <a:graphic xmlns:a="http://schemas.openxmlformats.org/drawingml/2006/main">
-                  <a:graphicData uri="http://schemas.microsoft.com/office/word/2010/wordprocessingShape">
-                    <wps:wsp>
-                      <wps:cNvSpPr/>
-                      <wps:spPr>
-                        <a:xfrm>
-                          <a:off x="0" y="0"/>
-                          <a:ext cx="700601" cy="257175"/>
-                        </a:xfrm>
-                        <a:prstGeom prst="roundRect">
-                          <a:avLst>
-                            <a:gd name="adj" fmla="val 28511"/>
-                          </a:avLst>
-                        </a:prstGeom>
-                        <a:noFill/>
-                        <a:ln w="9525" cap="flat" cmpd="sng" algn="ctr">
-                          <a:solidFill>
-                            <a:srgbClr val="006EDB"/>
-                          </a:solidFill>
-                          <a:prstDash val="solid"/>
-                          <a:round/>
-                          <a:headEnd type="none" w="med" len="med"/>
-                          <a:tailEnd type="none" w="med" len="med"/>
-                        </a:ln>
-                      </wps:spPr>
-                      <wps:style>
-                        <a:lnRef idx="0">
-                          <a:scrgbClr r="0" g="0" b="0"/>
-                        </a:lnRef>
-                        <a:fillRef idx="0">
-                          <a:scrgbClr r="0" g="0" b="0"/>
-                        </a:fillRef>
-                        <a:effectRef idx="0">
-                          <a:scrgbClr r="0" g="0" b="0"/>
-                        </a:effectRef>
-                        <a:fontRef idx="minor">
-                          <a:schemeClr val="accent1"/>
-                        </a:fontRef>
-                      </wps:style>
-                      <wps:txbx>
-                        <w:txbxContent>
-                          <w:p>
-                            <w:pPr>
-                              <w:jc w:val="center"/>
-                              <w:rPr>
-                                <w:sz w:val="20"/>
-                                <w:szCs w:val="20"/>
-                                <w:lang w:val="en-US"/>
-                              </w:rPr>
-                            </w:pPr>
-                            <w:r>
-                              <w:rPr>
-                                <w:sz w:val="20"/>
-                                <w:szCs w:val="20"/>
-                                <w:lang w:val="en-US"/>
-                              </w:rPr>
-                              <w:t>React Router</w:t>
-                            </w:r>
-                          </w:p>
-                        </w:txbxContent>
-                      </wps:txbx>
-                      <wps:bodyPr rot="0" spcFirstLastPara="0" vertOverflow="overflow" horzOverflow="overflow" vert="horz" wrap="none" lIns="64008" tIns="28800" rIns="64008" bIns="28800" numCol="1" spcCol="0" rtlCol="0" fromWordArt="0" anchor="ctr" anchorCtr="0" forceAA="0" compatLnSpc="1">
-                        <a:prstTxWarp prst="textNoShape">
-                          <a:avLst/>
-                        </a:prstTxWarp>
-                        <a:noAutofit/>
-                      </wps:bodyPr>
-                    </wps:wsp>
-                  </a:graphicData>
-                </a:graphic>
-              </wp:inline>
-            </w:drawing>
-          </mc:Choice>
-          <mc:Fallback>
-            <w:pict>
-              <v:roundrect w14:anchorId="1D1DC2C4" id="Rectangle: Rounded Corners 5" o:spid="_x0000_s1032" style="width:55.15pt;height:20.25pt;visibility:visible;mso-wrap-style:none;mso-left-percent:-10001;mso-top-percent:-10001;mso-position-horizontal:absolute;mso-position-horizontal-relative:char;mso-position-vertical:absolute;mso-position-vertical-relative:line;mso-left-percent:-10001;mso-top-percent:-10001;v-text-anchor:middle" arcsize="18684f" o:gfxdata="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" filled="f" strokecolor="#006edb">
-                <v:textbox inset="5.04pt,.8mm,5.04pt,.8mm">
-                  <w:txbxContent>
-                    <w:p>
-                      <w:pPr>
-                        <w:jc w:val="center"/>
-                        <w:rPr>
-                          <w:sz w:val="20"/>
-                          <w:szCs w:val="20"/>
-                          <w:lang w:val="en-US"/>
-                        </w:rPr>
-                      </w:pPr>
-                      <w:r>
-                        <w:rPr>
-                          <w:sz w:val="20"/>
-                          <w:szCs w:val="20"/>
-                          <w:lang w:val="en-US"/>
-                        </w:rPr>
-                        <w:t>React Router</w:t>
                       </w:r>
                     </w:p>
                   </w:txbxContent>
@@ -2189,7 +2189,7 @@
               </wp:inline>
             </w:drawing>
           </mc:Choice>
-          <mc:Fallback>
+          <mc:Fallback xmlns:oel="http://schemas.microsoft.com/office/2019/extlst">
             <w:pict>
               <v:roundrect w14:anchorId="5EC2AD9C" id="Rectangle: Rounded Corners 6" o:spid="_x0000_s1033" style="width:55.15pt;height:20.25pt;visibility:visible;mso-wrap-style:none;mso-left-percent:-10001;mso-top-percent:-10001;mso-position-horizontal:absolute;mso-position-horizontal-relative:char;mso-position-vertical:absolute;mso-position-vertical-relative:line;mso-left-percent:-10001;mso-top-percent:-10001;v-text-anchor:middle" arcsize="18684f" o:gfxdata="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" filled="f" strokecolor="#006edb">
                 <v:textbox inset="5.04pt,.8mm,5.04pt,.8mm">
@@ -2326,7 +2326,7 @@
               </wp:inline>
             </w:drawing>
           </mc:Choice>
-          <mc:Fallback>
+          <mc:Fallback xmlns:oel="http://schemas.microsoft.com/office/2019/extlst">
             <w:pict>
               <v:roundrect w14:anchorId="439B97F9" id="Rectangle: Rounded Corners 28" o:spid="_x0000_s1034" style="width:55.15pt;height:20.25pt;visibility:visible;mso-wrap-style:none;mso-left-percent:-10001;mso-top-percent:-10001;mso-position-horizontal:absolute;mso-position-horizontal-relative:char;mso-position-vertical:absolute;mso-position-vertical-relative:line;mso-left-percent:-10001;mso-top-percent:-10001;v-text-anchor:middle" arcsize="18684f" o:gfxdata="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" filled="f" strokecolor="#006edb">
                 <v:textbox inset="5.04pt,.8mm,5.04pt,.8mm">
@@ -2445,7 +2445,7 @@
               </wp:inline>
             </w:drawing>
           </mc:Choice>
-          <mc:Fallback>
+          <mc:Fallback xmlns:oel="http://schemas.microsoft.com/office/2019/extlst">
             <w:pict>
               <v:roundrect w14:anchorId="1C5CF5C1" id="Rectangle: Rounded Corners 27" o:spid="_x0000_s1035" style="width:55.15pt;height:20.25pt;visibility:visible;mso-wrap-style:none;mso-left-percent:-10001;mso-top-percent:-10001;mso-position-horizontal:absolute;mso-position-horizontal-relative:char;mso-position-vertical:absolute;mso-position-vertical-relative:line;mso-left-percent:-10001;mso-top-percent:-10001;v-text-anchor:middle" arcsize="18684f" o:gfxdata="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" filled="f" strokecolor="#006edb">
                 <v:textbox inset="5.04pt,.8mm,5.04pt,.8mm">
@@ -2564,7 +2564,7 @@
               </wp:inline>
             </w:drawing>
           </mc:Choice>
-          <mc:Fallback>
+          <mc:Fallback xmlns:oel="http://schemas.microsoft.com/office/2019/extlst">
             <w:pict>
               <v:roundrect w14:anchorId="2FF37C77" id="Rectangle: Rounded Corners 2" o:spid="_x0000_s1036" style="width:55.15pt;height:20.25pt;visibility:visible;mso-wrap-style:none;mso-left-percent:-10001;mso-top-percent:-10001;mso-position-horizontal:absolute;mso-position-horizontal-relative:char;mso-position-vertical:absolute;mso-position-vertical-relative:line;mso-left-percent:-10001;mso-top-percent:-10001;v-text-anchor:middle" arcsize="18684f" o:gfxdata="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" filled="f" strokecolor="#006edb">
                 <v:textbox inset="5.04pt,.8mm,5.04pt,.8mm">
@@ -2686,7 +2686,7 @@
               </wp:inline>
             </w:drawing>
           </mc:Choice>
-          <mc:Fallback>
+          <mc:Fallback xmlns:oel="http://schemas.microsoft.com/office/2019/extlst">
             <w:pict>
               <v:roundrect w14:anchorId="591652C4" id="Rectangle: Rounded Corners 29" o:spid="_x0000_s1037" style="width:55.15pt;height:20.25pt;visibility:visible;mso-wrap-style:none;mso-left-percent:-10001;mso-top-percent:-10001;mso-position-horizontal:absolute;mso-position-horizontal-relative:char;mso-position-vertical:absolute;mso-position-vertical-relative:line;mso-left-percent:-10001;mso-top-percent:-10001;v-text-anchor:middle" arcsize="18684f" o:gfxdata="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" filled="f" strokecolor="#006edb">
                 <v:textbox inset="5.04pt,.8mm,5.04pt,.8mm">
@@ -2805,7 +2805,7 @@
               </wp:inline>
             </w:drawing>
           </mc:Choice>
-          <mc:Fallback>
+          <mc:Fallback xmlns:oel="http://schemas.microsoft.com/office/2019/extlst">
             <w:pict>
               <v:roundrect w14:anchorId="5CA303DC" id="Rectangle: Rounded Corners 30" o:spid="_x0000_s1038" style="width:55.15pt;height:20.25pt;visibility:visible;mso-wrap-style:none;mso-left-percent:-10001;mso-top-percent:-10001;mso-position-horizontal:absolute;mso-position-horizontal-relative:char;mso-position-vertical:absolute;mso-position-vertical-relative:line;mso-left-percent:-10001;mso-top-percent:-10001;v-text-anchor:middle" arcsize="18684f" o:gfxdata="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" filled="f" strokecolor="#006edb">
                 <v:textbox inset="5.04pt,.8mm,5.04pt,.8mm">
@@ -2942,7 +2942,7 @@
               </wp:inline>
             </w:drawing>
           </mc:Choice>
-          <mc:Fallback>
+          <mc:Fallback xmlns:oel="http://schemas.microsoft.com/office/2019/extlst">
             <w:pict>
               <v:roundrect w14:anchorId="4E6892F1" id="Rectangle: Rounded Corners 7" o:spid="_x0000_s1039" style="width:54.25pt;height:20.25pt;visibility:visible;mso-wrap-style:none;mso-left-percent:-10001;mso-top-percent:-10001;mso-position-horizontal:absolute;mso-position-horizontal-relative:char;mso-position-vertical:absolute;mso-position-vertical-relative:line;mso-left-percent:-10001;mso-top-percent:-10001;v-text-anchor:middle" arcsize="18684f" o:gfxdata="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" filled="f" strokecolor="#006edb">
                 <v:textbox inset="5.04pt,.8mm,5.04pt,.8mm">
@@ -3038,6 +3038,7 @@
                                 <w:lang w:val="en-US"/>
                               </w:rPr>
                             </w:pPr>
+                            <w:proofErr w:type="spellStart"/>
                             <w:r>
                               <w:rPr>
                                 <w:sz w:val="20"/>
@@ -3046,6 +3047,7 @@
                               </w:rPr>
                               <w:t>NativeBase</w:t>
                             </w:r>
+                            <w:proofErr w:type="spellEnd"/>
                           </w:p>
                         </w:txbxContent>
                       </wps:txbx>
@@ -3061,7 +3063,7 @@
               </wp:inline>
             </w:drawing>
           </mc:Choice>
-          <mc:Fallback>
+          <mc:Fallback xmlns:oel="http://schemas.microsoft.com/office/2019/extlst">
             <w:pict>
               <v:roundrect w14:anchorId="730C8425" id="Rectangle: Rounded Corners 8" o:spid="_x0000_s1040" style="width:50.5pt;height:20.25pt;visibility:visible;mso-wrap-style:none;mso-left-percent:-10001;mso-top-percent:-10001;mso-position-horizontal:absolute;mso-position-horizontal-relative:char;mso-position-vertical:absolute;mso-position-vertical-relative:line;mso-left-percent:-10001;mso-top-percent:-10001;v-text-anchor:middle" arcsize="18684f" o:gfxdata="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" filled="f" strokecolor="#006edb">
                 <v:textbox inset="5.04pt,.8mm,5.04pt,.8mm">
@@ -3180,7 +3182,7 @@
               </wp:inline>
             </w:drawing>
           </mc:Choice>
-          <mc:Fallback>
+          <mc:Fallback xmlns:oel="http://schemas.microsoft.com/office/2019/extlst">
             <w:pict>
               <v:roundrect w14:anchorId="3BBDFD73" id="Rectangle: Rounded Corners 9" o:spid="_x0000_s1041" style="width:32.1pt;height:20.25pt;visibility:visible;mso-wrap-style:none;mso-left-percent:-10001;mso-top-percent:-10001;mso-position-horizontal:absolute;mso-position-horizontal-relative:char;mso-position-vertical:absolute;mso-position-vertical-relative:line;mso-left-percent:-10001;mso-top-percent:-10001;v-text-anchor:middle" arcsize="18684f" o:gfxdata="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" filled="f" strokecolor="#006edb">
                 <v:textbox inset="5.04pt,.8mm,5.04pt,.8mm">
@@ -3317,7 +3319,7 @@
               </wp:inline>
             </w:drawing>
           </mc:Choice>
-          <mc:Fallback>
+          <mc:Fallback xmlns:oel="http://schemas.microsoft.com/office/2019/extlst">
             <w:pict>
               <v:roundrect w14:anchorId="34ECB479" id="Rectangle: Rounded Corners 22" o:spid="_x0000_s1042" style="width:32.1pt;height:20.25pt;visibility:visible;mso-wrap-style:none;mso-left-percent:-10001;mso-top-percent:-10001;mso-position-horizontal:absolute;mso-position-horizontal-relative:char;mso-position-vertical:absolute;mso-position-vertical-relative:line;mso-left-percent:-10001;mso-top-percent:-10001;v-text-anchor:middle" arcsize="18684f" o:gfxdata="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" filled="f" strokecolor="#006edb">
                 <v:textbox inset="5.04pt,.8mm,5.04pt,.8mm">
@@ -3436,7 +3438,7 @@
               </wp:inline>
             </w:drawing>
           </mc:Choice>
-          <mc:Fallback>
+          <mc:Fallback xmlns:oel="http://schemas.microsoft.com/office/2019/extlst">
             <w:pict>
               <v:roundrect w14:anchorId="79267651" id="Rectangle: Rounded Corners 3" o:spid="_x0000_s1043" style="width:54.25pt;height:20.25pt;visibility:visible;mso-wrap-style:none;mso-left-percent:-10001;mso-top-percent:-10001;mso-position-horizontal:absolute;mso-position-horizontal-relative:char;mso-position-vertical:absolute;mso-position-vertical-relative:line;mso-left-percent:-10001;mso-top-percent:-10001;v-text-anchor:middle" arcsize="18684f" o:gfxdata="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" filled="f" strokecolor="#006edb">
                 <v:textbox inset="5.04pt,.8mm,5.04pt,.8mm">
@@ -3550,6 +3552,7 @@
                                 <w:lang w:val="en-US"/>
                               </w:rPr>
                             </w:pPr>
+                            <w:proofErr w:type="spellStart"/>
                             <w:r>
                               <w:rPr>
                                 <w:sz w:val="20"/>
@@ -3558,6 +3561,7 @@
                               </w:rPr>
                               <w:t>Contentful</w:t>
                             </w:r>
+                            <w:proofErr w:type="spellEnd"/>
                           </w:p>
                         </w:txbxContent>
                       </wps:txbx>
@@ -3573,7 +3577,7 @@
               </wp:inline>
             </w:drawing>
           </mc:Choice>
-          <mc:Fallback>
+          <mc:Fallback xmlns:oel="http://schemas.microsoft.com/office/2019/extlst">
             <w:pict>
               <v:roundrect w14:anchorId="3D1B21CB" id="Rectangle: Rounded Corners 23" o:spid="_x0000_s1044" style="width:58pt;height:20.25pt;visibility:visible;mso-wrap-style:none;mso-left-percent:-10001;mso-top-percent:-10001;mso-position-horizontal:absolute;mso-position-horizontal-relative:char;mso-position-vertical:absolute;mso-position-vertical-relative:line;mso-left-percent:-10001;mso-top-percent:-10001;v-text-anchor:middle" arcsize="18684f" o:gfxdata="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" filled="f" strokecolor="#006edb">
                 <v:textbox inset="5.04pt,.8mm,5.04pt,.8mm">
@@ -3692,7 +3696,7 @@
               </wp:inline>
             </w:drawing>
           </mc:Choice>
-          <mc:Fallback>
+          <mc:Fallback xmlns:oel="http://schemas.microsoft.com/office/2019/extlst">
             <w:pict>
               <v:roundrect w14:anchorId="4073DCF9" id="Rectangle: Rounded Corners 25" o:spid="_x0000_s1045" style="width:55.4pt;height:20.25pt;visibility:visible;mso-wrap-style:none;mso-left-percent:-10001;mso-top-percent:-10001;mso-position-horizontal:absolute;mso-position-horizontal-relative:char;mso-position-vertical:absolute;mso-position-vertical-relative:line;mso-left-percent:-10001;mso-top-percent:-10001;v-text-anchor:middle" arcsize="18684f" o:gfxdata="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" filled="f" strokecolor="#006edb">
                 <v:textbox inset="5.04pt,.8mm,5.04pt,.8mm">
@@ -3829,7 +3833,7 @@
               </wp:inline>
             </w:drawing>
           </mc:Choice>
-          <mc:Fallback>
+          <mc:Fallback xmlns:oel="http://schemas.microsoft.com/office/2019/extlst">
             <w:pict>
               <v:roundrect w14:anchorId="362DBC14" id="Rectangle: Rounded Corners 26" o:spid="_x0000_s1046" style="width:55.15pt;height:20.25pt;visibility:visible;mso-wrap-style:none;mso-left-percent:-10001;mso-top-percent:-10001;mso-position-horizontal:absolute;mso-position-horizontal-relative:char;mso-position-vertical:absolute;mso-position-vertical-relative:line;mso-left-percent:-10001;mso-top-percent:-10001;v-text-anchor:middle" arcsize="18684f" o:gfxdata="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" filled="f" strokecolor="#006edb">
                 <v:textbox inset="5.04pt,.8mm,5.04pt,.8mm">
@@ -4094,7 +4098,7 @@
 </file>
 
 <file path=word/numbering.xml><?xml version="1.0" encoding="utf-8"?>
-<w:numbering xmlns:wpc="http://schemas.microsoft.com/office/word/2010/wordprocessingCanvas" xmlns:cx="http://schemas.microsoft.com/office/drawing/2014/chartex" xmlns:cx1="http://schemas.microsoft.com/office/drawing/2015/9/8/chartex" xmlns:cx2="http://schemas.microsoft.com/office/drawing/2015/10/21/chartex" xmlns:cx3="http://schemas.microsoft.com/office/drawing/2016/5/9/chartex" xmlns:cx4="http://schemas.microsoft.com/office/drawing/2016/5/10/chartex" xmlns:cx5="http://schemas.microsoft.com/office/drawing/2016/5/11/chartex" xmlns:cx6="http://schemas.microsoft.com/office/drawing/2016/5/12/chartex" xmlns:cx7="http://schemas.microsoft.com/office/drawing/2016/5/13/chartex" xmlns:cx8="http://schemas.microsoft.com/office/drawing/2016/5/14/chartex" xmlns:mc="http://schemas.openxmlformats.org/markup-compatibility/2006" xmlns:aink="http://schemas.microsoft.com/office/drawing/2016/ink" xmlns:am3d="http://schemas.microsoft.com/office/drawing/2017/model3d" xmlns:o="urn:schemas-microsoft-com:office:office" xmlns:oel="http://schemas.microsoft.com/office/2019/extlst" xmlns:r="http://schemas.openxmlformats.org/officeDocument/2006/relationships" xmlns:m="http://schemas.openxmlformats.org/officeDocument/2006/math" xmlns:v="urn:schemas-microsoft-com:vml" xmlns:wp14="http://schemas.microsoft.com/office/word/2010/wordprocessingDrawing" xmlns:wp="http://schemas.openxmlformats.org/drawingml/2006/wordprocessingDrawing" xmlns:w10="urn:schemas-microsoft-com:office:word" xmlns:w="http://schemas.openxmlformats.org/wordprocessingml/2006/main" xmlns:w14="http://schemas.microsoft.com/office/word/2010/wordml" xmlns:w15="http://schemas.microsoft.com/office/word/2012/wordml" xmlns:w16cex="http://schemas.microsoft.com/office/word/2018/wordml/cex" xmlns:w16cid="http://schemas.microsoft.com/office/word/2016/wordml/cid" xmlns:w16="http://schemas.microsoft.com/office/word/2018/wordml" xmlns:w16sdtdh="http://schemas.microsoft.com/office/word/2020/wordml/sdtdatahash" xmlns:w16se="http://schemas.microsoft.com/office/word/2015/wordml/symex" xmlns:wpg="http://schemas.microsoft.com/office/word/2010/wordprocessingGroup" xmlns:wpi="http://schemas.microsoft.com/office/word/2010/wordprocessingInk" xmlns:wne="http://schemas.microsoft.com/office/word/2006/wordml" xmlns:wps="http://schemas.microsoft.com/office/word/2010/wordprocessingShape" mc:Ignorable="w14 w15 w16se w16cid w16 w16cex w16sdtdh wp14">
+<w:numbering xmlns:wpc="http://schemas.microsoft.com/office/word/2010/wordprocessingCanvas" xmlns:cx="http://schemas.microsoft.com/office/drawing/2014/chartex" xmlns:cx1="http://schemas.microsoft.com/office/drawing/2015/9/8/chartex" xmlns:cx2="http://schemas.microsoft.com/office/drawing/2015/10/21/chartex" xmlns:cx3="http://schemas.microsoft.com/office/drawing/2016/5/9/chartex" xmlns:cx4="http://schemas.microsoft.com/office/drawing/2016/5/10/chartex" xmlns:cx5="http://schemas.microsoft.com/office/drawing/2016/5/11/chartex" xmlns:cx6="http://schemas.microsoft.com/office/drawing/2016/5/12/chartex" xmlns:cx7="http://schemas.microsoft.com/office/drawing/2016/5/13/chartex" xmlns:cx8="http://schemas.microsoft.com/office/drawing/2016/5/14/chartex" xmlns:mc="http://schemas.openxmlformats.org/markup-compatibility/2006" xmlns:aink="http://schemas.microsoft.com/office/drawing/2016/ink" xmlns:am3d="http://schemas.microsoft.com/office/drawing/2017/model3d" xmlns:o="urn:schemas-microsoft-com:office:office" xmlns:r="http://schemas.openxmlformats.org/officeDocument/2006/relationships" xmlns:m="http://schemas.openxmlformats.org/officeDocument/2006/math" xmlns:v="urn:schemas-microsoft-com:vml" xmlns:wp14="http://schemas.microsoft.com/office/word/2010/wordprocessingDrawing" xmlns:wp="http://schemas.openxmlformats.org/drawingml/2006/wordprocessingDrawing" xmlns:w10="urn:schemas-microsoft-com:office:word" xmlns:w="http://schemas.openxmlformats.org/wordprocessingml/2006/main" xmlns:w14="http://schemas.microsoft.com/office/word/2010/wordml" xmlns:w15="http://schemas.microsoft.com/office/word/2012/wordml" xmlns:w16cex="http://schemas.microsoft.com/office/word/2018/wordml/cex" xmlns:w16cid="http://schemas.microsoft.com/office/word/2016/wordml/cid" xmlns:w16="http://schemas.microsoft.com/office/word/2018/wordml" xmlns:w16sdtdh="http://schemas.microsoft.com/office/word/2020/wordml/sdtdatahash" xmlns:w16se="http://schemas.microsoft.com/office/word/2015/wordml/symex" xmlns:wpg="http://schemas.microsoft.com/office/word/2010/wordprocessingGroup" xmlns:wpi="http://schemas.microsoft.com/office/word/2010/wordprocessingInk" xmlns:wne="http://schemas.microsoft.com/office/word/2006/wordml" xmlns:wps="http://schemas.microsoft.com/office/word/2010/wordprocessingShape" mc:Ignorable="w14 w15 w16se w16cid w16 w16cex w16sdtdh wp14">
   <w:numPicBullet w:numPicBulletId="0">
     <w:pict>
       <v:shapetype id="_x0000_t75" coordsize="21600,21600" o:spt="75" o:preferrelative="t" path="m@4@5l@4@11@9@11@9@5xe" filled="f" stroked="f">
@@ -4116,63 +4120,63 @@
         <v:path o:extrusionok="f" gradientshapeok="t" o:connecttype="rect"/>
         <o:lock v:ext="edit" aspectratio="t"/>
       </v:shapetype>
-      <v:shape id="_x0000_i1359" type="#_x0000_t75" alt="Marker with solid fill" style="width:7.4pt;height:12.3pt;visibility:visible" o:gfxdata="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" o:bullet="t">
+      <v:shape id="_x0000_i1116" type="#_x0000_t75" alt="Marker with solid fill" style="width:7.5pt;height:12.5pt;visibility:visible" o:gfxdata="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" o:bullet="t">
         <v:imagedata r:id="rId1" o:title="" croptop="-4981f" cropbottom="-4981f" cropleft="-28512f" cropright="-28512f"/>
       </v:shape>
     </w:pict>
   </w:numPicBullet>
   <w:numPicBullet w:numPicBulletId="1">
     <w:pict>
-      <v:shape id="_x0000_i1360" type="#_x0000_t75" alt="Receiver with solid fill" style="width:12.9pt;height:14.15pt;visibility:visible" o:gfxdata="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" o:bullet="t">
+      <v:shape id="_x0000_i1117" type="#_x0000_t75" alt="Receiver with solid fill" style="width:13.15pt;height:14.4pt;visibility:visible" o:gfxdata="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" o:bullet="t">
         <v:imagedata r:id="rId2" o:title="" cropleft="-2445f" cropright="-2445f"/>
       </v:shape>
     </w:pict>
   </w:numPicBullet>
   <w:numPicBullet w:numPicBulletId="2">
     <w:pict>
-      <v:shape id="_x0000_i1361" type="#_x0000_t75" style="width:12.3pt;height:13.55pt;visibility:visible" o:gfxdata="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" o:bullet="t">
+      <v:shape id="_x0000_i1118" type="#_x0000_t75" style="width:12.5pt;height:13.75pt;visibility:visible" o:gfxdata="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" o:bullet="t">
         <v:imagedata r:id="rId3" o:title="" cropbottom="-2357f" cropleft="-7919f" cropright="-5188f"/>
       </v:shape>
     </w:pict>
   </w:numPicBullet>
   <w:numPicBullet w:numPicBulletId="3">
     <w:pict>
-      <v:shape id="_x0000_i1362" type="#_x0000_t75" style="width:12.9pt;height:12.9pt;visibility:visible" o:gfxdata="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" o:bullet="t">
+      <v:shape id="_x0000_i1119" type="#_x0000_t75" style="width:13.15pt;height:13.15pt;visibility:visible" o:gfxdata="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" o:bullet="t">
         <v:imagedata r:id="rId4" o:title="" croptop="-2445f" cropbottom="-2445f" cropleft="-4808f" cropright="-2530f"/>
       </v:shape>
     </w:pict>
   </w:numPicBullet>
   <w:numPicBullet w:numPicBulletId="4">
     <w:pict>
-      <v:shape id="_x0000_i1363" type="#_x0000_t75" style="width:9.25pt;height:11.7pt;visibility:visible" o:gfxdata="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" o:bullet="t">
+      <v:shape id="_x0000_i1120" type="#_x0000_t75" style="width:9.4pt;height:11.9pt;visibility:visible" o:gfxdata="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" o:bullet="t">
         <v:imagedata r:id="rId5" o:title="" cropleft="-6805f" cropright="-5014f"/>
       </v:shape>
     </w:pict>
   </w:numPicBullet>
   <w:numPicBullet w:numPicBulletId="5">
     <w:pict>
-      <v:shape id="_x0000_i1364" type="#_x0000_t75" style="width:8pt;height:11.7pt;visibility:visible" o:gfxdata="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" o:bullet="t">
+      <v:shape id="_x0000_i1121" type="#_x0000_t75" style="width:8.15pt;height:11.9pt;visibility:visible" o:gfxdata="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" o:bullet="t">
         <v:imagedata r:id="rId6" o:title="" cropleft="-11660f" cropright="-9650f"/>
       </v:shape>
     </w:pict>
   </w:numPicBullet>
   <w:numPicBullet w:numPicBulletId="6">
     <w:pict>
-      <v:shape id="_x0000_i1365" type="#_x0000_t75" style="width:11.7pt;height:10.45pt;visibility:visible" o:gfxdata="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" o:bullet="t">
+      <v:shape id="_x0000_i1122" type="#_x0000_t75" style="width:11.9pt;height:10.65pt;visibility:visible" o:gfxdata="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" o:bullet="t">
         <v:imagedata r:id="rId7" o:title="" croptop="-3260f" cropbottom="-1631f"/>
       </v:shape>
     </w:pict>
   </w:numPicBullet>
   <w:numPicBullet w:numPicBulletId="7">
     <w:pict>
-      <v:shape id="_x0000_i1366" type="#_x0000_t75" style="width:11.7pt;height:11.7pt;visibility:visible" o:gfxdata="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" o:bullet="t">
+      <v:shape id="_x0000_i1123" type="#_x0000_t75" style="width:11.9pt;height:11.9pt;visibility:visible" o:gfxdata="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" o:bullet="t">
         <v:imagedata r:id="rId8" o:title=""/>
       </v:shape>
     </w:pict>
   </w:numPicBullet>
   <w:numPicBullet w:numPicBulletId="8">
     <w:pict>
-      <v:shape id="_x0000_i1367" type="#_x0000_t75" style="width:8pt;height:11.7pt;visibility:visible" o:gfxdata="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" o:bullet="t">
+      <v:shape id="_x0000_i1124" type="#_x0000_t75" style="width:8.15pt;height:11.9pt;visibility:visible" o:gfxdata="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" o:bullet="t">
         <v:imagedata r:id="rId9" o:title="" cropleft="-11660f" cropright="-9650f"/>
       </v:shape>
     </w:pict>
@@ -6232,49 +6236,49 @@
       </w:rPr>
     </w:lvl>
   </w:abstractNum>
-  <w:num w:numId="1" w16cid:durableId="370082354">
+  <w:num w:numId="1">
     <w:abstractNumId w:val="4"/>
   </w:num>
-  <w:num w:numId="2" w16cid:durableId="648365267">
+  <w:num w:numId="2">
     <w:abstractNumId w:val="13"/>
   </w:num>
-  <w:num w:numId="3" w16cid:durableId="494147712">
+  <w:num w:numId="3">
     <w:abstractNumId w:val="11"/>
   </w:num>
-  <w:num w:numId="4" w16cid:durableId="1766422001">
+  <w:num w:numId="4">
     <w:abstractNumId w:val="0"/>
   </w:num>
-  <w:num w:numId="5" w16cid:durableId="907961716">
+  <w:num w:numId="5">
     <w:abstractNumId w:val="8"/>
   </w:num>
-  <w:num w:numId="6" w16cid:durableId="2001813164">
+  <w:num w:numId="6">
     <w:abstractNumId w:val="12"/>
   </w:num>
-  <w:num w:numId="7" w16cid:durableId="1451048593">
+  <w:num w:numId="7">
     <w:abstractNumId w:val="14"/>
   </w:num>
-  <w:num w:numId="8" w16cid:durableId="1748991801">
+  <w:num w:numId="8">
     <w:abstractNumId w:val="6"/>
   </w:num>
-  <w:num w:numId="9" w16cid:durableId="1500390791">
+  <w:num w:numId="9">
     <w:abstractNumId w:val="9"/>
   </w:num>
-  <w:num w:numId="10" w16cid:durableId="781143973">
+  <w:num w:numId="10">
     <w:abstractNumId w:val="5"/>
   </w:num>
-  <w:num w:numId="11" w16cid:durableId="313149107">
+  <w:num w:numId="11">
     <w:abstractNumId w:val="10"/>
   </w:num>
-  <w:num w:numId="12" w16cid:durableId="381369403">
+  <w:num w:numId="12">
     <w:abstractNumId w:val="3"/>
   </w:num>
-  <w:num w:numId="13" w16cid:durableId="225341035">
+  <w:num w:numId="13">
     <w:abstractNumId w:val="7"/>
   </w:num>
-  <w:num w:numId="14" w16cid:durableId="1813981844">
+  <w:num w:numId="14">
     <w:abstractNumId w:val="1"/>
   </w:num>
-  <w:num w:numId="15" w16cid:durableId="606812684">
+  <w:num w:numId="15">
     <w:abstractNumId w:val="2"/>
   </w:num>
 </w:numbering>

</xml_diff>

<commit_message>
feat: Reorder skill set
</commit_message>
<xml_diff>
--- a/resources/resume.docx
+++ b/resources/resume.docx
@@ -1328,9 +1328,9 @@
               </wp:inline>
             </w:drawing>
           </mc:Choice>
-          <mc:Fallback xmlns:oel="http://schemas.microsoft.com/office/2019/extlst">
+          <mc:Fallback>
             <w:pict>
-              <v:roundrect w14:anchorId="09FBA29C" id="Rectangle: Rounded Corners 35" o:spid="_x0000_s1026" style="width:55.15pt;height:20.25pt;visibility:visible;mso-wrap-style:none;mso-left-percent:-10001;mso-top-percent:-10001;mso-position-horizontal:absolute;mso-position-horizontal-relative:char;mso-position-vertical:absolute;mso-position-vertical-relative:line;mso-left-percent:-10001;mso-top-percent:-10001;v-text-anchor:middle" arcsize="18684f" o:gfxdata="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" filled="f" strokecolor="#006edb">
+              <v:roundrect w14:anchorId="09FBA29C" id="Rectangle: Rounded Corners 35" o:spid="_x0000_s1026" style="width:55.15pt;height:20.25pt;visibility:visible;mso-wrap-style:none;mso-left-percent:-10001;mso-top-percent:-10001;mso-position-horizontal:absolute;mso-position-horizontal-relative:char;mso-position-vertical:absolute;mso-position-vertical-relative:line;mso-left-percent:-10001;mso-top-percent:-10001;v-text-anchor:middle" arcsize="18684f" o:gfxdata="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" filled="f" strokecolor="#006edb">
                 <v:textbox inset="5.04pt,.8mm,5.04pt,.8mm">
                   <w:txbxContent>
                     <w:p>
@@ -1451,9 +1451,9 @@
               </wp:inline>
             </w:drawing>
           </mc:Choice>
-          <mc:Fallback xmlns:oel="http://schemas.microsoft.com/office/2019/extlst">
+          <mc:Fallback>
             <w:pict>
-              <v:roundrect w14:anchorId="20E2BAC4" id="Rectangle: Rounded Corners 34" o:spid="_x0000_s1027" style="width:55.15pt;height:20.25pt;visibility:visible;mso-wrap-style:none;mso-left-percent:-10001;mso-top-percent:-10001;mso-position-horizontal:absolute;mso-position-horizontal-relative:char;mso-position-vertical:absolute;mso-position-vertical-relative:line;mso-left-percent:-10001;mso-top-percent:-10001;v-text-anchor:middle" arcsize="18684f" o:gfxdata="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" filled="f" strokecolor="#006edb">
+              <v:roundrect w14:anchorId="20E2BAC4" id="Rectangle: Rounded Corners 34" o:spid="_x0000_s1027" style="width:55.15pt;height:20.25pt;visibility:visible;mso-wrap-style:none;mso-left-percent:-10001;mso-top-percent:-10001;mso-position-horizontal:absolute;mso-position-horizontal-relative:char;mso-position-vertical:absolute;mso-position-vertical-relative:line;mso-left-percent:-10001;mso-top-percent:-10001;v-text-anchor:middle" arcsize="18684f" o:gfxdata="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" filled="f" strokecolor="#006edb">
                 <v:textbox inset="5.04pt,.8mm,5.04pt,.8mm">
                   <w:txbxContent>
                     <w:p>
@@ -1574,9 +1574,9 @@
               </wp:inline>
             </w:drawing>
           </mc:Choice>
-          <mc:Fallback xmlns:oel="http://schemas.microsoft.com/office/2019/extlst">
+          <mc:Fallback>
             <w:pict>
-              <v:roundrect w14:anchorId="60538BFC" id="Rectangle: Rounded Corners 4" o:spid="_x0000_s1028" style="width:55.15pt;height:20.25pt;visibility:visible;mso-wrap-style:none;mso-left-percent:-10001;mso-top-percent:-10001;mso-position-horizontal:absolute;mso-position-horizontal-relative:char;mso-position-vertical:absolute;mso-position-vertical-relative:line;mso-left-percent:-10001;mso-top-percent:-10001;v-text-anchor:middle" arcsize="18684f" o:gfxdata="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" filled="f" strokecolor="#006edb">
+              <v:roundrect w14:anchorId="60538BFC" id="Rectangle: Rounded Corners 4" o:spid="_x0000_s1028" style="width:55.15pt;height:20.25pt;visibility:visible;mso-wrap-style:none;mso-left-percent:-10001;mso-top-percent:-10001;mso-position-horizontal:absolute;mso-position-horizontal-relative:char;mso-position-vertical:absolute;mso-position-vertical-relative:line;mso-left-percent:-10001;mso-top-percent:-10001;v-text-anchor:middle" arcsize="18684f" o:gfxdata="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" filled="f" strokecolor="#006edb">
                 <v:textbox inset="5.04pt,.8mm,5.04pt,.8mm">
                   <w:txbxContent>
                     <w:p>
@@ -1595,6 +1595,252 @@
                           <w:lang w:val="en-US"/>
                         </w:rPr>
                         <w:t>Next.js</w:t>
+                      </w:r>
+                    </w:p>
+                  </w:txbxContent>
+                </v:textbox>
+                <w10:anchorlock/>
+              </v:roundrect>
+            </w:pict>
+          </mc:Fallback>
+        </mc:AlternateContent>
+      </w:r>
+      <w:r>
+        <w:rPr>
+          <w:b/>
+          <w:bCs/>
+        </w:rPr>
+        <w:t xml:space="preserve"> </w:t>
+      </w:r>
+      <w:r>
+        <w:rPr>
+          <w:noProof/>
+        </w:rPr>
+        <mc:AlternateContent>
+          <mc:Choice Requires="wps">
+            <w:drawing>
+              <wp:inline distT="0" distB="0" distL="0" distR="0" wp14:anchorId="17F2149C" wp14:editId="3D0D676F">
+                <wp:extent cx="700601" cy="257175"/>
+                <wp:effectExtent l="0" t="0" r="13335" b="28575"/>
+                <wp:docPr id="36" name="Rectangle: Rounded Corners 36"/>
+                <wp:cNvGraphicFramePr/>
+                <a:graphic xmlns:a="http://schemas.openxmlformats.org/drawingml/2006/main">
+                  <a:graphicData uri="http://schemas.microsoft.com/office/word/2010/wordprocessingShape">
+                    <wps:wsp>
+                      <wps:cNvSpPr/>
+                      <wps:spPr>
+                        <a:xfrm>
+                          <a:off x="0" y="0"/>
+                          <a:ext cx="700601" cy="257175"/>
+                        </a:xfrm>
+                        <a:prstGeom prst="roundRect">
+                          <a:avLst>
+                            <a:gd name="adj" fmla="val 28511"/>
+                          </a:avLst>
+                        </a:prstGeom>
+                        <a:noFill/>
+                        <a:ln w="9525" cap="flat" cmpd="sng" algn="ctr">
+                          <a:solidFill>
+                            <a:srgbClr val="006EDB"/>
+                          </a:solidFill>
+                          <a:prstDash val="solid"/>
+                          <a:round/>
+                          <a:headEnd type="none" w="med" len="med"/>
+                          <a:tailEnd type="none" w="med" len="med"/>
+                        </a:ln>
+                      </wps:spPr>
+                      <wps:style>
+                        <a:lnRef idx="0">
+                          <a:scrgbClr r="0" g="0" b="0"/>
+                        </a:lnRef>
+                        <a:fillRef idx="0">
+                          <a:scrgbClr r="0" g="0" b="0"/>
+                        </a:fillRef>
+                        <a:effectRef idx="0">
+                          <a:scrgbClr r="0" g="0" b="0"/>
+                        </a:effectRef>
+                        <a:fontRef idx="minor">
+                          <a:schemeClr val="accent1"/>
+                        </a:fontRef>
+                      </wps:style>
+                      <wps:txbx>
+                        <w:txbxContent>
+                          <w:p>
+                            <w:pPr>
+                              <w:jc w:val="center"/>
+                              <w:rPr>
+                                <w:sz w:val="20"/>
+                                <w:szCs w:val="20"/>
+                                <w:lang w:val="en-US"/>
+                              </w:rPr>
+                            </w:pPr>
+                            <w:r>
+                              <w:rPr>
+                                <w:sz w:val="20"/>
+                                <w:szCs w:val="20"/>
+                                <w:lang w:val="en-US"/>
+                              </w:rPr>
+                              <w:t>Redux</w:t>
+                            </w:r>
+                          </w:p>
+                        </w:txbxContent>
+                      </wps:txbx>
+                      <wps:bodyPr rot="0" spcFirstLastPara="0" vertOverflow="overflow" horzOverflow="overflow" vert="horz" wrap="none" lIns="64008" tIns="28800" rIns="64008" bIns="28800" numCol="1" spcCol="0" rtlCol="0" fromWordArt="0" anchor="ctr" anchorCtr="0" forceAA="0" compatLnSpc="1">
+                        <a:prstTxWarp prst="textNoShape">
+                          <a:avLst/>
+                        </a:prstTxWarp>
+                        <a:noAutofit/>
+                      </wps:bodyPr>
+                    </wps:wsp>
+                  </a:graphicData>
+                </a:graphic>
+              </wp:inline>
+            </w:drawing>
+          </mc:Choice>
+          <mc:Fallback>
+            <w:pict>
+              <v:roundrect w14:anchorId="17F2149C" id="Rectangle: Rounded Corners 36" o:spid="_x0000_s1029" style="width:55.15pt;height:20.25pt;visibility:visible;mso-wrap-style:none;mso-left-percent:-10001;mso-top-percent:-10001;mso-position-horizontal:absolute;mso-position-horizontal-relative:char;mso-position-vertical:absolute;mso-position-vertical-relative:line;mso-left-percent:-10001;mso-top-percent:-10001;v-text-anchor:middle" arcsize="18684f" o:gfxdata="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" filled="f" strokecolor="#006edb">
+                <v:textbox inset="5.04pt,.8mm,5.04pt,.8mm">
+                  <w:txbxContent>
+                    <w:p>
+                      <w:pPr>
+                        <w:jc w:val="center"/>
+                        <w:rPr>
+                          <w:sz w:val="20"/>
+                          <w:szCs w:val="20"/>
+                          <w:lang w:val="en-US"/>
+                        </w:rPr>
+                      </w:pPr>
+                      <w:r>
+                        <w:rPr>
+                          <w:sz w:val="20"/>
+                          <w:szCs w:val="20"/>
+                          <w:lang w:val="en-US"/>
+                        </w:rPr>
+                        <w:t>Redux</w:t>
+                      </w:r>
+                    </w:p>
+                  </w:txbxContent>
+                </v:textbox>
+                <w10:anchorlock/>
+              </v:roundrect>
+            </w:pict>
+          </mc:Fallback>
+        </mc:AlternateContent>
+      </w:r>
+      <w:r>
+        <w:rPr>
+          <w:b/>
+          <w:bCs/>
+        </w:rPr>
+        <w:t xml:space="preserve"> </w:t>
+      </w:r>
+      <w:r>
+        <w:rPr>
+          <w:noProof/>
+        </w:rPr>
+        <mc:AlternateContent>
+          <mc:Choice Requires="wps">
+            <w:drawing>
+              <wp:inline distT="0" distB="0" distL="0" distR="0" wp14:anchorId="2212BBE7" wp14:editId="43BF60C3">
+                <wp:extent cx="700601" cy="257175"/>
+                <wp:effectExtent l="0" t="0" r="16510" b="28575"/>
+                <wp:docPr id="1" name="Rectangle: Rounded Corners 1"/>
+                <wp:cNvGraphicFramePr/>
+                <a:graphic xmlns:a="http://schemas.openxmlformats.org/drawingml/2006/main">
+                  <a:graphicData uri="http://schemas.microsoft.com/office/word/2010/wordprocessingShape">
+                    <wps:wsp>
+                      <wps:cNvSpPr/>
+                      <wps:spPr>
+                        <a:xfrm>
+                          <a:off x="0" y="0"/>
+                          <a:ext cx="700601" cy="257175"/>
+                        </a:xfrm>
+                        <a:prstGeom prst="roundRect">
+                          <a:avLst>
+                            <a:gd name="adj" fmla="val 28511"/>
+                          </a:avLst>
+                        </a:prstGeom>
+                        <a:noFill/>
+                        <a:ln w="9525" cap="flat" cmpd="sng" algn="ctr">
+                          <a:solidFill>
+                            <a:srgbClr val="006EDB"/>
+                          </a:solidFill>
+                          <a:prstDash val="solid"/>
+                          <a:round/>
+                          <a:headEnd type="none" w="med" len="med"/>
+                          <a:tailEnd type="none" w="med" len="med"/>
+                        </a:ln>
+                      </wps:spPr>
+                      <wps:style>
+                        <a:lnRef idx="0">
+                          <a:scrgbClr r="0" g="0" b="0"/>
+                        </a:lnRef>
+                        <a:fillRef idx="0">
+                          <a:scrgbClr r="0" g="0" b="0"/>
+                        </a:fillRef>
+                        <a:effectRef idx="0">
+                          <a:scrgbClr r="0" g="0" b="0"/>
+                        </a:effectRef>
+                        <a:fontRef idx="minor">
+                          <a:schemeClr val="accent1"/>
+                        </a:fontRef>
+                      </wps:style>
+                      <wps:txbx>
+                        <w:txbxContent>
+                          <w:p>
+                            <w:pPr>
+                              <w:jc w:val="center"/>
+                              <w:rPr>
+                                <w:sz w:val="20"/>
+                                <w:szCs w:val="20"/>
+                                <w:lang w:val="en-US"/>
+                              </w:rPr>
+                            </w:pPr>
+                            <w:r>
+                              <w:rPr>
+                                <w:sz w:val="20"/>
+                                <w:szCs w:val="20"/>
+                                <w:lang w:val="en-US"/>
+                              </w:rPr>
+                              <w:t>MUI</w:t>
+                            </w:r>
+                          </w:p>
+                        </w:txbxContent>
+                      </wps:txbx>
+                      <wps:bodyPr rot="0" spcFirstLastPara="0" vertOverflow="overflow" horzOverflow="overflow" vert="horz" wrap="none" lIns="64008" tIns="28800" rIns="64008" bIns="28800" numCol="1" spcCol="0" rtlCol="0" fromWordArt="0" anchor="ctr" anchorCtr="0" forceAA="0" compatLnSpc="1">
+                        <a:prstTxWarp prst="textNoShape">
+                          <a:avLst/>
+                        </a:prstTxWarp>
+                        <a:noAutofit/>
+                      </wps:bodyPr>
+                    </wps:wsp>
+                  </a:graphicData>
+                </a:graphic>
+              </wp:inline>
+            </w:drawing>
+          </mc:Choice>
+          <mc:Fallback>
+            <w:pict>
+              <v:roundrect w14:anchorId="2212BBE7" id="Rectangle: Rounded Corners 1" o:spid="_x0000_s1030" style="width:55.15pt;height:20.25pt;visibility:visible;mso-wrap-style:none;mso-left-percent:-10001;mso-top-percent:-10001;mso-position-horizontal:absolute;mso-position-horizontal-relative:char;mso-position-vertical:absolute;mso-position-vertical-relative:line;mso-left-percent:-10001;mso-top-percent:-10001;v-text-anchor:middle" arcsize="18684f" o:gfxdata="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" filled="f" strokecolor="#006edb">
+                <v:textbox inset="5.04pt,.8mm,5.04pt,.8mm">
+                  <w:txbxContent>
+                    <w:p>
+                      <w:pPr>
+                        <w:jc w:val="center"/>
+                        <w:rPr>
+                          <w:sz w:val="20"/>
+                          <w:szCs w:val="20"/>
+                          <w:lang w:val="en-US"/>
+                        </w:rPr>
+                      </w:pPr>
+                      <w:r>
+                        <w:rPr>
+                          <w:sz w:val="20"/>
+                          <w:szCs w:val="20"/>
+                          <w:lang w:val="en-US"/>
+                        </w:rPr>
+                        <w:t>MUI</w:t>
                       </w:r>
                     </w:p>
                   </w:txbxContent>
@@ -1699,7 +1945,7 @@
           </mc:Choice>
           <mc:Fallback>
             <w:pict>
-              <v:roundrect w14:anchorId="5F48D281" id="Rectangle: Rounded Corners 10" o:spid="_x0000_s1029" style="width:55.15pt;height:20.25pt;visibility:visible;mso-wrap-style:none;mso-left-percent:-10001;mso-top-percent:-10001;mso-position-horizontal:absolute;mso-position-horizontal-relative:char;mso-position-vertical:absolute;mso-position-vertical-relative:line;mso-left-percent:-10001;mso-top-percent:-10001;v-text-anchor:middle" arcsize="18684f" o:gfxdata="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" filled="f" strokecolor="#006edb">
+              <v:roundrect w14:anchorId="5F48D281" id="Rectangle: Rounded Corners 10" o:spid="_x0000_s1031" style="width:55.15pt;height:20.25pt;visibility:visible;mso-wrap-style:none;mso-left-percent:-10001;mso-top-percent:-10001;mso-position-horizontal:absolute;mso-position-horizontal-relative:char;mso-position-vertical:absolute;mso-position-vertical-relative:line;mso-left-percent:-10001;mso-top-percent:-10001;v-text-anchor:middle" arcsize="18684f" o:gfxdata="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" filled="f" strokecolor="#006edb">
                 <v:textbox inset="5.04pt,.8mm,5.04pt,.8mm">
                   <w:txbxContent>
                     <w:p>
@@ -1820,9 +2066,9 @@
               </wp:inline>
             </w:drawing>
           </mc:Choice>
-          <mc:Fallback xmlns:oel="http://schemas.microsoft.com/office/2019/extlst">
+          <mc:Fallback>
             <w:pict>
-              <v:roundrect w14:anchorId="5FD60656" id="Rectangle: Rounded Corners 33" o:spid="_x0000_s1029" style="width:55.15pt;height:20.25pt;visibility:visible;mso-wrap-style:none;mso-left-percent:-10001;mso-top-percent:-10001;mso-position-horizontal:absolute;mso-position-horizontal-relative:char;mso-position-vertical:absolute;mso-position-vertical-relative:line;mso-left-percent:-10001;mso-top-percent:-10001;v-text-anchor:middle" arcsize="18684f" o:gfxdata="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" filled="f" strokecolor="#006edb">
+              <v:roundrect w14:anchorId="5FD60656" id="Rectangle: Rounded Corners 33" o:spid="_x0000_s1032" style="width:55.15pt;height:20.25pt;visibility:visible;mso-wrap-style:none;mso-left-percent:-10001;mso-top-percent:-10001;mso-position-horizontal:absolute;mso-position-horizontal-relative:char;mso-position-vertical:absolute;mso-position-vertical-relative:line;mso-left-percent:-10001;mso-top-percent:-10001;v-text-anchor:middle" arcsize="18684f" o:gfxdata="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" filled="f" strokecolor="#006edb">
                 <v:textbox inset="5.04pt,.8mm,5.04pt,.8mm">
                   <w:txbxContent>
                     <w:p>
@@ -1857,245 +2103,6 @@
           <w:bCs/>
         </w:rPr>
         <w:t xml:space="preserve"> </w:t>
-      </w:r>
-      <w:r>
-        <w:rPr>
-          <w:noProof/>
-        </w:rPr>
-        <mc:AlternateContent>
-          <mc:Choice Requires="wps">
-            <w:drawing>
-              <wp:inline distT="0" distB="0" distL="0" distR="0" wp14:anchorId="007F0209" wp14:editId="237DC4A6">
-                <wp:extent cx="700601" cy="257175"/>
-                <wp:effectExtent l="0" t="0" r="16510" b="28575"/>
-                <wp:docPr id="1" name="Rectangle: Rounded Corners 1"/>
-                <wp:cNvGraphicFramePr/>
-                <a:graphic xmlns:a="http://schemas.openxmlformats.org/drawingml/2006/main">
-                  <a:graphicData uri="http://schemas.microsoft.com/office/word/2010/wordprocessingShape">
-                    <wps:wsp>
-                      <wps:cNvSpPr/>
-                      <wps:spPr>
-                        <a:xfrm>
-                          <a:off x="0" y="0"/>
-                          <a:ext cx="700601" cy="257175"/>
-                        </a:xfrm>
-                        <a:prstGeom prst="roundRect">
-                          <a:avLst>
-                            <a:gd name="adj" fmla="val 28511"/>
-                          </a:avLst>
-                        </a:prstGeom>
-                        <a:noFill/>
-                        <a:ln w="9525" cap="flat" cmpd="sng" algn="ctr">
-                          <a:solidFill>
-                            <a:srgbClr val="006EDB"/>
-                          </a:solidFill>
-                          <a:prstDash val="solid"/>
-                          <a:round/>
-                          <a:headEnd type="none" w="med" len="med"/>
-                          <a:tailEnd type="none" w="med" len="med"/>
-                        </a:ln>
-                      </wps:spPr>
-                      <wps:style>
-                        <a:lnRef idx="0">
-                          <a:scrgbClr r="0" g="0" b="0"/>
-                        </a:lnRef>
-                        <a:fillRef idx="0">
-                          <a:scrgbClr r="0" g="0" b="0"/>
-                        </a:fillRef>
-                        <a:effectRef idx="0">
-                          <a:scrgbClr r="0" g="0" b="0"/>
-                        </a:effectRef>
-                        <a:fontRef idx="minor">
-                          <a:schemeClr val="accent1"/>
-                        </a:fontRef>
-                      </wps:style>
-                      <wps:txbx>
-                        <w:txbxContent>
-                          <w:p>
-                            <w:pPr>
-                              <w:jc w:val="center"/>
-                              <w:rPr>
-                                <w:sz w:val="20"/>
-                                <w:szCs w:val="20"/>
-                                <w:lang w:val="en-US"/>
-                              </w:rPr>
-                            </w:pPr>
-                            <w:r>
-                              <w:rPr>
-                                <w:sz w:val="20"/>
-                                <w:szCs w:val="20"/>
-                                <w:lang w:val="en-US"/>
-                              </w:rPr>
-                              <w:t>MUI</w:t>
-                            </w:r>
-                          </w:p>
-                        </w:txbxContent>
-                      </wps:txbx>
-                      <wps:bodyPr rot="0" spcFirstLastPara="0" vertOverflow="overflow" horzOverflow="overflow" vert="horz" wrap="none" lIns="64008" tIns="28800" rIns="64008" bIns="28800" numCol="1" spcCol="0" rtlCol="0" fromWordArt="0" anchor="ctr" anchorCtr="0" forceAA="0" compatLnSpc="1">
-                        <a:prstTxWarp prst="textNoShape">
-                          <a:avLst/>
-                        </a:prstTxWarp>
-                        <a:noAutofit/>
-                      </wps:bodyPr>
-                    </wps:wsp>
-                  </a:graphicData>
-                </a:graphic>
-              </wp:inline>
-            </w:drawing>
-          </mc:Choice>
-          <mc:Fallback xmlns:oel="http://schemas.microsoft.com/office/2019/extlst">
-            <w:pict>
-              <v:roundrect w14:anchorId="007F0209" id="Rectangle: Rounded Corners 1" o:spid="_x0000_s1030" style="width:55.15pt;height:20.25pt;visibility:visible;mso-wrap-style:none;mso-left-percent:-10001;mso-top-percent:-10001;mso-position-horizontal:absolute;mso-position-horizontal-relative:char;mso-position-vertical:absolute;mso-position-vertical-relative:line;mso-left-percent:-10001;mso-top-percent:-10001;v-text-anchor:middle" arcsize="18684f" o:gfxdata="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" filled="f" strokecolor="#006edb">
-                <v:textbox inset="5.04pt,.8mm,5.04pt,.8mm">
-                  <w:txbxContent>
-                    <w:p>
-                      <w:pPr>
-                        <w:jc w:val="center"/>
-                        <w:rPr>
-                          <w:sz w:val="20"/>
-                          <w:szCs w:val="20"/>
-                          <w:lang w:val="en-US"/>
-                        </w:rPr>
-                      </w:pPr>
-                      <w:r>
-                        <w:rPr>
-                          <w:sz w:val="20"/>
-                          <w:szCs w:val="20"/>
-                          <w:lang w:val="en-US"/>
-                        </w:rPr>
-                        <w:t>MUI</w:t>
-                      </w:r>
-                    </w:p>
-                  </w:txbxContent>
-                </v:textbox>
-                <w10:anchorlock/>
-              </v:roundrect>
-            </w:pict>
-          </mc:Fallback>
-        </mc:AlternateContent>
-      </w:r>
-      <w:r>
-        <w:rPr>
-          <w:b/>
-          <w:bCs/>
-        </w:rPr>
-        <w:t xml:space="preserve"> </w:t>
-      </w:r>
-      <w:r>
-        <w:rPr>
-          <w:noProof/>
-        </w:rPr>
-        <mc:AlternateContent>
-          <mc:Choice Requires="wps">
-            <w:drawing>
-              <wp:inline distT="0" distB="0" distL="0" distR="0" wp14:anchorId="33B4CBCD" wp14:editId="39FB5985">
-                <wp:extent cx="700601" cy="257175"/>
-                <wp:effectExtent l="0" t="0" r="13335" b="28575"/>
-                <wp:docPr id="36" name="Rectangle: Rounded Corners 36"/>
-                <wp:cNvGraphicFramePr/>
-                <a:graphic xmlns:a="http://schemas.openxmlformats.org/drawingml/2006/main">
-                  <a:graphicData uri="http://schemas.microsoft.com/office/word/2010/wordprocessingShape">
-                    <wps:wsp>
-                      <wps:cNvSpPr/>
-                      <wps:spPr>
-                        <a:xfrm>
-                          <a:off x="0" y="0"/>
-                          <a:ext cx="700601" cy="257175"/>
-                        </a:xfrm>
-                        <a:prstGeom prst="roundRect">
-                          <a:avLst>
-                            <a:gd name="adj" fmla="val 28511"/>
-                          </a:avLst>
-                        </a:prstGeom>
-                        <a:noFill/>
-                        <a:ln w="9525" cap="flat" cmpd="sng" algn="ctr">
-                          <a:solidFill>
-                            <a:srgbClr val="006EDB"/>
-                          </a:solidFill>
-                          <a:prstDash val="solid"/>
-                          <a:round/>
-                          <a:headEnd type="none" w="med" len="med"/>
-                          <a:tailEnd type="none" w="med" len="med"/>
-                        </a:ln>
-                      </wps:spPr>
-                      <wps:style>
-                        <a:lnRef idx="0">
-                          <a:scrgbClr r="0" g="0" b="0"/>
-                        </a:lnRef>
-                        <a:fillRef idx="0">
-                          <a:scrgbClr r="0" g="0" b="0"/>
-                        </a:fillRef>
-                        <a:effectRef idx="0">
-                          <a:scrgbClr r="0" g="0" b="0"/>
-                        </a:effectRef>
-                        <a:fontRef idx="minor">
-                          <a:schemeClr val="accent1"/>
-                        </a:fontRef>
-                      </wps:style>
-                      <wps:txbx>
-                        <w:txbxContent>
-                          <w:p>
-                            <w:pPr>
-                              <w:jc w:val="center"/>
-                              <w:rPr>
-                                <w:sz w:val="20"/>
-                                <w:szCs w:val="20"/>
-                                <w:lang w:val="en-US"/>
-                              </w:rPr>
-                            </w:pPr>
-                            <w:r>
-                              <w:rPr>
-                                <w:sz w:val="20"/>
-                                <w:szCs w:val="20"/>
-                                <w:lang w:val="en-US"/>
-                              </w:rPr>
-                              <w:t>Redux</w:t>
-                            </w:r>
-                          </w:p>
-                        </w:txbxContent>
-                      </wps:txbx>
-                      <wps:bodyPr rot="0" spcFirstLastPara="0" vertOverflow="overflow" horzOverflow="overflow" vert="horz" wrap="none" lIns="64008" tIns="28800" rIns="64008" bIns="28800" numCol="1" spcCol="0" rtlCol="0" fromWordArt="0" anchor="ctr" anchorCtr="0" forceAA="0" compatLnSpc="1">
-                        <a:prstTxWarp prst="textNoShape">
-                          <a:avLst/>
-                        </a:prstTxWarp>
-                        <a:noAutofit/>
-                      </wps:bodyPr>
-                    </wps:wsp>
-                  </a:graphicData>
-                </a:graphic>
-              </wp:inline>
-            </w:drawing>
-          </mc:Choice>
-          <mc:Fallback xmlns:oel="http://schemas.microsoft.com/office/2019/extlst">
-            <w:pict>
-              <v:roundrect w14:anchorId="33B4CBCD" id="Rectangle: Rounded Corners 36" o:spid="_x0000_s1031" style="width:55.15pt;height:20.25pt;visibility:visible;mso-wrap-style:none;mso-left-percent:-10001;mso-top-percent:-10001;mso-position-horizontal:absolute;mso-position-horizontal-relative:char;mso-position-vertical:absolute;mso-position-vertical-relative:line;mso-left-percent:-10001;mso-top-percent:-10001;v-text-anchor:middle" arcsize="18684f" o:gfxdata="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" filled="f" strokecolor="#006edb">
-                <v:textbox inset="5.04pt,.8mm,5.04pt,.8mm">
-                  <w:txbxContent>
-                    <w:p>
-                      <w:pPr>
-                        <w:jc w:val="center"/>
-                        <w:rPr>
-                          <w:sz w:val="20"/>
-                          <w:szCs w:val="20"/>
-                          <w:lang w:val="en-US"/>
-                        </w:rPr>
-                      </w:pPr>
-                      <w:r>
-                        <w:rPr>
-                          <w:sz w:val="20"/>
-                          <w:szCs w:val="20"/>
-                          <w:lang w:val="en-US"/>
-                        </w:rPr>
-                        <w:t>Redux</w:t>
-                      </w:r>
-                    </w:p>
-                  </w:txbxContent>
-                </v:textbox>
-                <w10:anchorlock/>
-              </v:roundrect>
-            </w:pict>
-          </mc:Fallback>
-        </mc:AlternateContent>
       </w:r>
       <w:r>
         <w:rPr>
@@ -2189,9 +2196,9 @@
               </wp:inline>
             </w:drawing>
           </mc:Choice>
-          <mc:Fallback xmlns:oel="http://schemas.microsoft.com/office/2019/extlst">
+          <mc:Fallback>
             <w:pict>
-              <v:roundrect w14:anchorId="5EC2AD9C" id="Rectangle: Rounded Corners 6" o:spid="_x0000_s1033" style="width:55.15pt;height:20.25pt;visibility:visible;mso-wrap-style:none;mso-left-percent:-10001;mso-top-percent:-10001;mso-position-horizontal:absolute;mso-position-horizontal-relative:char;mso-position-vertical:absolute;mso-position-vertical-relative:line;mso-left-percent:-10001;mso-top-percent:-10001;v-text-anchor:middle" arcsize="18684f" o:gfxdata="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" filled="f" strokecolor="#006edb">
+              <v:roundrect w14:anchorId="5EC2AD9C" id="Rectangle: Rounded Corners 6" o:spid="_x0000_s1033" style="width:55.15pt;height:20.25pt;visibility:visible;mso-wrap-style:none;mso-left-percent:-10001;mso-top-percent:-10001;mso-position-horizontal:absolute;mso-position-horizontal-relative:char;mso-position-vertical:absolute;mso-position-vertical-relative:line;mso-left-percent:-10001;mso-top-percent:-10001;v-text-anchor:middle" arcsize="18684f" o:gfxdata="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" filled="f" strokecolor="#006edb">
                 <v:textbox inset="5.04pt,.8mm,5.04pt,.8mm">
                   <w:txbxContent>
                     <w:p>
@@ -2326,9 +2333,9 @@
               </wp:inline>
             </w:drawing>
           </mc:Choice>
-          <mc:Fallback xmlns:oel="http://schemas.microsoft.com/office/2019/extlst">
+          <mc:Fallback>
             <w:pict>
-              <v:roundrect w14:anchorId="439B97F9" id="Rectangle: Rounded Corners 28" o:spid="_x0000_s1034" style="width:55.15pt;height:20.25pt;visibility:visible;mso-wrap-style:none;mso-left-percent:-10001;mso-top-percent:-10001;mso-position-horizontal:absolute;mso-position-horizontal-relative:char;mso-position-vertical:absolute;mso-position-vertical-relative:line;mso-left-percent:-10001;mso-top-percent:-10001;v-text-anchor:middle" arcsize="18684f" o:gfxdata="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" filled="f" strokecolor="#006edb">
+              <v:roundrect w14:anchorId="439B97F9" id="Rectangle: Rounded Corners 28" o:spid="_x0000_s1034" style="width:55.15pt;height:20.25pt;visibility:visible;mso-wrap-style:none;mso-left-percent:-10001;mso-top-percent:-10001;mso-position-horizontal:absolute;mso-position-horizontal-relative:char;mso-position-vertical:absolute;mso-position-vertical-relative:line;mso-left-percent:-10001;mso-top-percent:-10001;v-text-anchor:middle" arcsize="18684f" o:gfxdata="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" filled="f" strokecolor="#006edb">
                 <v:textbox inset="5.04pt,.8mm,5.04pt,.8mm">
                   <w:txbxContent>
                     <w:p>
@@ -2445,9 +2452,9 @@
               </wp:inline>
             </w:drawing>
           </mc:Choice>
-          <mc:Fallback xmlns:oel="http://schemas.microsoft.com/office/2019/extlst">
+          <mc:Fallback>
             <w:pict>
-              <v:roundrect w14:anchorId="1C5CF5C1" id="Rectangle: Rounded Corners 27" o:spid="_x0000_s1035" style="width:55.15pt;height:20.25pt;visibility:visible;mso-wrap-style:none;mso-left-percent:-10001;mso-top-percent:-10001;mso-position-horizontal:absolute;mso-position-horizontal-relative:char;mso-position-vertical:absolute;mso-position-vertical-relative:line;mso-left-percent:-10001;mso-top-percent:-10001;v-text-anchor:middle" arcsize="18684f" o:gfxdata="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" filled="f" strokecolor="#006edb">
+              <v:roundrect w14:anchorId="1C5CF5C1" id="Rectangle: Rounded Corners 27" o:spid="_x0000_s1035" style="width:55.15pt;height:20.25pt;visibility:visible;mso-wrap-style:none;mso-left-percent:-10001;mso-top-percent:-10001;mso-position-horizontal:absolute;mso-position-horizontal-relative:char;mso-position-vertical:absolute;mso-position-vertical-relative:line;mso-left-percent:-10001;mso-top-percent:-10001;v-text-anchor:middle" arcsize="18684f" o:gfxdata="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" filled="f" strokecolor="#006edb">
                 <v:textbox inset="5.04pt,.8mm,5.04pt,.8mm">
                   <w:txbxContent>
                     <w:p>
@@ -2564,9 +2571,9 @@
               </wp:inline>
             </w:drawing>
           </mc:Choice>
-          <mc:Fallback xmlns:oel="http://schemas.microsoft.com/office/2019/extlst">
+          <mc:Fallback>
             <w:pict>
-              <v:roundrect w14:anchorId="2FF37C77" id="Rectangle: Rounded Corners 2" o:spid="_x0000_s1036" style="width:55.15pt;height:20.25pt;visibility:visible;mso-wrap-style:none;mso-left-percent:-10001;mso-top-percent:-10001;mso-position-horizontal:absolute;mso-position-horizontal-relative:char;mso-position-vertical:absolute;mso-position-vertical-relative:line;mso-left-percent:-10001;mso-top-percent:-10001;v-text-anchor:middle" arcsize="18684f" o:gfxdata="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" filled="f" strokecolor="#006edb">
+              <v:roundrect w14:anchorId="2FF37C77" id="Rectangle: Rounded Corners 2" o:spid="_x0000_s1036" style="width:55.15pt;height:20.25pt;visibility:visible;mso-wrap-style:none;mso-left-percent:-10001;mso-top-percent:-10001;mso-position-horizontal:absolute;mso-position-horizontal-relative:char;mso-position-vertical:absolute;mso-position-vertical-relative:line;mso-left-percent:-10001;mso-top-percent:-10001;v-text-anchor:middle" arcsize="18684f" o:gfxdata="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" filled="f" strokecolor="#006edb">
                 <v:textbox inset="5.04pt,.8mm,5.04pt,.8mm">
                   <w:txbxContent>
                     <w:p>
@@ -2686,9 +2693,9 @@
               </wp:inline>
             </w:drawing>
           </mc:Choice>
-          <mc:Fallback xmlns:oel="http://schemas.microsoft.com/office/2019/extlst">
+          <mc:Fallback>
             <w:pict>
-              <v:roundrect w14:anchorId="591652C4" id="Rectangle: Rounded Corners 29" o:spid="_x0000_s1037" style="width:55.15pt;height:20.25pt;visibility:visible;mso-wrap-style:none;mso-left-percent:-10001;mso-top-percent:-10001;mso-position-horizontal:absolute;mso-position-horizontal-relative:char;mso-position-vertical:absolute;mso-position-vertical-relative:line;mso-left-percent:-10001;mso-top-percent:-10001;v-text-anchor:middle" arcsize="18684f" o:gfxdata="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" filled="f" strokecolor="#006edb">
+              <v:roundrect w14:anchorId="591652C4" id="Rectangle: Rounded Corners 29" o:spid="_x0000_s1037" style="width:55.15pt;height:20.25pt;visibility:visible;mso-wrap-style:none;mso-left-percent:-10001;mso-top-percent:-10001;mso-position-horizontal:absolute;mso-position-horizontal-relative:char;mso-position-vertical:absolute;mso-position-vertical-relative:line;mso-left-percent:-10001;mso-top-percent:-10001;v-text-anchor:middle" arcsize="18684f" o:gfxdata="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" filled="f" strokecolor="#006edb">
                 <v:textbox inset="5.04pt,.8mm,5.04pt,.8mm">
                   <w:txbxContent>
                     <w:p>
@@ -2805,9 +2812,9 @@
               </wp:inline>
             </w:drawing>
           </mc:Choice>
-          <mc:Fallback xmlns:oel="http://schemas.microsoft.com/office/2019/extlst">
+          <mc:Fallback>
             <w:pict>
-              <v:roundrect w14:anchorId="5CA303DC" id="Rectangle: Rounded Corners 30" o:spid="_x0000_s1038" style="width:55.15pt;height:20.25pt;visibility:visible;mso-wrap-style:none;mso-left-percent:-10001;mso-top-percent:-10001;mso-position-horizontal:absolute;mso-position-horizontal-relative:char;mso-position-vertical:absolute;mso-position-vertical-relative:line;mso-left-percent:-10001;mso-top-percent:-10001;v-text-anchor:middle" arcsize="18684f" o:gfxdata="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" filled="f" strokecolor="#006edb">
+              <v:roundrect w14:anchorId="5CA303DC" id="Rectangle: Rounded Corners 30" o:spid="_x0000_s1038" style="width:55.15pt;height:20.25pt;visibility:visible;mso-wrap-style:none;mso-left-percent:-10001;mso-top-percent:-10001;mso-position-horizontal:absolute;mso-position-horizontal-relative:char;mso-position-vertical:absolute;mso-position-vertical-relative:line;mso-left-percent:-10001;mso-top-percent:-10001;v-text-anchor:middle" arcsize="18684f" o:gfxdata="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" filled="f" strokecolor="#006edb">
                 <v:textbox inset="5.04pt,.8mm,5.04pt,.8mm">
                   <w:txbxContent>
                     <w:p>
@@ -2942,9 +2949,9 @@
               </wp:inline>
             </w:drawing>
           </mc:Choice>
-          <mc:Fallback xmlns:oel="http://schemas.microsoft.com/office/2019/extlst">
+          <mc:Fallback>
             <w:pict>
-              <v:roundrect w14:anchorId="4E6892F1" id="Rectangle: Rounded Corners 7" o:spid="_x0000_s1039" style="width:54.25pt;height:20.25pt;visibility:visible;mso-wrap-style:none;mso-left-percent:-10001;mso-top-percent:-10001;mso-position-horizontal:absolute;mso-position-horizontal-relative:char;mso-position-vertical:absolute;mso-position-vertical-relative:line;mso-left-percent:-10001;mso-top-percent:-10001;v-text-anchor:middle" arcsize="18684f" o:gfxdata="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" filled="f" strokecolor="#006edb">
+              <v:roundrect w14:anchorId="4E6892F1" id="Rectangle: Rounded Corners 7" o:spid="_x0000_s1039" style="width:54.25pt;height:20.25pt;visibility:visible;mso-wrap-style:none;mso-left-percent:-10001;mso-top-percent:-10001;mso-position-horizontal:absolute;mso-position-horizontal-relative:char;mso-position-vertical:absolute;mso-position-vertical-relative:line;mso-left-percent:-10001;mso-top-percent:-10001;v-text-anchor:middle" arcsize="18684f" o:gfxdata="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" filled="f" strokecolor="#006edb">
                 <v:textbox inset="5.04pt,.8mm,5.04pt,.8mm">
                   <w:txbxContent>
                     <w:p>
@@ -3063,9 +3070,9 @@
               </wp:inline>
             </w:drawing>
           </mc:Choice>
-          <mc:Fallback xmlns:oel="http://schemas.microsoft.com/office/2019/extlst">
+          <mc:Fallback>
             <w:pict>
-              <v:roundrect w14:anchorId="730C8425" id="Rectangle: Rounded Corners 8" o:spid="_x0000_s1040" style="width:50.5pt;height:20.25pt;visibility:visible;mso-wrap-style:none;mso-left-percent:-10001;mso-top-percent:-10001;mso-position-horizontal:absolute;mso-position-horizontal-relative:char;mso-position-vertical:absolute;mso-position-vertical-relative:line;mso-left-percent:-10001;mso-top-percent:-10001;v-text-anchor:middle" arcsize="18684f" o:gfxdata="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" filled="f" strokecolor="#006edb">
+              <v:roundrect w14:anchorId="730C8425" id="Rectangle: Rounded Corners 8" o:spid="_x0000_s1040" style="width:50.5pt;height:20.25pt;visibility:visible;mso-wrap-style:none;mso-left-percent:-10001;mso-top-percent:-10001;mso-position-horizontal:absolute;mso-position-horizontal-relative:char;mso-position-vertical:absolute;mso-position-vertical-relative:line;mso-left-percent:-10001;mso-top-percent:-10001;v-text-anchor:middle" arcsize="18684f" o:gfxdata="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" filled="f" strokecolor="#006edb">
                 <v:textbox inset="5.04pt,.8mm,5.04pt,.8mm">
                   <w:txbxContent>
                     <w:p>
@@ -3077,6 +3084,7 @@
                           <w:lang w:val="en-US"/>
                         </w:rPr>
                       </w:pPr>
+                      <w:proofErr w:type="spellStart"/>
                       <w:r>
                         <w:rPr>
                           <w:sz w:val="20"/>
@@ -3085,6 +3093,7 @@
                         </w:rPr>
                         <w:t>NativeBase</w:t>
                       </w:r>
+                      <w:proofErr w:type="spellEnd"/>
                     </w:p>
                   </w:txbxContent>
                 </v:textbox>
@@ -3182,9 +3191,9 @@
               </wp:inline>
             </w:drawing>
           </mc:Choice>
-          <mc:Fallback xmlns:oel="http://schemas.microsoft.com/office/2019/extlst">
+          <mc:Fallback>
             <w:pict>
-              <v:roundrect w14:anchorId="3BBDFD73" id="Rectangle: Rounded Corners 9" o:spid="_x0000_s1041" style="width:32.1pt;height:20.25pt;visibility:visible;mso-wrap-style:none;mso-left-percent:-10001;mso-top-percent:-10001;mso-position-horizontal:absolute;mso-position-horizontal-relative:char;mso-position-vertical:absolute;mso-position-vertical-relative:line;mso-left-percent:-10001;mso-top-percent:-10001;v-text-anchor:middle" arcsize="18684f" o:gfxdata="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" filled="f" strokecolor="#006edb">
+              <v:roundrect w14:anchorId="3BBDFD73" id="Rectangle: Rounded Corners 9" o:spid="_x0000_s1041" style="width:32.1pt;height:20.25pt;visibility:visible;mso-wrap-style:none;mso-left-percent:-10001;mso-top-percent:-10001;mso-position-horizontal:absolute;mso-position-horizontal-relative:char;mso-position-vertical:absolute;mso-position-vertical-relative:line;mso-left-percent:-10001;mso-top-percent:-10001;v-text-anchor:middle" arcsize="18684f" o:gfxdata="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" filled="f" strokecolor="#006edb">
                 <v:textbox inset="5.04pt,.8mm,5.04pt,.8mm">
                   <w:txbxContent>
                     <w:p>
@@ -3319,9 +3328,9 @@
               </wp:inline>
             </w:drawing>
           </mc:Choice>
-          <mc:Fallback xmlns:oel="http://schemas.microsoft.com/office/2019/extlst">
+          <mc:Fallback>
             <w:pict>
-              <v:roundrect w14:anchorId="34ECB479" id="Rectangle: Rounded Corners 22" o:spid="_x0000_s1042" style="width:32.1pt;height:20.25pt;visibility:visible;mso-wrap-style:none;mso-left-percent:-10001;mso-top-percent:-10001;mso-position-horizontal:absolute;mso-position-horizontal-relative:char;mso-position-vertical:absolute;mso-position-vertical-relative:line;mso-left-percent:-10001;mso-top-percent:-10001;v-text-anchor:middle" arcsize="18684f" o:gfxdata="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" filled="f" strokecolor="#006edb">
+              <v:roundrect w14:anchorId="34ECB479" id="Rectangle: Rounded Corners 22" o:spid="_x0000_s1042" style="width:32.1pt;height:20.25pt;visibility:visible;mso-wrap-style:none;mso-left-percent:-10001;mso-top-percent:-10001;mso-position-horizontal:absolute;mso-position-horizontal-relative:char;mso-position-vertical:absolute;mso-position-vertical-relative:line;mso-left-percent:-10001;mso-top-percent:-10001;v-text-anchor:middle" arcsize="18684f" o:gfxdata="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" filled="f" strokecolor="#006edb">
                 <v:textbox inset="5.04pt,.8mm,5.04pt,.8mm">
                   <w:txbxContent>
                     <w:p>
@@ -3438,9 +3447,9 @@
               </wp:inline>
             </w:drawing>
           </mc:Choice>
-          <mc:Fallback xmlns:oel="http://schemas.microsoft.com/office/2019/extlst">
+          <mc:Fallback>
             <w:pict>
-              <v:roundrect w14:anchorId="79267651" id="Rectangle: Rounded Corners 3" o:spid="_x0000_s1043" style="width:54.25pt;height:20.25pt;visibility:visible;mso-wrap-style:none;mso-left-percent:-10001;mso-top-percent:-10001;mso-position-horizontal:absolute;mso-position-horizontal-relative:char;mso-position-vertical:absolute;mso-position-vertical-relative:line;mso-left-percent:-10001;mso-top-percent:-10001;v-text-anchor:middle" arcsize="18684f" o:gfxdata="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" filled="f" strokecolor="#006edb">
+              <v:roundrect w14:anchorId="79267651" id="Rectangle: Rounded Corners 3" o:spid="_x0000_s1043" style="width:54.25pt;height:20.25pt;visibility:visible;mso-wrap-style:none;mso-left-percent:-10001;mso-top-percent:-10001;mso-position-horizontal:absolute;mso-position-horizontal-relative:char;mso-position-vertical:absolute;mso-position-vertical-relative:line;mso-left-percent:-10001;mso-top-percent:-10001;v-text-anchor:middle" arcsize="18684f" o:gfxdata="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" filled="f" strokecolor="#006edb">
                 <v:textbox inset="5.04pt,.8mm,5.04pt,.8mm">
                   <w:txbxContent>
                     <w:p>
@@ -3577,9 +3586,9 @@
               </wp:inline>
             </w:drawing>
           </mc:Choice>
-          <mc:Fallback xmlns:oel="http://schemas.microsoft.com/office/2019/extlst">
+          <mc:Fallback>
             <w:pict>
-              <v:roundrect w14:anchorId="3D1B21CB" id="Rectangle: Rounded Corners 23" o:spid="_x0000_s1044" style="width:58pt;height:20.25pt;visibility:visible;mso-wrap-style:none;mso-left-percent:-10001;mso-top-percent:-10001;mso-position-horizontal:absolute;mso-position-horizontal-relative:char;mso-position-vertical:absolute;mso-position-vertical-relative:line;mso-left-percent:-10001;mso-top-percent:-10001;v-text-anchor:middle" arcsize="18684f" o:gfxdata="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" filled="f" strokecolor="#006edb">
+              <v:roundrect w14:anchorId="3D1B21CB" id="Rectangle: Rounded Corners 23" o:spid="_x0000_s1044" style="width:58pt;height:20.25pt;visibility:visible;mso-wrap-style:none;mso-left-percent:-10001;mso-top-percent:-10001;mso-position-horizontal:absolute;mso-position-horizontal-relative:char;mso-position-vertical:absolute;mso-position-vertical-relative:line;mso-left-percent:-10001;mso-top-percent:-10001;v-text-anchor:middle" arcsize="18684f" o:gfxdata="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" filled="f" strokecolor="#006edb">
                 <v:textbox inset="5.04pt,.8mm,5.04pt,.8mm">
                   <w:txbxContent>
                     <w:p>
@@ -3591,6 +3600,7 @@
                           <w:lang w:val="en-US"/>
                         </w:rPr>
                       </w:pPr>
+                      <w:proofErr w:type="spellStart"/>
                       <w:r>
                         <w:rPr>
                           <w:sz w:val="20"/>
@@ -3599,6 +3609,7 @@
                         </w:rPr>
                         <w:t>Contentful</w:t>
                       </w:r>
+                      <w:proofErr w:type="spellEnd"/>
                     </w:p>
                   </w:txbxContent>
                 </v:textbox>
@@ -3696,9 +3707,9 @@
               </wp:inline>
             </w:drawing>
           </mc:Choice>
-          <mc:Fallback xmlns:oel="http://schemas.microsoft.com/office/2019/extlst">
+          <mc:Fallback>
             <w:pict>
-              <v:roundrect w14:anchorId="4073DCF9" id="Rectangle: Rounded Corners 25" o:spid="_x0000_s1045" style="width:55.4pt;height:20.25pt;visibility:visible;mso-wrap-style:none;mso-left-percent:-10001;mso-top-percent:-10001;mso-position-horizontal:absolute;mso-position-horizontal-relative:char;mso-position-vertical:absolute;mso-position-vertical-relative:line;mso-left-percent:-10001;mso-top-percent:-10001;v-text-anchor:middle" arcsize="18684f" o:gfxdata="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" filled="f" strokecolor="#006edb">
+              <v:roundrect w14:anchorId="4073DCF9" id="Rectangle: Rounded Corners 25" o:spid="_x0000_s1045" style="width:55.4pt;height:20.25pt;visibility:visible;mso-wrap-style:none;mso-left-percent:-10001;mso-top-percent:-10001;mso-position-horizontal:absolute;mso-position-horizontal-relative:char;mso-position-vertical:absolute;mso-position-vertical-relative:line;mso-left-percent:-10001;mso-top-percent:-10001;v-text-anchor:middle" arcsize="18684f" o:gfxdata="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" filled="f" strokecolor="#006edb">
                 <v:textbox inset="5.04pt,.8mm,5.04pt,.8mm">
                   <w:txbxContent>
                     <w:p>
@@ -3833,9 +3844,9 @@
               </wp:inline>
             </w:drawing>
           </mc:Choice>
-          <mc:Fallback xmlns:oel="http://schemas.microsoft.com/office/2019/extlst">
+          <mc:Fallback>
             <w:pict>
-              <v:roundrect w14:anchorId="362DBC14" id="Rectangle: Rounded Corners 26" o:spid="_x0000_s1046" style="width:55.15pt;height:20.25pt;visibility:visible;mso-wrap-style:none;mso-left-percent:-10001;mso-top-percent:-10001;mso-position-horizontal:absolute;mso-position-horizontal-relative:char;mso-position-vertical:absolute;mso-position-vertical-relative:line;mso-left-percent:-10001;mso-top-percent:-10001;v-text-anchor:middle" arcsize="18684f" o:gfxdata="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" filled="f" strokecolor="#006edb">
+              <v:roundrect w14:anchorId="362DBC14" id="Rectangle: Rounded Corners 26" o:spid="_x0000_s1046" style="width:55.15pt;height:20.25pt;visibility:visible;mso-wrap-style:none;mso-left-percent:-10001;mso-top-percent:-10001;mso-position-horizontal:absolute;mso-position-horizontal-relative:char;mso-position-vertical:absolute;mso-position-vertical-relative:line;mso-left-percent:-10001;mso-top-percent:-10001;v-text-anchor:middle" arcsize="18684f" o:gfxdata="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" filled="f" strokecolor="#006edb">
                 <v:textbox inset="5.04pt,.8mm,5.04pt,.8mm">
                   <w:txbxContent>
                     <w:p>
@@ -4120,63 +4131,63 @@
         <v:path o:extrusionok="f" gradientshapeok="t" o:connecttype="rect"/>
         <o:lock v:ext="edit" aspectratio="t"/>
       </v:shapetype>
-      <v:shape id="_x0000_i1116" type="#_x0000_t75" alt="Marker with solid fill" style="width:7.5pt;height:12.5pt;visibility:visible" o:gfxdata="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" o:bullet="t">
+      <v:shape id="_x0000_i1161" type="#_x0000_t75" alt="Marker with solid fill" style="width:7.5pt;height:12.5pt;visibility:visible" o:gfxdata="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" o:bullet="t">
         <v:imagedata r:id="rId1" o:title="" croptop="-4981f" cropbottom="-4981f" cropleft="-28512f" cropright="-28512f"/>
       </v:shape>
     </w:pict>
   </w:numPicBullet>
   <w:numPicBullet w:numPicBulletId="1">
     <w:pict>
-      <v:shape id="_x0000_i1117" type="#_x0000_t75" alt="Receiver with solid fill" style="width:13.15pt;height:14.4pt;visibility:visible" o:gfxdata="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" o:bullet="t">
+      <v:shape id="_x0000_i1162" type="#_x0000_t75" alt="Receiver with solid fill" style="width:13.15pt;height:14.4pt;visibility:visible" o:gfxdata="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" o:bullet="t">
         <v:imagedata r:id="rId2" o:title="" cropleft="-2445f" cropright="-2445f"/>
       </v:shape>
     </w:pict>
   </w:numPicBullet>
   <w:numPicBullet w:numPicBulletId="2">
     <w:pict>
-      <v:shape id="_x0000_i1118" type="#_x0000_t75" style="width:12.5pt;height:13.75pt;visibility:visible" o:gfxdata="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" o:bullet="t">
+      <v:shape id="_x0000_i1163" type="#_x0000_t75" style="width:12.5pt;height:13.75pt;visibility:visible" o:gfxdata="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" o:bullet="t">
         <v:imagedata r:id="rId3" o:title="" cropbottom="-2357f" cropleft="-7919f" cropright="-5188f"/>
       </v:shape>
     </w:pict>
   </w:numPicBullet>
   <w:numPicBullet w:numPicBulletId="3">
     <w:pict>
-      <v:shape id="_x0000_i1119" type="#_x0000_t75" style="width:13.15pt;height:13.15pt;visibility:visible" o:gfxdata="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" o:bullet="t">
+      <v:shape id="_x0000_i1164" type="#_x0000_t75" style="width:13.15pt;height:13.15pt;visibility:visible" o:gfxdata="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" o:bullet="t">
         <v:imagedata r:id="rId4" o:title="" croptop="-2445f" cropbottom="-2445f" cropleft="-4808f" cropright="-2530f"/>
       </v:shape>
     </w:pict>
   </w:numPicBullet>
   <w:numPicBullet w:numPicBulletId="4">
     <w:pict>
-      <v:shape id="_x0000_i1120" type="#_x0000_t75" style="width:9.4pt;height:11.9pt;visibility:visible" o:gfxdata="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" o:bullet="t">
+      <v:shape id="_x0000_i1165" type="#_x0000_t75" style="width:9.4pt;height:11.9pt;visibility:visible" o:gfxdata="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" o:bullet="t">
         <v:imagedata r:id="rId5" o:title="" cropleft="-6805f" cropright="-5014f"/>
       </v:shape>
     </w:pict>
   </w:numPicBullet>
   <w:numPicBullet w:numPicBulletId="5">
     <w:pict>
-      <v:shape id="_x0000_i1121" type="#_x0000_t75" style="width:8.15pt;height:11.9pt;visibility:visible" o:gfxdata="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" o:bullet="t">
+      <v:shape id="_x0000_i1166" type="#_x0000_t75" style="width:8.15pt;height:11.9pt;visibility:visible" o:gfxdata="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" o:bullet="t">
         <v:imagedata r:id="rId6" o:title="" cropleft="-11660f" cropright="-9650f"/>
       </v:shape>
     </w:pict>
   </w:numPicBullet>
   <w:numPicBullet w:numPicBulletId="6">
     <w:pict>
-      <v:shape id="_x0000_i1122" type="#_x0000_t75" style="width:11.9pt;height:10.65pt;visibility:visible" o:gfxdata="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" o:bullet="t">
+      <v:shape id="_x0000_i1167" type="#_x0000_t75" style="width:11.9pt;height:10.65pt;visibility:visible" o:gfxdata="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" o:bullet="t">
         <v:imagedata r:id="rId7" o:title="" croptop="-3260f" cropbottom="-1631f"/>
       </v:shape>
     </w:pict>
   </w:numPicBullet>
   <w:numPicBullet w:numPicBulletId="7">
     <w:pict>
-      <v:shape id="_x0000_i1123" type="#_x0000_t75" style="width:11.9pt;height:11.9pt;visibility:visible" o:gfxdata="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" o:bullet="t">
+      <v:shape id="_x0000_i1168" type="#_x0000_t75" style="width:11.9pt;height:11.9pt;visibility:visible" o:gfxdata="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" o:bullet="t">
         <v:imagedata r:id="rId8" o:title=""/>
       </v:shape>
     </w:pict>
   </w:numPicBullet>
   <w:numPicBullet w:numPicBulletId="8">
     <w:pict>
-      <v:shape id="_x0000_i1124" type="#_x0000_t75" style="width:8.15pt;height:11.9pt;visibility:visible" o:gfxdata="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" o:bullet="t">
+      <v:shape id="_x0000_i1169" type="#_x0000_t75" style="width:8.15pt;height:11.9pt;visibility:visible" o:gfxdata="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" o:bullet="t">
         <v:imagedata r:id="rId9" o:title="" cropleft="-11660f" cropright="-9650f"/>
       </v:shape>
     </w:pict>

</xml_diff>

<commit_message>
feat: Add TecPal working experience
</commit_message>
<xml_diff>
--- a/resources/resume.docx
+++ b/resources/resume.docx
@@ -1,6 +1,6 @@
 
 <file path=word/document.xml><?xml version="1.0" encoding="utf-8"?>
-<w:document xmlns:wpc="http://schemas.microsoft.com/office/word/2010/wordprocessingCanvas" xmlns:cx="http://schemas.microsoft.com/office/drawing/2014/chartex" xmlns:cx1="http://schemas.microsoft.com/office/drawing/2015/9/8/chartex" xmlns:cx2="http://schemas.microsoft.com/office/drawing/2015/10/21/chartex" xmlns:cx3="http://schemas.microsoft.com/office/drawing/2016/5/9/chartex" xmlns:cx4="http://schemas.microsoft.com/office/drawing/2016/5/10/chartex" xmlns:cx5="http://schemas.microsoft.com/office/drawing/2016/5/11/chartex" xmlns:cx6="http://schemas.microsoft.com/office/drawing/2016/5/12/chartex" xmlns:cx7="http://schemas.microsoft.com/office/drawing/2016/5/13/chartex" xmlns:cx8="http://schemas.microsoft.com/office/drawing/2016/5/14/chartex" xmlns:mc="http://schemas.openxmlformats.org/markup-compatibility/2006" xmlns:aink="http://schemas.microsoft.com/office/drawing/2016/ink" xmlns:am3d="http://schemas.microsoft.com/office/drawing/2017/model3d" xmlns:o="urn:schemas-microsoft-com:office:office" xmlns:r="http://schemas.openxmlformats.org/officeDocument/2006/relationships" xmlns:m="http://schemas.openxmlformats.org/officeDocument/2006/math" xmlns:v="urn:schemas-microsoft-com:vml" xmlns:wp14="http://schemas.microsoft.com/office/word/2010/wordprocessingDrawing" xmlns:wp="http://schemas.openxmlformats.org/drawingml/2006/wordprocessingDrawing" xmlns:w10="urn:schemas-microsoft-com:office:word" xmlns:w="http://schemas.openxmlformats.org/wordprocessingml/2006/main" xmlns:w14="http://schemas.microsoft.com/office/word/2010/wordml" xmlns:w15="http://schemas.microsoft.com/office/word/2012/wordml" xmlns:w16cex="http://schemas.microsoft.com/office/word/2018/wordml/cex" xmlns:w16cid="http://schemas.microsoft.com/office/word/2016/wordml/cid" xmlns:w16="http://schemas.microsoft.com/office/word/2018/wordml" xmlns:w16sdtdh="http://schemas.microsoft.com/office/word/2020/wordml/sdtdatahash" xmlns:w16se="http://schemas.microsoft.com/office/word/2015/wordml/symex" xmlns:wpg="http://schemas.microsoft.com/office/word/2010/wordprocessingGroup" xmlns:wpi="http://schemas.microsoft.com/office/word/2010/wordprocessingInk" xmlns:wne="http://schemas.microsoft.com/office/word/2006/wordml" xmlns:wps="http://schemas.microsoft.com/office/word/2010/wordprocessingShape" mc:Ignorable="w14 w15 w16se w16cid w16 w16cex w16sdtdh wp14">
+<w:document xmlns:wpc="http://schemas.microsoft.com/office/word/2010/wordprocessingCanvas" xmlns:cx="http://schemas.microsoft.com/office/drawing/2014/chartex" xmlns:cx1="http://schemas.microsoft.com/office/drawing/2015/9/8/chartex" xmlns:cx2="http://schemas.microsoft.com/office/drawing/2015/10/21/chartex" xmlns:cx3="http://schemas.microsoft.com/office/drawing/2016/5/9/chartex" xmlns:cx4="http://schemas.microsoft.com/office/drawing/2016/5/10/chartex" xmlns:cx5="http://schemas.microsoft.com/office/drawing/2016/5/11/chartex" xmlns:cx6="http://schemas.microsoft.com/office/drawing/2016/5/12/chartex" xmlns:cx7="http://schemas.microsoft.com/office/drawing/2016/5/13/chartex" xmlns:cx8="http://schemas.microsoft.com/office/drawing/2016/5/14/chartex" xmlns:mc="http://schemas.openxmlformats.org/markup-compatibility/2006" xmlns:aink="http://schemas.microsoft.com/office/drawing/2016/ink" xmlns:am3d="http://schemas.microsoft.com/office/drawing/2017/model3d" xmlns:o="urn:schemas-microsoft-com:office:office" xmlns:oel="http://schemas.microsoft.com/office/2019/extlst" xmlns:r="http://schemas.openxmlformats.org/officeDocument/2006/relationships" xmlns:m="http://schemas.openxmlformats.org/officeDocument/2006/math" xmlns:v="urn:schemas-microsoft-com:vml" xmlns:wp14="http://schemas.microsoft.com/office/word/2010/wordprocessingDrawing" xmlns:wp="http://schemas.openxmlformats.org/drawingml/2006/wordprocessingDrawing" xmlns:w10="urn:schemas-microsoft-com:office:word" xmlns:w="http://schemas.openxmlformats.org/wordprocessingml/2006/main" xmlns:w14="http://schemas.microsoft.com/office/word/2010/wordml" xmlns:w15="http://schemas.microsoft.com/office/word/2012/wordml" xmlns:w16cex="http://schemas.microsoft.com/office/word/2018/wordml/cex" xmlns:w16cid="http://schemas.microsoft.com/office/word/2016/wordml/cid" xmlns:w16="http://schemas.microsoft.com/office/word/2018/wordml" xmlns:w16sdtdh="http://schemas.microsoft.com/office/word/2020/wordml/sdtdatahash" xmlns:w16se="http://schemas.microsoft.com/office/word/2015/wordml/symex" xmlns:wpg="http://schemas.microsoft.com/office/word/2010/wordprocessingGroup" xmlns:wpi="http://schemas.microsoft.com/office/word/2010/wordprocessingInk" xmlns:wne="http://schemas.microsoft.com/office/word/2006/wordml" xmlns:wps="http://schemas.microsoft.com/office/word/2010/wordprocessingShape" mc:Ignorable="w14 w15 w16se w16cid w16 w16cex w16sdtdh wp14">
   <w:body>
     <w:p>
       <w:pPr>
@@ -399,27 +399,83 @@
       <w:pPr>
         <w:spacing w:before="100" w:beforeAutospacing="1"/>
         <w:rPr>
-          <w:color w:val="auto"/>
-        </w:rPr>
-      </w:pPr>
-      <w:r>
-        <w:rPr>
           <w:b/>
           <w:bCs/>
         </w:rPr>
-        <w:t>Programmer (Business and Administrative Systems)</w:t>
-      </w:r>
+      </w:pPr>
       <w:r>
         <w:rPr>
           <w:b/>
           <w:bCs/>
         </w:rPr>
+        <w:t>Frontend Engineer</w:t>
+      </w:r>
+      <w:r>
+        <w:rPr>
+          <w:b/>
+          <w:bCs/>
+        </w:rPr>
         <w:br/>
       </w:r>
       <w:r>
         <w:rPr>
           <w:color w:val="006EDB"/>
         </w:rPr>
+        <w:t>Oct</w:t>
+      </w:r>
+      <w:r>
+        <w:rPr>
+          <w:color w:val="006EDB"/>
+        </w:rPr>
+        <w:t xml:space="preserve"> 2022 – Present</w:t>
+      </w:r>
+      <w:r>
+        <w:rPr>
+          <w:color w:val="auto"/>
+        </w:rPr>
+        <w:t xml:space="preserve"> </w:t>
+      </w:r>
+      <w:r>
+        <w:t xml:space="preserve">| </w:t>
+      </w:r>
+      <w:r>
+        <w:rPr>
+          <w:color w:val="006EDB"/>
+        </w:rPr>
+        <w:t>TecPal Ltd</w:t>
+      </w:r>
+      <w:r>
+        <w:rPr>
+          <w:color w:val="006EDB"/>
+        </w:rPr>
+        <w:t>.</w:t>
+      </w:r>
+    </w:p>
+    <w:p>
+      <w:pPr>
+        <w:spacing w:before="100" w:beforeAutospacing="1"/>
+        <w:rPr>
+          <w:color w:val="auto"/>
+        </w:rPr>
+      </w:pPr>
+      <w:r>
+        <w:rPr>
+          <w:b/>
+          <w:bCs/>
+        </w:rPr>
+        <w:t>Programmer (Business and Administrative Systems)</w:t>
+      </w:r>
+      <w:r>
+        <w:rPr>
+          <w:b/>
+          <w:bCs/>
+        </w:rPr>
+        <w:br/>
+      </w:r>
+      <w:r>
+        <w:rPr>
+          <w:color w:val="006EDB"/>
+        </w:rPr>
         <w:t>May</w:t>
       </w:r>
       <w:r>
@@ -438,7 +494,13 @@
         <w:rPr>
           <w:color w:val="006EDB"/>
         </w:rPr>
-        <w:t xml:space="preserve"> – Present</w:t>
+        <w:t xml:space="preserve"> – </w:t>
+      </w:r>
+      <w:r>
+        <w:rPr>
+          <w:color w:val="006EDB"/>
+        </w:rPr>
+        <w:t>Sep 2022</w:t>
       </w:r>
       <w:r>
         <w:rPr>
@@ -581,36 +643,64 @@
         <w:rPr>
           <w:b/>
           <w:bCs/>
+        </w:rPr>
+        <w:t xml:space="preserve"> </w:t>
+      </w:r>
+      <w:r>
+        <w:t>|</w:t>
+      </w:r>
+      <w:r>
+        <w:rPr>
+          <w:color w:val="006EDB"/>
+        </w:rPr>
+        <w:t xml:space="preserve"> </w:t>
+      </w:r>
+      <w:r>
+        <w:rPr>
+          <w:color w:val="006EDB"/>
+        </w:rPr>
+        <w:t>Aug 2021 – May 2022</w:t>
+      </w:r>
+      <w:r>
+        <w:rPr>
+          <w:b/>
+          <w:bCs/>
+        </w:rPr>
+        <w:br/>
+      </w:r>
+      <w:r>
+        <w:rPr>
+          <w:b/>
+          <w:bCs/>
+        </w:rPr>
+        <w:t>Junior Programmer (Database Management System)</w:t>
+      </w:r>
+      <w:r>
+        <w:rPr>
+          <w:b/>
+          <w:bCs/>
+        </w:rPr>
+        <w:t xml:space="preserve"> </w:t>
+      </w:r>
+      <w:r>
+        <w:t>|</w:t>
+      </w:r>
+      <w:r>
+        <w:t xml:space="preserve"> </w:t>
+      </w:r>
+      <w:r>
+        <w:rPr>
+          <w:color w:val="006EDB"/>
+        </w:rPr>
+        <w:t>Jul 2019 – Aug 2021</w:t>
+      </w:r>
+      <w:r>
+        <w:rPr>
+          <w:b/>
+          <w:bCs/>
           <w:color w:val="auto"/>
         </w:rPr>
         <w:br/>
-      </w:r>
-      <w:r>
-        <w:rPr>
-          <w:color w:val="006EDB"/>
-        </w:rPr>
-        <w:t xml:space="preserve">Aug 2021 – </w:t>
-      </w:r>
-      <w:r>
-        <w:rPr>
-          <w:color w:val="006EDB"/>
-        </w:rPr>
-        <w:t>May 2022</w:t>
-      </w:r>
-      <w:r>
-        <w:rPr>
-          <w:color w:val="006EDB"/>
-        </w:rPr>
-        <w:t xml:space="preserve"> </w:t>
-      </w:r>
-      <w:r>
-        <w:t>|</w:t>
-      </w:r>
-      <w:r>
-        <w:rPr>
-          <w:color w:val="auto"/>
-        </w:rPr>
-        <w:t xml:space="preserve"> </w:t>
       </w:r>
       <w:r>
         <w:rPr>
@@ -893,53 +983,6 @@
     </w:p>
     <w:p>
       <w:pPr>
-        <w:spacing w:before="100" w:beforeAutospacing="1"/>
-        <w:rPr>
-          <w:color w:val="auto"/>
-        </w:rPr>
-      </w:pPr>
-      <w:r>
-        <w:rPr>
-          <w:b/>
-          <w:bCs/>
-        </w:rPr>
-        <w:t>Junior Programmer (Database Management System)</w:t>
-      </w:r>
-      <w:r>
-        <w:rPr>
-          <w:b/>
-          <w:bCs/>
-          <w:color w:val="auto"/>
-        </w:rPr>
-        <w:br/>
-      </w:r>
-      <w:r>
-        <w:rPr>
-          <w:color w:val="006EDB"/>
-        </w:rPr>
-        <w:t xml:space="preserve">Jul 2019 – Aug 2021 </w:t>
-      </w:r>
-      <w:r>
-        <w:t xml:space="preserve">| </w:t>
-      </w:r>
-      <w:r>
-        <w:rPr>
-          <w:color w:val="006EDB"/>
-        </w:rPr>
-        <w:t xml:space="preserve">EDPS Limited </w:t>
-      </w:r>
-      <w:r>
-        <w:t xml:space="preserve">| </w:t>
-      </w:r>
-      <w:r>
-        <w:rPr>
-          <w:color w:val="006EDB"/>
-        </w:rPr>
-        <w:t>Seconded to Hospital Authority</w:t>
-      </w:r>
-    </w:p>
-    <w:p>
-      <w:pPr>
         <w:numPr>
           <w:ilvl w:val="0"/>
           <w:numId w:val="12"/>
@@ -959,14 +1002,14 @@
           <w:rFonts w:eastAsia="Times New Roman"/>
           <w:lang w:val="en-US"/>
         </w:rPr>
-        <w:t>Supported and guided 3+ application teams on MySQL deployment and maintenance</w:t>
+        <w:t>Implemented a Java-based database password management application supporting 3 types of DB</w:t>
       </w:r>
     </w:p>
     <w:p>
       <w:pPr>
         <w:numPr>
           <w:ilvl w:val="0"/>
-          <w:numId w:val="12"/>
+          <w:numId w:val="14"/>
         </w:numPr>
         <w:tabs>
           <w:tab w:val="clear" w:pos="720"/>
@@ -974,144 +1017,17 @@
         <w:spacing w:line="240" w:lineRule="auto"/>
         <w:ind w:left="357" w:hanging="357"/>
         <w:rPr>
+          <w:b/>
+          <w:bCs/>
+          <w:lang w:val="en-US"/>
+        </w:rPr>
+      </w:pPr>
+      <w:r>
+        <w:rPr>
           <w:rFonts w:eastAsia="Times New Roman"/>
           <w:lang w:val="en-US"/>
         </w:rPr>
-      </w:pPr>
-      <w:r>
-        <w:rPr>
-          <w:rFonts w:eastAsia="Times New Roman"/>
-          <w:lang w:val="en-US"/>
-        </w:rPr>
-        <w:t>Maintained database management web application</w:t>
-      </w:r>
-    </w:p>
-    <w:p>
-      <w:pPr>
-        <w:numPr>
-          <w:ilvl w:val="0"/>
-          <w:numId w:val="12"/>
-        </w:numPr>
-        <w:tabs>
-          <w:tab w:val="clear" w:pos="720"/>
-        </w:tabs>
-        <w:spacing w:line="240" w:lineRule="auto"/>
-        <w:ind w:left="357" w:hanging="357"/>
-        <w:rPr>
-          <w:rFonts w:eastAsia="Times New Roman"/>
-          <w:lang w:val="en-US"/>
-        </w:rPr>
-      </w:pPr>
-      <w:r>
-        <w:rPr>
-          <w:rFonts w:eastAsia="Times New Roman"/>
-          <w:lang w:val="en-US"/>
-        </w:rPr>
-        <w:t>Implemented</w:t>
-      </w:r>
-      <w:r>
-        <w:rPr>
-          <w:rFonts w:eastAsia="Times New Roman"/>
-          <w:lang w:val="en-US"/>
-        </w:rPr>
-        <w:t xml:space="preserve"> time off application system </w:t>
-      </w:r>
-      <w:r>
-        <w:rPr>
-          <w:rFonts w:eastAsia="Times New Roman"/>
-          <w:lang w:val="en-US"/>
-        </w:rPr>
-        <w:t>using React, Express</w:t>
-      </w:r>
-      <w:r>
-        <w:rPr>
-          <w:rFonts w:eastAsia="Times New Roman"/>
-          <w:lang w:val="en-US"/>
-        </w:rPr>
-        <w:t>,</w:t>
-      </w:r>
-      <w:r>
-        <w:rPr>
-          <w:rFonts w:eastAsia="Times New Roman"/>
-          <w:lang w:val="en-US"/>
-        </w:rPr>
-        <w:t xml:space="preserve"> and MySQL, </w:t>
-      </w:r>
-      <w:r>
-        <w:rPr>
-          <w:rFonts w:eastAsia="Times New Roman"/>
-          <w:lang w:val="en-US"/>
-        </w:rPr>
-        <w:t>serving 20+ team members and cut down admin work by 90%</w:t>
-      </w:r>
-    </w:p>
-    <w:p>
-      <w:pPr>
-        <w:numPr>
-          <w:ilvl w:val="0"/>
-          <w:numId w:val="12"/>
-        </w:numPr>
-        <w:tabs>
-          <w:tab w:val="clear" w:pos="720"/>
-        </w:tabs>
-        <w:spacing w:line="240" w:lineRule="auto"/>
-        <w:ind w:left="357" w:hanging="357"/>
-        <w:rPr>
-          <w:rFonts w:eastAsia="Times New Roman"/>
-          <w:lang w:val="en-US"/>
-        </w:rPr>
-      </w:pPr>
-      <w:r>
-        <w:rPr>
-          <w:rFonts w:eastAsia="Times New Roman"/>
-          <w:lang w:val="en-US"/>
-        </w:rPr>
-        <w:t xml:space="preserve">Implemented </w:t>
-      </w:r>
-      <w:r>
-        <w:rPr>
-          <w:rFonts w:eastAsia="Times New Roman"/>
-          <w:lang w:val="en-US"/>
-        </w:rPr>
-        <w:t>a Java-based database password management application supporting 3 types of DB</w:t>
-      </w:r>
-    </w:p>
-    <w:p>
-      <w:pPr>
-        <w:numPr>
-          <w:ilvl w:val="0"/>
-          <w:numId w:val="12"/>
-        </w:numPr>
-        <w:tabs>
-          <w:tab w:val="clear" w:pos="720"/>
-        </w:tabs>
-        <w:spacing w:line="240" w:lineRule="auto"/>
-        <w:ind w:left="357" w:hanging="357"/>
-        <w:rPr>
-          <w:rFonts w:eastAsia="Times New Roman"/>
-          <w:lang w:val="en-US"/>
-        </w:rPr>
-      </w:pPr>
-      <w:r>
-        <w:rPr>
-          <w:rFonts w:eastAsia="Times New Roman"/>
-          <w:lang w:val="en-US"/>
-        </w:rPr>
-        <w:t>POC on data virtualization with Delphix DataOps platform supporting 2 types of DB and 30</w:t>
-      </w:r>
-      <w:r>
-        <w:rPr>
-          <w:rFonts w:eastAsia="Times New Roman"/>
-          <w:lang w:val="en-US"/>
-        </w:rPr>
-        <w:t>+</w:t>
-      </w:r>
-      <w:r>
-        <w:rPr>
-          <w:rFonts w:eastAsia="Times New Roman"/>
-          <w:lang w:val="en-US"/>
-        </w:rPr>
-        <w:t xml:space="preserve"> DB instances</w:t>
+        <w:t>Implemented time off application system using React, Express, and MySQL, serving 20+ team members and cut down admin work by 90%</w:t>
       </w:r>
     </w:p>
     <w:p>
@@ -1170,7 +1086,7 @@
       <w:pPr>
         <w:spacing w:before="100" w:beforeAutospacing="1"/>
         <w:rPr>
-          <w:color w:val="auto"/>
+          <w:color w:val="006EDB"/>
         </w:rPr>
       </w:pPr>
       <w:r>
@@ -1214,6 +1130,14 @@
         </w:rPr>
         <w:t>The University of Hong Kong</w:t>
       </w:r>
+    </w:p>
+    <w:p>
+      <w:pPr>
+        <w:spacing w:before="100" w:beforeAutospacing="1"/>
+        <w:rPr>
+          <w:color w:val="auto"/>
+        </w:rPr>
+      </w:pPr>
     </w:p>
     <w:p>
       <w:pPr>
@@ -1330,7 +1254,7 @@
           </mc:Choice>
           <mc:Fallback>
             <w:pict>
-              <v:roundrect w14:anchorId="09FBA29C" id="Rectangle: Rounded Corners 35" o:spid="_x0000_s1026" style="width:55.15pt;height:20.25pt;visibility:visible;mso-wrap-style:none;mso-left-percent:-10001;mso-top-percent:-10001;mso-position-horizontal:absolute;mso-position-horizontal-relative:char;mso-position-vertical:absolute;mso-position-vertical-relative:line;mso-left-percent:-10001;mso-top-percent:-10001;v-text-anchor:middle" arcsize="18684f" o:gfxdata="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" filled="f" strokecolor="#006edb">
+              <v:roundrect w14:anchorId="09FBA29C" id="Rectangle: Rounded Corners 35" o:spid="_x0000_s1026" style="width:55.15pt;height:20.25pt;visibility:visible;mso-wrap-style:none;mso-left-percent:-10001;mso-top-percent:-10001;mso-position-horizontal:absolute;mso-position-horizontal-relative:char;mso-position-vertical:absolute;mso-position-vertical-relative:line;mso-left-percent:-10001;mso-top-percent:-10001;v-text-anchor:middle" arcsize="18684f" o:gfxdata="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" filled="f" strokecolor="#006edb">
                 <v:textbox inset="5.04pt,.8mm,5.04pt,.8mm">
                   <w:txbxContent>
                     <w:p>
@@ -1453,7 +1377,7 @@
           </mc:Choice>
           <mc:Fallback>
             <w:pict>
-              <v:roundrect w14:anchorId="20E2BAC4" id="Rectangle: Rounded Corners 34" o:spid="_x0000_s1027" style="width:55.15pt;height:20.25pt;visibility:visible;mso-wrap-style:none;mso-left-percent:-10001;mso-top-percent:-10001;mso-position-horizontal:absolute;mso-position-horizontal-relative:char;mso-position-vertical:absolute;mso-position-vertical-relative:line;mso-left-percent:-10001;mso-top-percent:-10001;v-text-anchor:middle" arcsize="18684f" o:gfxdata="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" filled="f" strokecolor="#006edb">
+              <v:roundrect w14:anchorId="20E2BAC4" id="Rectangle: Rounded Corners 34" o:spid="_x0000_s1027" style="width:55.15pt;height:20.25pt;visibility:visible;mso-wrap-style:none;mso-left-percent:-10001;mso-top-percent:-10001;mso-position-horizontal:absolute;mso-position-horizontal-relative:char;mso-position-vertical:absolute;mso-position-vertical-relative:line;mso-left-percent:-10001;mso-top-percent:-10001;v-text-anchor:middle" arcsize="18684f" o:gfxdata="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" filled="f" strokecolor="#006edb">
                 <v:textbox inset="5.04pt,.8mm,5.04pt,.8mm">
                   <w:txbxContent>
                     <w:p>
@@ -1576,7 +1500,7 @@
           </mc:Choice>
           <mc:Fallback>
             <w:pict>
-              <v:roundrect w14:anchorId="60538BFC" id="Rectangle: Rounded Corners 4" o:spid="_x0000_s1028" style="width:55.15pt;height:20.25pt;visibility:visible;mso-wrap-style:none;mso-left-percent:-10001;mso-top-percent:-10001;mso-position-horizontal:absolute;mso-position-horizontal-relative:char;mso-position-vertical:absolute;mso-position-vertical-relative:line;mso-left-percent:-10001;mso-top-percent:-10001;v-text-anchor:middle" arcsize="18684f" o:gfxdata="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" filled="f" strokecolor="#006edb">
+              <v:roundrect w14:anchorId="60538BFC" id="Rectangle: Rounded Corners 4" o:spid="_x0000_s1028" style="width:55.15pt;height:20.25pt;visibility:visible;mso-wrap-style:none;mso-left-percent:-10001;mso-top-percent:-10001;mso-position-horizontal:absolute;mso-position-horizontal-relative:char;mso-position-vertical:absolute;mso-position-vertical-relative:line;mso-left-percent:-10001;mso-top-percent:-10001;v-text-anchor:middle" arcsize="18684f" o:gfxdata="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" filled="f" strokecolor="#006edb">
                 <v:textbox inset="5.04pt,.8mm,5.04pt,.8mm">
                   <w:txbxContent>
                     <w:p>
@@ -1699,7 +1623,7 @@
           </mc:Choice>
           <mc:Fallback>
             <w:pict>
-              <v:roundrect w14:anchorId="17F2149C" id="Rectangle: Rounded Corners 36" o:spid="_x0000_s1029" style="width:55.15pt;height:20.25pt;visibility:visible;mso-wrap-style:none;mso-left-percent:-10001;mso-top-percent:-10001;mso-position-horizontal:absolute;mso-position-horizontal-relative:char;mso-position-vertical:absolute;mso-position-vertical-relative:line;mso-left-percent:-10001;mso-top-percent:-10001;v-text-anchor:middle" arcsize="18684f" o:gfxdata="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" filled="f" strokecolor="#006edb">
+              <v:roundrect w14:anchorId="17F2149C" id="Rectangle: Rounded Corners 36" o:spid="_x0000_s1029" style="width:55.15pt;height:20.25pt;visibility:visible;mso-wrap-style:none;mso-left-percent:-10001;mso-top-percent:-10001;mso-position-horizontal:absolute;mso-position-horizontal-relative:char;mso-position-vertical:absolute;mso-position-vertical-relative:line;mso-left-percent:-10001;mso-top-percent:-10001;v-text-anchor:middle" arcsize="18684f" o:gfxdata="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" filled="f" strokecolor="#006edb">
                 <v:textbox inset="5.04pt,.8mm,5.04pt,.8mm">
                   <w:txbxContent>
                     <w:p>
@@ -1822,7 +1746,7 @@
           </mc:Choice>
           <mc:Fallback>
             <w:pict>
-              <v:roundrect w14:anchorId="2212BBE7" id="Rectangle: Rounded Corners 1" o:spid="_x0000_s1030" style="width:55.15pt;height:20.25pt;visibility:visible;mso-wrap-style:none;mso-left-percent:-10001;mso-top-percent:-10001;mso-position-horizontal:absolute;mso-position-horizontal-relative:char;mso-position-vertical:absolute;mso-position-vertical-relative:line;mso-left-percent:-10001;mso-top-percent:-10001;v-text-anchor:middle" arcsize="18684f" o:gfxdata="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" filled="f" strokecolor="#006edb">
+              <v:roundrect w14:anchorId="2212BBE7" id="Rectangle: Rounded Corners 1" o:spid="_x0000_s1030" style="width:55.15pt;height:20.25pt;visibility:visible;mso-wrap-style:none;mso-left-percent:-10001;mso-top-percent:-10001;mso-position-horizontal:absolute;mso-position-horizontal-relative:char;mso-position-vertical:absolute;mso-position-vertical-relative:line;mso-left-percent:-10001;mso-top-percent:-10001;v-text-anchor:middle" arcsize="18684f" o:gfxdata="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" filled="f" strokecolor="#006edb">
                 <v:textbox inset="5.04pt,.8mm,5.04pt,.8mm">
                   <w:txbxContent>
                     <w:p>
@@ -1945,7 +1869,7 @@
           </mc:Choice>
           <mc:Fallback>
             <w:pict>
-              <v:roundrect w14:anchorId="5F48D281" id="Rectangle: Rounded Corners 10" o:spid="_x0000_s1031" style="width:55.15pt;height:20.25pt;visibility:visible;mso-wrap-style:none;mso-left-percent:-10001;mso-top-percent:-10001;mso-position-horizontal:absolute;mso-position-horizontal-relative:char;mso-position-vertical:absolute;mso-position-vertical-relative:line;mso-left-percent:-10001;mso-top-percent:-10001;v-text-anchor:middle" arcsize="18684f" o:gfxdata="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" filled="f" strokecolor="#006edb">
+              <v:roundrect w14:anchorId="5F48D281" id="Rectangle: Rounded Corners 10" o:spid="_x0000_s1031" style="width:55.15pt;height:20.25pt;visibility:visible;mso-wrap-style:none;mso-left-percent:-10001;mso-top-percent:-10001;mso-position-horizontal:absolute;mso-position-horizontal-relative:char;mso-position-vertical:absolute;mso-position-vertical-relative:line;mso-left-percent:-10001;mso-top-percent:-10001;v-text-anchor:middle" arcsize="18684f" o:gfxdata="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" filled="f" strokecolor="#006edb">
                 <v:textbox inset="5.04pt,.8mm,5.04pt,.8mm">
                   <w:txbxContent>
                     <w:p>
@@ -2068,7 +1992,7 @@
           </mc:Choice>
           <mc:Fallback>
             <w:pict>
-              <v:roundrect w14:anchorId="5FD60656" id="Rectangle: Rounded Corners 33" o:spid="_x0000_s1032" style="width:55.15pt;height:20.25pt;visibility:visible;mso-wrap-style:none;mso-left-percent:-10001;mso-top-percent:-10001;mso-position-horizontal:absolute;mso-position-horizontal-relative:char;mso-position-vertical:absolute;mso-position-vertical-relative:line;mso-left-percent:-10001;mso-top-percent:-10001;v-text-anchor:middle" arcsize="18684f" o:gfxdata="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" filled="f" strokecolor="#006edb">
+              <v:roundrect w14:anchorId="5FD60656" id="Rectangle: Rounded Corners 33" o:spid="_x0000_s1032" style="width:55.15pt;height:20.25pt;visibility:visible;mso-wrap-style:none;mso-left-percent:-10001;mso-top-percent:-10001;mso-position-horizontal:absolute;mso-position-horizontal-relative:char;mso-position-vertical:absolute;mso-position-vertical-relative:line;mso-left-percent:-10001;mso-top-percent:-10001;v-text-anchor:middle" arcsize="18684f" o:gfxdata="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" filled="f" strokecolor="#006edb">
                 <v:textbox inset="5.04pt,.8mm,5.04pt,.8mm">
                   <w:txbxContent>
                     <w:p>
@@ -2198,7 +2122,7 @@
           </mc:Choice>
           <mc:Fallback>
             <w:pict>
-              <v:roundrect w14:anchorId="5EC2AD9C" id="Rectangle: Rounded Corners 6" o:spid="_x0000_s1033" style="width:55.15pt;height:20.25pt;visibility:visible;mso-wrap-style:none;mso-left-percent:-10001;mso-top-percent:-10001;mso-position-horizontal:absolute;mso-position-horizontal-relative:char;mso-position-vertical:absolute;mso-position-vertical-relative:line;mso-left-percent:-10001;mso-top-percent:-10001;v-text-anchor:middle" arcsize="18684f" o:gfxdata="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" filled="f" strokecolor="#006edb">
+              <v:roundrect w14:anchorId="5EC2AD9C" id="Rectangle: Rounded Corners 6" o:spid="_x0000_s1033" style="width:55.15pt;height:20.25pt;visibility:visible;mso-wrap-style:none;mso-left-percent:-10001;mso-top-percent:-10001;mso-position-horizontal:absolute;mso-position-horizontal-relative:char;mso-position-vertical:absolute;mso-position-vertical-relative:line;mso-left-percent:-10001;mso-top-percent:-10001;v-text-anchor:middle" arcsize="18684f" o:gfxdata="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" filled="f" strokecolor="#006edb">
                 <v:textbox inset="5.04pt,.8mm,5.04pt,.8mm">
                   <w:txbxContent>
                     <w:p>
@@ -2335,7 +2259,7 @@
           </mc:Choice>
           <mc:Fallback>
             <w:pict>
-              <v:roundrect w14:anchorId="439B97F9" id="Rectangle: Rounded Corners 28" o:spid="_x0000_s1034" style="width:55.15pt;height:20.25pt;visibility:visible;mso-wrap-style:none;mso-left-percent:-10001;mso-top-percent:-10001;mso-position-horizontal:absolute;mso-position-horizontal-relative:char;mso-position-vertical:absolute;mso-position-vertical-relative:line;mso-left-percent:-10001;mso-top-percent:-10001;v-text-anchor:middle" arcsize="18684f" o:gfxdata="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" filled="f" strokecolor="#006edb">
+              <v:roundrect w14:anchorId="439B97F9" id="Rectangle: Rounded Corners 28" o:spid="_x0000_s1034" style="width:55.15pt;height:20.25pt;visibility:visible;mso-wrap-style:none;mso-left-percent:-10001;mso-top-percent:-10001;mso-position-horizontal:absolute;mso-position-horizontal-relative:char;mso-position-vertical:absolute;mso-position-vertical-relative:line;mso-left-percent:-10001;mso-top-percent:-10001;v-text-anchor:middle" arcsize="18684f" o:gfxdata="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" filled="f" strokecolor="#006edb">
                 <v:textbox inset="5.04pt,.8mm,5.04pt,.8mm">
                   <w:txbxContent>
                     <w:p>
@@ -2454,7 +2378,7 @@
           </mc:Choice>
           <mc:Fallback>
             <w:pict>
-              <v:roundrect w14:anchorId="1C5CF5C1" id="Rectangle: Rounded Corners 27" o:spid="_x0000_s1035" style="width:55.15pt;height:20.25pt;visibility:visible;mso-wrap-style:none;mso-left-percent:-10001;mso-top-percent:-10001;mso-position-horizontal:absolute;mso-position-horizontal-relative:char;mso-position-vertical:absolute;mso-position-vertical-relative:line;mso-left-percent:-10001;mso-top-percent:-10001;v-text-anchor:middle" arcsize="18684f" o:gfxdata="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" filled="f" strokecolor="#006edb">
+              <v:roundrect w14:anchorId="1C5CF5C1" id="Rectangle: Rounded Corners 27" o:spid="_x0000_s1035" style="width:55.15pt;height:20.25pt;visibility:visible;mso-wrap-style:none;mso-left-percent:-10001;mso-top-percent:-10001;mso-position-horizontal:absolute;mso-position-horizontal-relative:char;mso-position-vertical:absolute;mso-position-vertical-relative:line;mso-left-percent:-10001;mso-top-percent:-10001;v-text-anchor:middle" arcsize="18684f" o:gfxdata="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" filled="f" strokecolor="#006edb">
                 <v:textbox inset="5.04pt,.8mm,5.04pt,.8mm">
                   <w:txbxContent>
                     <w:p>
@@ -2573,7 +2497,7 @@
           </mc:Choice>
           <mc:Fallback>
             <w:pict>
-              <v:roundrect w14:anchorId="2FF37C77" id="Rectangle: Rounded Corners 2" o:spid="_x0000_s1036" style="width:55.15pt;height:20.25pt;visibility:visible;mso-wrap-style:none;mso-left-percent:-10001;mso-top-percent:-10001;mso-position-horizontal:absolute;mso-position-horizontal-relative:char;mso-position-vertical:absolute;mso-position-vertical-relative:line;mso-left-percent:-10001;mso-top-percent:-10001;v-text-anchor:middle" arcsize="18684f" o:gfxdata="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" filled="f" strokecolor="#006edb">
+              <v:roundrect w14:anchorId="2FF37C77" id="Rectangle: Rounded Corners 2" o:spid="_x0000_s1036" style="width:55.15pt;height:20.25pt;visibility:visible;mso-wrap-style:none;mso-left-percent:-10001;mso-top-percent:-10001;mso-position-horizontal:absolute;mso-position-horizontal-relative:char;mso-position-vertical:absolute;mso-position-vertical-relative:line;mso-left-percent:-10001;mso-top-percent:-10001;v-text-anchor:middle" arcsize="18684f" o:gfxdata="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" filled="f" strokecolor="#006edb">
                 <v:textbox inset="5.04pt,.8mm,5.04pt,.8mm">
                   <w:txbxContent>
                     <w:p>
@@ -2695,7 +2619,7 @@
           </mc:Choice>
           <mc:Fallback>
             <w:pict>
-              <v:roundrect w14:anchorId="591652C4" id="Rectangle: Rounded Corners 29" o:spid="_x0000_s1037" style="width:55.15pt;height:20.25pt;visibility:visible;mso-wrap-style:none;mso-left-percent:-10001;mso-top-percent:-10001;mso-position-horizontal:absolute;mso-position-horizontal-relative:char;mso-position-vertical:absolute;mso-position-vertical-relative:line;mso-left-percent:-10001;mso-top-percent:-10001;v-text-anchor:middle" arcsize="18684f" o:gfxdata="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" filled="f" strokecolor="#006edb">
+              <v:roundrect w14:anchorId="591652C4" id="Rectangle: Rounded Corners 29" o:spid="_x0000_s1037" style="width:55.15pt;height:20.25pt;visibility:visible;mso-wrap-style:none;mso-left-percent:-10001;mso-top-percent:-10001;mso-position-horizontal:absolute;mso-position-horizontal-relative:char;mso-position-vertical:absolute;mso-position-vertical-relative:line;mso-left-percent:-10001;mso-top-percent:-10001;v-text-anchor:middle" arcsize="18684f" o:gfxdata="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" filled="f" strokecolor="#006edb">
                 <v:textbox inset="5.04pt,.8mm,5.04pt,.8mm">
                   <w:txbxContent>
                     <w:p>
@@ -2814,7 +2738,7 @@
           </mc:Choice>
           <mc:Fallback>
             <w:pict>
-              <v:roundrect w14:anchorId="5CA303DC" id="Rectangle: Rounded Corners 30" o:spid="_x0000_s1038" style="width:55.15pt;height:20.25pt;visibility:visible;mso-wrap-style:none;mso-left-percent:-10001;mso-top-percent:-10001;mso-position-horizontal:absolute;mso-position-horizontal-relative:char;mso-position-vertical:absolute;mso-position-vertical-relative:line;mso-left-percent:-10001;mso-top-percent:-10001;v-text-anchor:middle" arcsize="18684f" o:gfxdata="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" filled="f" strokecolor="#006edb">
+              <v:roundrect w14:anchorId="5CA303DC" id="Rectangle: Rounded Corners 30" o:spid="_x0000_s1038" style="width:55.15pt;height:20.25pt;visibility:visible;mso-wrap-style:none;mso-left-percent:-10001;mso-top-percent:-10001;mso-position-horizontal:absolute;mso-position-horizontal-relative:char;mso-position-vertical:absolute;mso-position-vertical-relative:line;mso-left-percent:-10001;mso-top-percent:-10001;v-text-anchor:middle" arcsize="18684f" o:gfxdata="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" filled="f" strokecolor="#006edb">
                 <v:textbox inset="5.04pt,.8mm,5.04pt,.8mm">
                   <w:txbxContent>
                     <w:p>
@@ -2951,7 +2875,7 @@
           </mc:Choice>
           <mc:Fallback>
             <w:pict>
-              <v:roundrect w14:anchorId="4E6892F1" id="Rectangle: Rounded Corners 7" o:spid="_x0000_s1039" style="width:54.25pt;height:20.25pt;visibility:visible;mso-wrap-style:none;mso-left-percent:-10001;mso-top-percent:-10001;mso-position-horizontal:absolute;mso-position-horizontal-relative:char;mso-position-vertical:absolute;mso-position-vertical-relative:line;mso-left-percent:-10001;mso-top-percent:-10001;v-text-anchor:middle" arcsize="18684f" o:gfxdata="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" filled="f" strokecolor="#006edb">
+              <v:roundrect w14:anchorId="4E6892F1" id="Rectangle: Rounded Corners 7" o:spid="_x0000_s1039" style="width:54.25pt;height:20.25pt;visibility:visible;mso-wrap-style:none;mso-left-percent:-10001;mso-top-percent:-10001;mso-position-horizontal:absolute;mso-position-horizontal-relative:char;mso-position-vertical:absolute;mso-position-vertical-relative:line;mso-left-percent:-10001;mso-top-percent:-10001;v-text-anchor:middle" arcsize="18684f" o:gfxdata="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" filled="f" strokecolor="#006edb">
                 <v:textbox inset="5.04pt,.8mm,5.04pt,.8mm">
                   <w:txbxContent>
                     <w:p>
@@ -3045,7 +2969,6 @@
                                 <w:lang w:val="en-US"/>
                               </w:rPr>
                             </w:pPr>
-                            <w:proofErr w:type="spellStart"/>
                             <w:r>
                               <w:rPr>
                                 <w:sz w:val="20"/>
@@ -3054,7 +2977,6 @@
                               </w:rPr>
                               <w:t>NativeBase</w:t>
                             </w:r>
-                            <w:proofErr w:type="spellEnd"/>
                           </w:p>
                         </w:txbxContent>
                       </wps:txbx>
@@ -3072,7 +2994,7 @@
           </mc:Choice>
           <mc:Fallback>
             <w:pict>
-              <v:roundrect w14:anchorId="730C8425" id="Rectangle: Rounded Corners 8" o:spid="_x0000_s1040" style="width:50.5pt;height:20.25pt;visibility:visible;mso-wrap-style:none;mso-left-percent:-10001;mso-top-percent:-10001;mso-position-horizontal:absolute;mso-position-horizontal-relative:char;mso-position-vertical:absolute;mso-position-vertical-relative:line;mso-left-percent:-10001;mso-top-percent:-10001;v-text-anchor:middle" arcsize="18684f" o:gfxdata="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" filled="f" strokecolor="#006edb">
+              <v:roundrect w14:anchorId="730C8425" id="Rectangle: Rounded Corners 8" o:spid="_x0000_s1040" style="width:50.5pt;height:20.25pt;visibility:visible;mso-wrap-style:none;mso-left-percent:-10001;mso-top-percent:-10001;mso-position-horizontal:absolute;mso-position-horizontal-relative:char;mso-position-vertical:absolute;mso-position-vertical-relative:line;mso-left-percent:-10001;mso-top-percent:-10001;v-text-anchor:middle" arcsize="18684f" o:gfxdata="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" filled="f" strokecolor="#006edb">
                 <v:textbox inset="5.04pt,.8mm,5.04pt,.8mm">
                   <w:txbxContent>
                     <w:p>
@@ -3084,7 +3006,6 @@
                           <w:lang w:val="en-US"/>
                         </w:rPr>
                       </w:pPr>
-                      <w:proofErr w:type="spellStart"/>
                       <w:r>
                         <w:rPr>
                           <w:sz w:val="20"/>
@@ -3093,7 +3014,6 @@
                         </w:rPr>
                         <w:t>NativeBase</w:t>
                       </w:r>
-                      <w:proofErr w:type="spellEnd"/>
                     </w:p>
                   </w:txbxContent>
                 </v:textbox>
@@ -3193,7 +3113,7 @@
           </mc:Choice>
           <mc:Fallback>
             <w:pict>
-              <v:roundrect w14:anchorId="3BBDFD73" id="Rectangle: Rounded Corners 9" o:spid="_x0000_s1041" style="width:32.1pt;height:20.25pt;visibility:visible;mso-wrap-style:none;mso-left-percent:-10001;mso-top-percent:-10001;mso-position-horizontal:absolute;mso-position-horizontal-relative:char;mso-position-vertical:absolute;mso-position-vertical-relative:line;mso-left-percent:-10001;mso-top-percent:-10001;v-text-anchor:middle" arcsize="18684f" o:gfxdata="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" filled="f" strokecolor="#006edb">
+              <v:roundrect w14:anchorId="3BBDFD73" id="Rectangle: Rounded Corners 9" o:spid="_x0000_s1041" style="width:32.1pt;height:20.25pt;visibility:visible;mso-wrap-style:none;mso-left-percent:-10001;mso-top-percent:-10001;mso-position-horizontal:absolute;mso-position-horizontal-relative:char;mso-position-vertical:absolute;mso-position-vertical-relative:line;mso-left-percent:-10001;mso-top-percent:-10001;v-text-anchor:middle" arcsize="18684f" o:gfxdata="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" filled="f" strokecolor="#006edb">
                 <v:textbox inset="5.04pt,.8mm,5.04pt,.8mm">
                   <w:txbxContent>
                     <w:p>
@@ -3330,7 +3250,7 @@
           </mc:Choice>
           <mc:Fallback>
             <w:pict>
-              <v:roundrect w14:anchorId="34ECB479" id="Rectangle: Rounded Corners 22" o:spid="_x0000_s1042" style="width:32.1pt;height:20.25pt;visibility:visible;mso-wrap-style:none;mso-left-percent:-10001;mso-top-percent:-10001;mso-position-horizontal:absolute;mso-position-horizontal-relative:char;mso-position-vertical:absolute;mso-position-vertical-relative:line;mso-left-percent:-10001;mso-top-percent:-10001;v-text-anchor:middle" arcsize="18684f" o:gfxdata="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" filled="f" strokecolor="#006edb">
+              <v:roundrect w14:anchorId="34ECB479" id="Rectangle: Rounded Corners 22" o:spid="_x0000_s1042" style="width:32.1pt;height:20.25pt;visibility:visible;mso-wrap-style:none;mso-left-percent:-10001;mso-top-percent:-10001;mso-position-horizontal:absolute;mso-position-horizontal-relative:char;mso-position-vertical:absolute;mso-position-vertical-relative:line;mso-left-percent:-10001;mso-top-percent:-10001;v-text-anchor:middle" arcsize="18684f" o:gfxdata="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" filled="f" strokecolor="#006edb">
                 <v:textbox inset="5.04pt,.8mm,5.04pt,.8mm">
                   <w:txbxContent>
                     <w:p>
@@ -3449,7 +3369,7 @@
           </mc:Choice>
           <mc:Fallback>
             <w:pict>
-              <v:roundrect w14:anchorId="79267651" id="Rectangle: Rounded Corners 3" o:spid="_x0000_s1043" style="width:54.25pt;height:20.25pt;visibility:visible;mso-wrap-style:none;mso-left-percent:-10001;mso-top-percent:-10001;mso-position-horizontal:absolute;mso-position-horizontal-relative:char;mso-position-vertical:absolute;mso-position-vertical-relative:line;mso-left-percent:-10001;mso-top-percent:-10001;v-text-anchor:middle" arcsize="18684f" o:gfxdata="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" filled="f" strokecolor="#006edb">
+              <v:roundrect w14:anchorId="79267651" id="Rectangle: Rounded Corners 3" o:spid="_x0000_s1043" style="width:54.25pt;height:20.25pt;visibility:visible;mso-wrap-style:none;mso-left-percent:-10001;mso-top-percent:-10001;mso-position-horizontal:absolute;mso-position-horizontal-relative:char;mso-position-vertical:absolute;mso-position-vertical-relative:line;mso-left-percent:-10001;mso-top-percent:-10001;v-text-anchor:middle" arcsize="18684f" o:gfxdata="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" filled="f" strokecolor="#006edb">
                 <v:textbox inset="5.04pt,.8mm,5.04pt,.8mm">
                   <w:txbxContent>
                     <w:p>
@@ -3561,7 +3481,6 @@
                                 <w:lang w:val="en-US"/>
                               </w:rPr>
                             </w:pPr>
-                            <w:proofErr w:type="spellStart"/>
                             <w:r>
                               <w:rPr>
                                 <w:sz w:val="20"/>
@@ -3570,7 +3489,6 @@
                               </w:rPr>
                               <w:t>Contentful</w:t>
                             </w:r>
-                            <w:proofErr w:type="spellEnd"/>
                           </w:p>
                         </w:txbxContent>
                       </wps:txbx>
@@ -3588,7 +3506,7 @@
           </mc:Choice>
           <mc:Fallback>
             <w:pict>
-              <v:roundrect w14:anchorId="3D1B21CB" id="Rectangle: Rounded Corners 23" o:spid="_x0000_s1044" style="width:58pt;height:20.25pt;visibility:visible;mso-wrap-style:none;mso-left-percent:-10001;mso-top-percent:-10001;mso-position-horizontal:absolute;mso-position-horizontal-relative:char;mso-position-vertical:absolute;mso-position-vertical-relative:line;mso-left-percent:-10001;mso-top-percent:-10001;v-text-anchor:middle" arcsize="18684f" o:gfxdata="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" filled="f" strokecolor="#006edb">
+              <v:roundrect w14:anchorId="3D1B21CB" id="Rectangle: Rounded Corners 23" o:spid="_x0000_s1044" style="width:58pt;height:20.25pt;visibility:visible;mso-wrap-style:none;mso-left-percent:-10001;mso-top-percent:-10001;mso-position-horizontal:absolute;mso-position-horizontal-relative:char;mso-position-vertical:absolute;mso-position-vertical-relative:line;mso-left-percent:-10001;mso-top-percent:-10001;v-text-anchor:middle" arcsize="18684f" o:gfxdata="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" filled="f" strokecolor="#006edb">
                 <v:textbox inset="5.04pt,.8mm,5.04pt,.8mm">
                   <w:txbxContent>
                     <w:p>
@@ -3600,7 +3518,6 @@
                           <w:lang w:val="en-US"/>
                         </w:rPr>
                       </w:pPr>
-                      <w:proofErr w:type="spellStart"/>
                       <w:r>
                         <w:rPr>
                           <w:sz w:val="20"/>
@@ -3609,7 +3526,6 @@
                         </w:rPr>
                         <w:t>Contentful</w:t>
                       </w:r>
-                      <w:proofErr w:type="spellEnd"/>
                     </w:p>
                   </w:txbxContent>
                 </v:textbox>
@@ -3709,7 +3625,7 @@
           </mc:Choice>
           <mc:Fallback>
             <w:pict>
-              <v:roundrect w14:anchorId="4073DCF9" id="Rectangle: Rounded Corners 25" o:spid="_x0000_s1045" style="width:55.4pt;height:20.25pt;visibility:visible;mso-wrap-style:none;mso-left-percent:-10001;mso-top-percent:-10001;mso-position-horizontal:absolute;mso-position-horizontal-relative:char;mso-position-vertical:absolute;mso-position-vertical-relative:line;mso-left-percent:-10001;mso-top-percent:-10001;v-text-anchor:middle" arcsize="18684f" o:gfxdata="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" filled="f" strokecolor="#006edb">
+              <v:roundrect w14:anchorId="4073DCF9" id="Rectangle: Rounded Corners 25" o:spid="_x0000_s1045" style="width:55.4pt;height:20.25pt;visibility:visible;mso-wrap-style:none;mso-left-percent:-10001;mso-top-percent:-10001;mso-position-horizontal:absolute;mso-position-horizontal-relative:char;mso-position-vertical:absolute;mso-position-vertical-relative:line;mso-left-percent:-10001;mso-top-percent:-10001;v-text-anchor:middle" arcsize="18684f" o:gfxdata="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" filled="f" strokecolor="#006edb">
                 <v:textbox inset="5.04pt,.8mm,5.04pt,.8mm">
                   <w:txbxContent>
                     <w:p>
@@ -3846,7 +3762,7 @@
           </mc:Choice>
           <mc:Fallback>
             <w:pict>
-              <v:roundrect w14:anchorId="362DBC14" id="Rectangle: Rounded Corners 26" o:spid="_x0000_s1046" style="width:55.15pt;height:20.25pt;visibility:visible;mso-wrap-style:none;mso-left-percent:-10001;mso-top-percent:-10001;mso-position-horizontal:absolute;mso-position-horizontal-relative:char;mso-position-vertical:absolute;mso-position-vertical-relative:line;mso-left-percent:-10001;mso-top-percent:-10001;v-text-anchor:middle" arcsize="18684f" o:gfxdata="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" filled="f" strokecolor="#006edb">
+              <v:roundrect w14:anchorId="362DBC14" id="Rectangle: Rounded Corners 26" o:spid="_x0000_s1046" style="width:55.15pt;height:20.25pt;visibility:visible;mso-wrap-style:none;mso-left-percent:-10001;mso-top-percent:-10001;mso-position-horizontal:absolute;mso-position-horizontal-relative:char;mso-position-vertical:absolute;mso-position-vertical-relative:line;mso-left-percent:-10001;mso-top-percent:-10001;v-text-anchor:middle" arcsize="18684f" o:gfxdata="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" filled="f" strokecolor="#006edb">
                 <v:textbox inset="5.04pt,.8mm,5.04pt,.8mm">
                   <w:txbxContent>
                     <w:p>
@@ -4109,7 +4025,7 @@
 </file>
 
 <file path=word/numbering.xml><?xml version="1.0" encoding="utf-8"?>
-<w:numbering xmlns:wpc="http://schemas.microsoft.com/office/word/2010/wordprocessingCanvas" xmlns:cx="http://schemas.microsoft.com/office/drawing/2014/chartex" xmlns:cx1="http://schemas.microsoft.com/office/drawing/2015/9/8/chartex" xmlns:cx2="http://schemas.microsoft.com/office/drawing/2015/10/21/chartex" xmlns:cx3="http://schemas.microsoft.com/office/drawing/2016/5/9/chartex" xmlns:cx4="http://schemas.microsoft.com/office/drawing/2016/5/10/chartex" xmlns:cx5="http://schemas.microsoft.com/office/drawing/2016/5/11/chartex" xmlns:cx6="http://schemas.microsoft.com/office/drawing/2016/5/12/chartex" xmlns:cx7="http://schemas.microsoft.com/office/drawing/2016/5/13/chartex" xmlns:cx8="http://schemas.microsoft.com/office/drawing/2016/5/14/chartex" xmlns:mc="http://schemas.openxmlformats.org/markup-compatibility/2006" xmlns:aink="http://schemas.microsoft.com/office/drawing/2016/ink" xmlns:am3d="http://schemas.microsoft.com/office/drawing/2017/model3d" xmlns:o="urn:schemas-microsoft-com:office:office" xmlns:r="http://schemas.openxmlformats.org/officeDocument/2006/relationships" xmlns:m="http://schemas.openxmlformats.org/officeDocument/2006/math" xmlns:v="urn:schemas-microsoft-com:vml" xmlns:wp14="http://schemas.microsoft.com/office/word/2010/wordprocessingDrawing" xmlns:wp="http://schemas.openxmlformats.org/drawingml/2006/wordprocessingDrawing" xmlns:w10="urn:schemas-microsoft-com:office:word" xmlns:w="http://schemas.openxmlformats.org/wordprocessingml/2006/main" xmlns:w14="http://schemas.microsoft.com/office/word/2010/wordml" xmlns:w15="http://schemas.microsoft.com/office/word/2012/wordml" xmlns:w16cex="http://schemas.microsoft.com/office/word/2018/wordml/cex" xmlns:w16cid="http://schemas.microsoft.com/office/word/2016/wordml/cid" xmlns:w16="http://schemas.microsoft.com/office/word/2018/wordml" xmlns:w16sdtdh="http://schemas.microsoft.com/office/word/2020/wordml/sdtdatahash" xmlns:w16se="http://schemas.microsoft.com/office/word/2015/wordml/symex" xmlns:wpg="http://schemas.microsoft.com/office/word/2010/wordprocessingGroup" xmlns:wpi="http://schemas.microsoft.com/office/word/2010/wordprocessingInk" xmlns:wne="http://schemas.microsoft.com/office/word/2006/wordml" xmlns:wps="http://schemas.microsoft.com/office/word/2010/wordprocessingShape" mc:Ignorable="w14 w15 w16se w16cid w16 w16cex w16sdtdh wp14">
+<w:numbering xmlns:wpc="http://schemas.microsoft.com/office/word/2010/wordprocessingCanvas" xmlns:cx="http://schemas.microsoft.com/office/drawing/2014/chartex" xmlns:cx1="http://schemas.microsoft.com/office/drawing/2015/9/8/chartex" xmlns:cx2="http://schemas.microsoft.com/office/drawing/2015/10/21/chartex" xmlns:cx3="http://schemas.microsoft.com/office/drawing/2016/5/9/chartex" xmlns:cx4="http://schemas.microsoft.com/office/drawing/2016/5/10/chartex" xmlns:cx5="http://schemas.microsoft.com/office/drawing/2016/5/11/chartex" xmlns:cx6="http://schemas.microsoft.com/office/drawing/2016/5/12/chartex" xmlns:cx7="http://schemas.microsoft.com/office/drawing/2016/5/13/chartex" xmlns:cx8="http://schemas.microsoft.com/office/drawing/2016/5/14/chartex" xmlns:mc="http://schemas.openxmlformats.org/markup-compatibility/2006" xmlns:aink="http://schemas.microsoft.com/office/drawing/2016/ink" xmlns:am3d="http://schemas.microsoft.com/office/drawing/2017/model3d" xmlns:o="urn:schemas-microsoft-com:office:office" xmlns:oel="http://schemas.microsoft.com/office/2019/extlst" xmlns:r="http://schemas.openxmlformats.org/officeDocument/2006/relationships" xmlns:m="http://schemas.openxmlformats.org/officeDocument/2006/math" xmlns:v="urn:schemas-microsoft-com:vml" xmlns:wp14="http://schemas.microsoft.com/office/word/2010/wordprocessingDrawing" xmlns:wp="http://schemas.openxmlformats.org/drawingml/2006/wordprocessingDrawing" xmlns:w10="urn:schemas-microsoft-com:office:word" xmlns:w="http://schemas.openxmlformats.org/wordprocessingml/2006/main" xmlns:w14="http://schemas.microsoft.com/office/word/2010/wordml" xmlns:w15="http://schemas.microsoft.com/office/word/2012/wordml" xmlns:w16cex="http://schemas.microsoft.com/office/word/2018/wordml/cex" xmlns:w16cid="http://schemas.microsoft.com/office/word/2016/wordml/cid" xmlns:w16="http://schemas.microsoft.com/office/word/2018/wordml" xmlns:w16sdtdh="http://schemas.microsoft.com/office/word/2020/wordml/sdtdatahash" xmlns:w16se="http://schemas.microsoft.com/office/word/2015/wordml/symex" xmlns:wpg="http://schemas.microsoft.com/office/word/2010/wordprocessingGroup" xmlns:wpi="http://schemas.microsoft.com/office/word/2010/wordprocessingInk" xmlns:wne="http://schemas.microsoft.com/office/word/2006/wordml" xmlns:wps="http://schemas.microsoft.com/office/word/2010/wordprocessingShape" mc:Ignorable="w14 w15 w16se w16cid w16 w16cex w16sdtdh wp14">
   <w:numPicBullet w:numPicBulletId="0">
     <w:pict>
       <v:shapetype id="_x0000_t75" coordsize="21600,21600" o:spt="75" o:preferrelative="t" path="m@4@5l@4@11@9@11@9@5xe" filled="f" stroked="f">
@@ -4131,63 +4047,63 @@
         <v:path o:extrusionok="f" gradientshapeok="t" o:connecttype="rect"/>
         <o:lock v:ext="edit" aspectratio="t"/>
       </v:shapetype>
-      <v:shape id="_x0000_i1161" type="#_x0000_t75" alt="Marker with solid fill" style="width:7.5pt;height:12.5pt;visibility:visible" o:gfxdata="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" o:bullet="t">
+      <v:shape id="_x0000_i1026" type="#_x0000_t75" alt="Marker with solid fill" style="width:7.5pt;height:12.5pt;visibility:visible" o:gfxdata="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" o:bullet="t">
         <v:imagedata r:id="rId1" o:title="" croptop="-4981f" cropbottom="-4981f" cropleft="-28512f" cropright="-28512f"/>
       </v:shape>
     </w:pict>
   </w:numPicBullet>
   <w:numPicBullet w:numPicBulletId="1">
     <w:pict>
-      <v:shape id="_x0000_i1162" type="#_x0000_t75" alt="Receiver with solid fill" style="width:13.15pt;height:14.4pt;visibility:visible" o:gfxdata="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" o:bullet="t">
+      <v:shape id="_x0000_i1027" type="#_x0000_t75" alt="Receiver with solid fill" style="width:13.15pt;height:14.4pt;visibility:visible" o:gfxdata="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" o:bullet="t">
         <v:imagedata r:id="rId2" o:title="" cropleft="-2445f" cropright="-2445f"/>
       </v:shape>
     </w:pict>
   </w:numPicBullet>
   <w:numPicBullet w:numPicBulletId="2">
     <w:pict>
-      <v:shape id="_x0000_i1163" type="#_x0000_t75" style="width:12.5pt;height:13.75pt;visibility:visible" o:gfxdata="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" o:bullet="t">
+      <v:shape id="_x0000_i1028" type="#_x0000_t75" style="width:12.5pt;height:13.75pt;visibility:visible" o:gfxdata="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" o:bullet="t">
         <v:imagedata r:id="rId3" o:title="" cropbottom="-2357f" cropleft="-7919f" cropright="-5188f"/>
       </v:shape>
     </w:pict>
   </w:numPicBullet>
   <w:numPicBullet w:numPicBulletId="3">
     <w:pict>
-      <v:shape id="_x0000_i1164" type="#_x0000_t75" style="width:13.15pt;height:13.15pt;visibility:visible" o:gfxdata="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" o:bullet="t">
+      <v:shape id="_x0000_i1029" type="#_x0000_t75" style="width:13.15pt;height:13.15pt;visibility:visible" o:gfxdata="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" o:bullet="t">
         <v:imagedata r:id="rId4" o:title="" croptop="-2445f" cropbottom="-2445f" cropleft="-4808f" cropright="-2530f"/>
       </v:shape>
     </w:pict>
   </w:numPicBullet>
   <w:numPicBullet w:numPicBulletId="4">
     <w:pict>
-      <v:shape id="_x0000_i1165" type="#_x0000_t75" style="width:9.4pt;height:11.9pt;visibility:visible" o:gfxdata="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" o:bullet="t">
+      <v:shape id="_x0000_i1030" type="#_x0000_t75" style="width:9.4pt;height:11.9pt;visibility:visible" o:gfxdata="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" o:bullet="t">
         <v:imagedata r:id="rId5" o:title="" cropleft="-6805f" cropright="-5014f"/>
       </v:shape>
     </w:pict>
   </w:numPicBullet>
   <w:numPicBullet w:numPicBulletId="5">
     <w:pict>
-      <v:shape id="_x0000_i1166" type="#_x0000_t75" style="width:8.15pt;height:11.9pt;visibility:visible" o:gfxdata="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" o:bullet="t">
+      <v:shape id="_x0000_i1031" type="#_x0000_t75" style="width:8.15pt;height:11.9pt;visibility:visible" o:gfxdata="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" o:bullet="t">
         <v:imagedata r:id="rId6" o:title="" cropleft="-11660f" cropright="-9650f"/>
       </v:shape>
     </w:pict>
   </w:numPicBullet>
   <w:numPicBullet w:numPicBulletId="6">
     <w:pict>
-      <v:shape id="_x0000_i1167" type="#_x0000_t75" style="width:11.9pt;height:10.65pt;visibility:visible" o:gfxdata="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" o:bullet="t">
+      <v:shape id="_x0000_i1032" type="#_x0000_t75" style="width:11.9pt;height:10.65pt;visibility:visible" o:gfxdata="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" o:bullet="t">
         <v:imagedata r:id="rId7" o:title="" croptop="-3260f" cropbottom="-1631f"/>
       </v:shape>
     </w:pict>
   </w:numPicBullet>
   <w:numPicBullet w:numPicBulletId="7">
     <w:pict>
-      <v:shape id="_x0000_i1168" type="#_x0000_t75" style="width:11.9pt;height:11.9pt;visibility:visible" o:gfxdata="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" o:bullet="t">
+      <v:shape id="_x0000_i1033" type="#_x0000_t75" style="width:11.9pt;height:11.9pt;visibility:visible" o:gfxdata="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" o:bullet="t">
         <v:imagedata r:id="rId8" o:title=""/>
       </v:shape>
     </w:pict>
   </w:numPicBullet>
   <w:numPicBullet w:numPicBulletId="8">
     <w:pict>
-      <v:shape id="_x0000_i1169" type="#_x0000_t75" style="width:8.15pt;height:11.9pt;visibility:visible" o:gfxdata="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" o:bullet="t">
+      <v:shape id="_x0000_i1034" type="#_x0000_t75" style="width:8.15pt;height:11.9pt;visibility:visible" o:gfxdata="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" o:bullet="t">
         <v:imagedata r:id="rId9" o:title="" cropleft="-11660f" cropright="-9650f"/>
       </v:shape>
     </w:pict>
@@ -6247,49 +6163,49 @@
       </w:rPr>
     </w:lvl>
   </w:abstractNum>
-  <w:num w:numId="1">
+  <w:num w:numId="1" w16cid:durableId="710302159">
     <w:abstractNumId w:val="4"/>
   </w:num>
-  <w:num w:numId="2">
+  <w:num w:numId="2" w16cid:durableId="309288039">
     <w:abstractNumId w:val="13"/>
   </w:num>
-  <w:num w:numId="3">
+  <w:num w:numId="3" w16cid:durableId="1201355266">
     <w:abstractNumId w:val="11"/>
   </w:num>
-  <w:num w:numId="4">
+  <w:num w:numId="4" w16cid:durableId="1295333657">
     <w:abstractNumId w:val="0"/>
   </w:num>
-  <w:num w:numId="5">
+  <w:num w:numId="5" w16cid:durableId="308290245">
     <w:abstractNumId w:val="8"/>
   </w:num>
-  <w:num w:numId="6">
+  <w:num w:numId="6" w16cid:durableId="2053915216">
     <w:abstractNumId w:val="12"/>
   </w:num>
-  <w:num w:numId="7">
+  <w:num w:numId="7" w16cid:durableId="524102628">
     <w:abstractNumId w:val="14"/>
   </w:num>
-  <w:num w:numId="8">
+  <w:num w:numId="8" w16cid:durableId="489950136">
     <w:abstractNumId w:val="6"/>
   </w:num>
-  <w:num w:numId="9">
+  <w:num w:numId="9" w16cid:durableId="1361390594">
     <w:abstractNumId w:val="9"/>
   </w:num>
-  <w:num w:numId="10">
+  <w:num w:numId="10" w16cid:durableId="1936134607">
     <w:abstractNumId w:val="5"/>
   </w:num>
-  <w:num w:numId="11">
+  <w:num w:numId="11" w16cid:durableId="1978338966">
     <w:abstractNumId w:val="10"/>
   </w:num>
-  <w:num w:numId="12">
+  <w:num w:numId="12" w16cid:durableId="1915315890">
     <w:abstractNumId w:val="3"/>
   </w:num>
-  <w:num w:numId="13">
+  <w:num w:numId="13" w16cid:durableId="1673409967">
     <w:abstractNumId w:val="7"/>
   </w:num>
-  <w:num w:numId="14">
+  <w:num w:numId="14" w16cid:durableId="923413780">
     <w:abstractNumId w:val="1"/>
   </w:num>
-  <w:num w:numId="15">
+  <w:num w:numId="15" w16cid:durableId="1965429385">
     <w:abstractNumId w:val="2"/>
   </w:num>
 </w:numbering>

</xml_diff>

<commit_message>
feat: Update frontend skill set and Frontend Engineer job duty
</commit_message>
<xml_diff>
--- a/resources/resume.docx
+++ b/resources/resume.docx
@@ -468,13 +468,13 @@
         <w:t xml:space="preserve">Vue </w:t>
       </w:r>
       <w:r>
-        <w:t>websites</w:t>
-      </w:r>
-      <w:r>
-        <w:t xml:space="preserve"> from WordPress API to standalone RESTful API</w:t>
-      </w:r>
-      <w:r>
-        <w:t xml:space="preserve"> service</w:t>
+        <w:t xml:space="preserve">web </w:t>
+      </w:r>
+      <w:r>
+        <w:t>apps from</w:t>
+      </w:r>
+      <w:r>
+        <w:t xml:space="preserve"> WordPress API to standalone RESTful API</w:t>
       </w:r>
     </w:p>
     <w:p>
@@ -486,16 +486,19 @@
         </w:numPr>
       </w:pPr>
       <w:r>
-        <w:t>Vue websites</w:t>
-      </w:r>
-      <w:r>
-        <w:t xml:space="preserve"> feature enhancements</w:t>
-      </w:r>
-      <w:r>
-        <w:t xml:space="preserve"> </w:t>
-      </w:r>
-      <w:r>
-        <w:t>including but not limited to</w:t>
+        <w:t>Implemented</w:t>
+      </w:r>
+      <w:r>
+        <w:t xml:space="preserve"> Vue web apps</w:t>
+      </w:r>
+      <w:r>
+        <w:t xml:space="preserve"> feature</w:t>
+      </w:r>
+      <w:r>
+        <w:t>s</w:t>
+      </w:r>
+      <w:r>
+        <w:t>:</w:t>
       </w:r>
     </w:p>
     <w:p>
@@ -1902,6 +1905,644 @@
       </w:r>
       <w:r>
         <w:rPr>
+          <w:b/>
+          <w:bCs/>
+        </w:rPr>
+        <w:t xml:space="preserve"> </w:t>
+      </w:r>
+      <w:r>
+        <w:rPr>
+          <w:noProof/>
+        </w:rPr>
+        <mc:AlternateContent>
+          <mc:Choice Requires="wps">
+            <w:drawing>
+              <wp:inline distT="0" distB="0" distL="0" distR="0" wp14:anchorId="0B730D4C" wp14:editId="57D1C598">
+                <wp:extent cx="700601" cy="257175"/>
+                <wp:effectExtent l="0" t="0" r="25400" b="28575"/>
+                <wp:docPr id="5" name="Rectangle: Rounded Corners 5"/>
+                <wp:cNvGraphicFramePr/>
+                <a:graphic xmlns:a="http://schemas.openxmlformats.org/drawingml/2006/main">
+                  <a:graphicData uri="http://schemas.microsoft.com/office/word/2010/wordprocessingShape">
+                    <wps:wsp>
+                      <wps:cNvSpPr/>
+                      <wps:spPr>
+                        <a:xfrm>
+                          <a:off x="0" y="0"/>
+                          <a:ext cx="700601" cy="257175"/>
+                        </a:xfrm>
+                        <a:prstGeom prst="roundRect">
+                          <a:avLst>
+                            <a:gd name="adj" fmla="val 28511"/>
+                          </a:avLst>
+                        </a:prstGeom>
+                        <a:noFill/>
+                        <a:ln w="9525" cap="flat" cmpd="sng" algn="ctr">
+                          <a:solidFill>
+                            <a:srgbClr val="006EDB"/>
+                          </a:solidFill>
+                          <a:prstDash val="solid"/>
+                          <a:round/>
+                          <a:headEnd type="none" w="med" len="med"/>
+                          <a:tailEnd type="none" w="med" len="med"/>
+                        </a:ln>
+                      </wps:spPr>
+                      <wps:style>
+                        <a:lnRef idx="0">
+                          <a:scrgbClr r="0" g="0" b="0"/>
+                        </a:lnRef>
+                        <a:fillRef idx="0">
+                          <a:scrgbClr r="0" g="0" b="0"/>
+                        </a:fillRef>
+                        <a:effectRef idx="0">
+                          <a:scrgbClr r="0" g="0" b="0"/>
+                        </a:effectRef>
+                        <a:fontRef idx="minor">
+                          <a:schemeClr val="accent1"/>
+                        </a:fontRef>
+                      </wps:style>
+                      <wps:txbx>
+                        <w:txbxContent>
+                          <w:p>
+                            <w:pPr>
+                              <w:jc w:val="center"/>
+                              <w:rPr>
+                                <w:sz w:val="20"/>
+                                <w:szCs w:val="20"/>
+                                <w:lang w:val="en-US"/>
+                              </w:rPr>
+                            </w:pPr>
+                            <w:r>
+                              <w:rPr>
+                                <w:sz w:val="20"/>
+                                <w:szCs w:val="20"/>
+                                <w:lang w:val="en-US"/>
+                              </w:rPr>
+                              <w:t>Vue</w:t>
+                            </w:r>
+                          </w:p>
+                        </w:txbxContent>
+                      </wps:txbx>
+                      <wps:bodyPr rot="0" spcFirstLastPara="0" vertOverflow="overflow" horzOverflow="overflow" vert="horz" wrap="none" lIns="64008" tIns="28800" rIns="64008" bIns="28800" numCol="1" spcCol="0" rtlCol="0" fromWordArt="0" anchor="ctr" anchorCtr="0" forceAA="0" compatLnSpc="1">
+                        <a:prstTxWarp prst="textNoShape">
+                          <a:avLst/>
+                        </a:prstTxWarp>
+                        <a:noAutofit/>
+                      </wps:bodyPr>
+                    </wps:wsp>
+                  </a:graphicData>
+                </a:graphic>
+              </wp:inline>
+            </w:drawing>
+          </mc:Choice>
+          <mc:Fallback>
+            <w:pict>
+              <v:roundrect w14:anchorId="0B730D4C" id="Rectangle: Rounded Corners 5" o:spid="_x0000_s1031" style="width:55.15pt;height:20.25pt;visibility:visible;mso-wrap-style:none;mso-left-percent:-10001;mso-top-percent:-10001;mso-position-horizontal:absolute;mso-position-horizontal-relative:char;mso-position-vertical:absolute;mso-position-vertical-relative:line;mso-left-percent:-10001;mso-top-percent:-10001;v-text-anchor:middle" arcsize="18684f" o:gfxdata="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" filled="f" strokecolor="#006edb">
+                <v:textbox inset="5.04pt,.8mm,5.04pt,.8mm">
+                  <w:txbxContent>
+                    <w:p>
+                      <w:pPr>
+                        <w:jc w:val="center"/>
+                        <w:rPr>
+                          <w:sz w:val="20"/>
+                          <w:szCs w:val="20"/>
+                          <w:lang w:val="en-US"/>
+                        </w:rPr>
+                      </w:pPr>
+                      <w:r>
+                        <w:rPr>
+                          <w:sz w:val="20"/>
+                          <w:szCs w:val="20"/>
+                          <w:lang w:val="en-US"/>
+                        </w:rPr>
+                        <w:t>Vue</w:t>
+                      </w:r>
+                    </w:p>
+                  </w:txbxContent>
+                </v:textbox>
+                <w10:anchorlock/>
+              </v:roundrect>
+            </w:pict>
+          </mc:Fallback>
+        </mc:AlternateContent>
+      </w:r>
+      <w:r>
+        <w:rPr>
+          <w:b/>
+          <w:bCs/>
+        </w:rPr>
+        <w:t xml:space="preserve"> </w:t>
+      </w:r>
+      <w:r>
+        <w:rPr>
+          <w:noProof/>
+        </w:rPr>
+        <mc:AlternateContent>
+          <mc:Choice Requires="wps">
+            <w:drawing>
+              <wp:inline distT="0" distB="0" distL="0" distR="0" wp14:anchorId="2781574E" wp14:editId="27FF01E3">
+                <wp:extent cx="700601" cy="257175"/>
+                <wp:effectExtent l="0" t="0" r="25400" b="28575"/>
+                <wp:docPr id="12" name="Rectangle: Rounded Corners 12"/>
+                <wp:cNvGraphicFramePr/>
+                <a:graphic xmlns:a="http://schemas.openxmlformats.org/drawingml/2006/main">
+                  <a:graphicData uri="http://schemas.microsoft.com/office/word/2010/wordprocessingShape">
+                    <wps:wsp>
+                      <wps:cNvSpPr/>
+                      <wps:spPr>
+                        <a:xfrm>
+                          <a:off x="0" y="0"/>
+                          <a:ext cx="700601" cy="257175"/>
+                        </a:xfrm>
+                        <a:prstGeom prst="roundRect">
+                          <a:avLst>
+                            <a:gd name="adj" fmla="val 28511"/>
+                          </a:avLst>
+                        </a:prstGeom>
+                        <a:noFill/>
+                        <a:ln w="9525" cap="flat" cmpd="sng" algn="ctr">
+                          <a:solidFill>
+                            <a:srgbClr val="006EDB"/>
+                          </a:solidFill>
+                          <a:prstDash val="solid"/>
+                          <a:round/>
+                          <a:headEnd type="none" w="med" len="med"/>
+                          <a:tailEnd type="none" w="med" len="med"/>
+                        </a:ln>
+                      </wps:spPr>
+                      <wps:style>
+                        <a:lnRef idx="0">
+                          <a:scrgbClr r="0" g="0" b="0"/>
+                        </a:lnRef>
+                        <a:fillRef idx="0">
+                          <a:scrgbClr r="0" g="0" b="0"/>
+                        </a:fillRef>
+                        <a:effectRef idx="0">
+                          <a:scrgbClr r="0" g="0" b="0"/>
+                        </a:effectRef>
+                        <a:fontRef idx="minor">
+                          <a:schemeClr val="accent1"/>
+                        </a:fontRef>
+                      </wps:style>
+                      <wps:txbx>
+                        <w:txbxContent>
+                          <w:p>
+                            <w:pPr>
+                              <w:jc w:val="center"/>
+                              <w:rPr>
+                                <w:sz w:val="20"/>
+                                <w:szCs w:val="20"/>
+                                <w:lang w:val="en-US"/>
+                              </w:rPr>
+                            </w:pPr>
+                            <w:r>
+                              <w:rPr>
+                                <w:sz w:val="20"/>
+                                <w:szCs w:val="20"/>
+                                <w:lang w:val="en-US"/>
+                              </w:rPr>
+                              <w:t>Vuetify</w:t>
+                            </w:r>
+                          </w:p>
+                        </w:txbxContent>
+                      </wps:txbx>
+                      <wps:bodyPr rot="0" spcFirstLastPara="0" vertOverflow="overflow" horzOverflow="overflow" vert="horz" wrap="none" lIns="64008" tIns="28800" rIns="64008" bIns="28800" numCol="1" spcCol="0" rtlCol="0" fromWordArt="0" anchor="ctr" anchorCtr="0" forceAA="0" compatLnSpc="1">
+                        <a:prstTxWarp prst="textNoShape">
+                          <a:avLst/>
+                        </a:prstTxWarp>
+                        <a:noAutofit/>
+                      </wps:bodyPr>
+                    </wps:wsp>
+                  </a:graphicData>
+                </a:graphic>
+              </wp:inline>
+            </w:drawing>
+          </mc:Choice>
+          <mc:Fallback>
+            <w:pict>
+              <v:roundrect w14:anchorId="2781574E" id="Rectangle: Rounded Corners 12" o:spid="_x0000_s1032" style="width:55.15pt;height:20.25pt;visibility:visible;mso-wrap-style:none;mso-left-percent:-10001;mso-top-percent:-10001;mso-position-horizontal:absolute;mso-position-horizontal-relative:char;mso-position-vertical:absolute;mso-position-vertical-relative:line;mso-left-percent:-10001;mso-top-percent:-10001;v-text-anchor:middle" arcsize="18684f" o:gfxdata="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" filled="f" strokecolor="#006edb">
+                <v:textbox inset="5.04pt,.8mm,5.04pt,.8mm">
+                  <w:txbxContent>
+                    <w:p>
+                      <w:pPr>
+                        <w:jc w:val="center"/>
+                        <w:rPr>
+                          <w:sz w:val="20"/>
+                          <w:szCs w:val="20"/>
+                          <w:lang w:val="en-US"/>
+                        </w:rPr>
+                      </w:pPr>
+                      <w:r>
+                        <w:rPr>
+                          <w:sz w:val="20"/>
+                          <w:szCs w:val="20"/>
+                          <w:lang w:val="en-US"/>
+                        </w:rPr>
+                        <w:t>Vuetify</w:t>
+                      </w:r>
+                    </w:p>
+                  </w:txbxContent>
+                </v:textbox>
+                <w10:anchorlock/>
+              </v:roundrect>
+            </w:pict>
+          </mc:Fallback>
+        </mc:AlternateContent>
+      </w:r>
+      <w:r>
+        <w:rPr>
+          <w:b/>
+          <w:bCs/>
+        </w:rPr>
+        <w:t xml:space="preserve"> </w:t>
+      </w:r>
+      <w:r>
+        <w:rPr>
+          <w:noProof/>
+        </w:rPr>
+        <mc:AlternateContent>
+          <mc:Choice Requires="wps">
+            <w:drawing>
+              <wp:inline distT="0" distB="0" distL="0" distR="0" wp14:anchorId="1091DDFD" wp14:editId="46FDF61F">
+                <wp:extent cx="700601" cy="257175"/>
+                <wp:effectExtent l="0" t="0" r="25400" b="28575"/>
+                <wp:docPr id="13" name="Rectangle: Rounded Corners 13"/>
+                <wp:cNvGraphicFramePr/>
+                <a:graphic xmlns:a="http://schemas.openxmlformats.org/drawingml/2006/main">
+                  <a:graphicData uri="http://schemas.microsoft.com/office/word/2010/wordprocessingShape">
+                    <wps:wsp>
+                      <wps:cNvSpPr/>
+                      <wps:spPr>
+                        <a:xfrm>
+                          <a:off x="0" y="0"/>
+                          <a:ext cx="700601" cy="257175"/>
+                        </a:xfrm>
+                        <a:prstGeom prst="roundRect">
+                          <a:avLst>
+                            <a:gd name="adj" fmla="val 28511"/>
+                          </a:avLst>
+                        </a:prstGeom>
+                        <a:noFill/>
+                        <a:ln w="9525" cap="flat" cmpd="sng" algn="ctr">
+                          <a:solidFill>
+                            <a:srgbClr val="006EDB"/>
+                          </a:solidFill>
+                          <a:prstDash val="solid"/>
+                          <a:round/>
+                          <a:headEnd type="none" w="med" len="med"/>
+                          <a:tailEnd type="none" w="med" len="med"/>
+                        </a:ln>
+                      </wps:spPr>
+                      <wps:style>
+                        <a:lnRef idx="0">
+                          <a:scrgbClr r="0" g="0" b="0"/>
+                        </a:lnRef>
+                        <a:fillRef idx="0">
+                          <a:scrgbClr r="0" g="0" b="0"/>
+                        </a:fillRef>
+                        <a:effectRef idx="0">
+                          <a:scrgbClr r="0" g="0" b="0"/>
+                        </a:effectRef>
+                        <a:fontRef idx="minor">
+                          <a:schemeClr val="accent1"/>
+                        </a:fontRef>
+                      </wps:style>
+                      <wps:txbx>
+                        <w:txbxContent>
+                          <w:p>
+                            <w:pPr>
+                              <w:jc w:val="center"/>
+                              <w:rPr>
+                                <w:sz w:val="20"/>
+                                <w:szCs w:val="20"/>
+                                <w:lang w:val="en-US"/>
+                              </w:rPr>
+                            </w:pPr>
+                            <w:r>
+                              <w:rPr>
+                                <w:sz w:val="20"/>
+                                <w:szCs w:val="20"/>
+                                <w:lang w:val="en-US"/>
+                              </w:rPr>
+                              <w:t>Quasar</w:t>
+                            </w:r>
+                          </w:p>
+                        </w:txbxContent>
+                      </wps:txbx>
+                      <wps:bodyPr rot="0" spcFirstLastPara="0" vertOverflow="overflow" horzOverflow="overflow" vert="horz" wrap="none" lIns="64008" tIns="28800" rIns="64008" bIns="28800" numCol="1" spcCol="0" rtlCol="0" fromWordArt="0" anchor="ctr" anchorCtr="0" forceAA="0" compatLnSpc="1">
+                        <a:prstTxWarp prst="textNoShape">
+                          <a:avLst/>
+                        </a:prstTxWarp>
+                        <a:noAutofit/>
+                      </wps:bodyPr>
+                    </wps:wsp>
+                  </a:graphicData>
+                </a:graphic>
+              </wp:inline>
+            </w:drawing>
+          </mc:Choice>
+          <mc:Fallback>
+            <w:pict>
+              <v:roundrect w14:anchorId="1091DDFD" id="Rectangle: Rounded Corners 13" o:spid="_x0000_s1033" style="width:55.15pt;height:20.25pt;visibility:visible;mso-wrap-style:none;mso-left-percent:-10001;mso-top-percent:-10001;mso-position-horizontal:absolute;mso-position-horizontal-relative:char;mso-position-vertical:absolute;mso-position-vertical-relative:line;mso-left-percent:-10001;mso-top-percent:-10001;v-text-anchor:middle" arcsize="18684f" o:gfxdata="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" filled="f" strokecolor="#006edb">
+                <v:textbox inset="5.04pt,.8mm,5.04pt,.8mm">
+                  <w:txbxContent>
+                    <w:p>
+                      <w:pPr>
+                        <w:jc w:val="center"/>
+                        <w:rPr>
+                          <w:sz w:val="20"/>
+                          <w:szCs w:val="20"/>
+                          <w:lang w:val="en-US"/>
+                        </w:rPr>
+                      </w:pPr>
+                      <w:r>
+                        <w:rPr>
+                          <w:sz w:val="20"/>
+                          <w:szCs w:val="20"/>
+                          <w:lang w:val="en-US"/>
+                        </w:rPr>
+                        <w:t>Quasar</w:t>
+                      </w:r>
+                    </w:p>
+                  </w:txbxContent>
+                </v:textbox>
+                <w10:anchorlock/>
+              </v:roundrect>
+            </w:pict>
+          </mc:Fallback>
+        </mc:AlternateContent>
+      </w:r>
+      <w:r>
+        <w:rPr>
+          <w:b/>
+          <w:bCs/>
+        </w:rPr>
+        <w:t xml:space="preserve"> </w:t>
+      </w:r>
+      <w:r>
+        <w:rPr>
+          <w:noProof/>
+        </w:rPr>
+        <mc:AlternateContent>
+          <mc:Choice Requires="wps">
+            <w:drawing>
+              <wp:inline distT="0" distB="0" distL="0" distR="0" wp14:anchorId="0AA8492C" wp14:editId="750BDE2B">
+                <wp:extent cx="700601" cy="257175"/>
+                <wp:effectExtent l="0" t="0" r="25400" b="28575"/>
+                <wp:docPr id="11" name="Rectangle: Rounded Corners 11"/>
+                <wp:cNvGraphicFramePr/>
+                <a:graphic xmlns:a="http://schemas.openxmlformats.org/drawingml/2006/main">
+                  <a:graphicData uri="http://schemas.microsoft.com/office/word/2010/wordprocessingShape">
+                    <wps:wsp>
+                      <wps:cNvSpPr/>
+                      <wps:spPr>
+                        <a:xfrm>
+                          <a:off x="0" y="0"/>
+                          <a:ext cx="700601" cy="257175"/>
+                        </a:xfrm>
+                        <a:prstGeom prst="roundRect">
+                          <a:avLst>
+                            <a:gd name="adj" fmla="val 28511"/>
+                          </a:avLst>
+                        </a:prstGeom>
+                        <a:noFill/>
+                        <a:ln w="9525" cap="flat" cmpd="sng" algn="ctr">
+                          <a:solidFill>
+                            <a:srgbClr val="006EDB"/>
+                          </a:solidFill>
+                          <a:prstDash val="solid"/>
+                          <a:round/>
+                          <a:headEnd type="none" w="med" len="med"/>
+                          <a:tailEnd type="none" w="med" len="med"/>
+                        </a:ln>
+                      </wps:spPr>
+                      <wps:style>
+                        <a:lnRef idx="0">
+                          <a:scrgbClr r="0" g="0" b="0"/>
+                        </a:lnRef>
+                        <a:fillRef idx="0">
+                          <a:scrgbClr r="0" g="0" b="0"/>
+                        </a:fillRef>
+                        <a:effectRef idx="0">
+                          <a:scrgbClr r="0" g="0" b="0"/>
+                        </a:effectRef>
+                        <a:fontRef idx="minor">
+                          <a:schemeClr val="accent1"/>
+                        </a:fontRef>
+                      </wps:style>
+                      <wps:txbx>
+                        <w:txbxContent>
+                          <w:p>
+                            <w:pPr>
+                              <w:jc w:val="center"/>
+                              <w:rPr>
+                                <w:sz w:val="20"/>
+                                <w:szCs w:val="20"/>
+                                <w:lang w:val="en-US"/>
+                              </w:rPr>
+                            </w:pPr>
+                            <w:r>
+                              <w:rPr>
+                                <w:sz w:val="20"/>
+                                <w:szCs w:val="20"/>
+                                <w:lang w:val="en-US"/>
+                              </w:rPr>
+                              <w:t>Vuex</w:t>
+                            </w:r>
+                          </w:p>
+                        </w:txbxContent>
+                      </wps:txbx>
+                      <wps:bodyPr rot="0" spcFirstLastPara="0" vertOverflow="overflow" horzOverflow="overflow" vert="horz" wrap="none" lIns="64008" tIns="28800" rIns="64008" bIns="28800" numCol="1" spcCol="0" rtlCol="0" fromWordArt="0" anchor="ctr" anchorCtr="0" forceAA="0" compatLnSpc="1">
+                        <a:prstTxWarp prst="textNoShape">
+                          <a:avLst/>
+                        </a:prstTxWarp>
+                        <a:noAutofit/>
+                      </wps:bodyPr>
+                    </wps:wsp>
+                  </a:graphicData>
+                </a:graphic>
+              </wp:inline>
+            </w:drawing>
+          </mc:Choice>
+          <mc:Fallback>
+            <w:pict>
+              <v:roundrect w14:anchorId="0AA8492C" id="Rectangle: Rounded Corners 11" o:spid="_x0000_s1034" style="width:55.15pt;height:20.25pt;visibility:visible;mso-wrap-style:none;mso-left-percent:-10001;mso-top-percent:-10001;mso-position-horizontal:absolute;mso-position-horizontal-relative:char;mso-position-vertical:absolute;mso-position-vertical-relative:line;mso-left-percent:-10001;mso-top-percent:-10001;v-text-anchor:middle" arcsize="18684f" o:gfxdata="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" filled="f" strokecolor="#006edb">
+                <v:textbox inset="5.04pt,.8mm,5.04pt,.8mm">
+                  <w:txbxContent>
+                    <w:p>
+                      <w:pPr>
+                        <w:jc w:val="center"/>
+                        <w:rPr>
+                          <w:sz w:val="20"/>
+                          <w:szCs w:val="20"/>
+                          <w:lang w:val="en-US"/>
+                        </w:rPr>
+                      </w:pPr>
+                      <w:r>
+                        <w:rPr>
+                          <w:sz w:val="20"/>
+                          <w:szCs w:val="20"/>
+                          <w:lang w:val="en-US"/>
+                        </w:rPr>
+                        <w:t>Vuex</w:t>
+                      </w:r>
+                    </w:p>
+                  </w:txbxContent>
+                </v:textbox>
+                <w10:anchorlock/>
+              </v:roundrect>
+            </w:pict>
+          </mc:Fallback>
+        </mc:AlternateContent>
+      </w:r>
+      <w:r>
+        <w:rPr>
+          <w:b/>
+          <w:bCs/>
+        </w:rPr>
+        <w:t xml:space="preserve"> </w:t>
+      </w:r>
+      <w:r>
+        <w:rPr>
+          <w:noProof/>
+        </w:rPr>
+        <mc:AlternateContent>
+          <mc:Choice Requires="wps">
+            <w:drawing>
+              <wp:inline distT="0" distB="0" distL="0" distR="0" wp14:anchorId="7901F990" wp14:editId="5BD00611">
+                <wp:extent cx="700601" cy="257175"/>
+                <wp:effectExtent l="0" t="0" r="25400" b="28575"/>
+                <wp:docPr id="14" name="Rectangle: Rounded Corners 14"/>
+                <wp:cNvGraphicFramePr/>
+                <a:graphic xmlns:a="http://schemas.openxmlformats.org/drawingml/2006/main">
+                  <a:graphicData uri="http://schemas.microsoft.com/office/word/2010/wordprocessingShape">
+                    <wps:wsp>
+                      <wps:cNvSpPr/>
+                      <wps:spPr>
+                        <a:xfrm>
+                          <a:off x="0" y="0"/>
+                          <a:ext cx="700601" cy="257175"/>
+                        </a:xfrm>
+                        <a:prstGeom prst="roundRect">
+                          <a:avLst>
+                            <a:gd name="adj" fmla="val 28511"/>
+                          </a:avLst>
+                        </a:prstGeom>
+                        <a:noFill/>
+                        <a:ln w="9525" cap="flat" cmpd="sng" algn="ctr">
+                          <a:solidFill>
+                            <a:srgbClr val="006EDB"/>
+                          </a:solidFill>
+                          <a:prstDash val="solid"/>
+                          <a:round/>
+                          <a:headEnd type="none" w="med" len="med"/>
+                          <a:tailEnd type="none" w="med" len="med"/>
+                        </a:ln>
+                      </wps:spPr>
+                      <wps:style>
+                        <a:lnRef idx="0">
+                          <a:scrgbClr r="0" g="0" b="0"/>
+                        </a:lnRef>
+                        <a:fillRef idx="0">
+                          <a:scrgbClr r="0" g="0" b="0"/>
+                        </a:fillRef>
+                        <a:effectRef idx="0">
+                          <a:scrgbClr r="0" g="0" b="0"/>
+                        </a:effectRef>
+                        <a:fontRef idx="minor">
+                          <a:schemeClr val="accent1"/>
+                        </a:fontRef>
+                      </wps:style>
+                      <wps:txbx>
+                        <w:txbxContent>
+                          <w:p>
+                            <w:pPr>
+                              <w:jc w:val="center"/>
+                              <w:rPr>
+                                <w:sz w:val="20"/>
+                                <w:szCs w:val="20"/>
+                                <w:lang w:val="en-US"/>
+                              </w:rPr>
+                            </w:pPr>
+                            <w:r>
+                              <w:rPr>
+                                <w:sz w:val="20"/>
+                                <w:szCs w:val="20"/>
+                                <w:lang w:val="en-US"/>
+                              </w:rPr>
+                              <w:t>P</w:t>
+                            </w:r>
+                            <w:r>
+                              <w:rPr>
+                                <w:sz w:val="20"/>
+                                <w:szCs w:val="20"/>
+                                <w:lang w:val="en-US"/>
+                              </w:rPr>
+                              <w:t>inia</w:t>
+                            </w:r>
+                          </w:p>
+                        </w:txbxContent>
+                      </wps:txbx>
+                      <wps:bodyPr rot="0" spcFirstLastPara="0" vertOverflow="overflow" horzOverflow="overflow" vert="horz" wrap="none" lIns="64008" tIns="28800" rIns="64008" bIns="28800" numCol="1" spcCol="0" rtlCol="0" fromWordArt="0" anchor="ctr" anchorCtr="0" forceAA="0" compatLnSpc="1">
+                        <a:prstTxWarp prst="textNoShape">
+                          <a:avLst/>
+                        </a:prstTxWarp>
+                        <a:noAutofit/>
+                      </wps:bodyPr>
+                    </wps:wsp>
+                  </a:graphicData>
+                </a:graphic>
+              </wp:inline>
+            </w:drawing>
+          </mc:Choice>
+          <mc:Fallback>
+            <w:pict>
+              <v:roundrect w14:anchorId="7901F990" id="Rectangle: Rounded Corners 14" o:spid="_x0000_s1035" style="width:55.15pt;height:20.25pt;visibility:visible;mso-wrap-style:none;mso-left-percent:-10001;mso-top-percent:-10001;mso-position-horizontal:absolute;mso-position-horizontal-relative:char;mso-position-vertical:absolute;mso-position-vertical-relative:line;mso-left-percent:-10001;mso-top-percent:-10001;v-text-anchor:middle" arcsize="18684f" o:gfxdata="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" filled="f" strokecolor="#006edb">
+                <v:textbox inset="5.04pt,.8mm,5.04pt,.8mm">
+                  <w:txbxContent>
+                    <w:p>
+                      <w:pPr>
+                        <w:jc w:val="center"/>
+                        <w:rPr>
+                          <w:sz w:val="20"/>
+                          <w:szCs w:val="20"/>
+                          <w:lang w:val="en-US"/>
+                        </w:rPr>
+                      </w:pPr>
+                      <w:r>
+                        <w:rPr>
+                          <w:sz w:val="20"/>
+                          <w:szCs w:val="20"/>
+                          <w:lang w:val="en-US"/>
+                        </w:rPr>
+                        <w:t>P</w:t>
+                      </w:r>
+                      <w:r>
+                        <w:rPr>
+                          <w:sz w:val="20"/>
+                          <w:szCs w:val="20"/>
+                          <w:lang w:val="en-US"/>
+                        </w:rPr>
+                        <w:t>inia</w:t>
+                      </w:r>
+                    </w:p>
+                  </w:txbxContent>
+                </v:textbox>
+                <w10:anchorlock/>
+              </v:roundrect>
+            </w:pict>
+          </mc:Fallback>
+        </mc:AlternateContent>
+      </w:r>
+      <w:r>
+        <w:rPr>
+          <w:b/>
+          <w:bCs/>
+        </w:rPr>
+        <w:t xml:space="preserve"> </w:t>
+      </w:r>
+      <w:r>
+        <w:rPr>
           <w:noProof/>
         </w:rPr>
         <mc:AlternateContent>
@@ -1987,7 +2628,7 @@
           </mc:Choice>
           <mc:Fallback>
             <w:pict>
-              <v:roundrect w14:anchorId="5F48D281" id="Rectangle: Rounded Corners 10" o:spid="_x0000_s1031" style="width:55.15pt;height:20.25pt;visibility:visible;mso-wrap-style:none;mso-left-percent:-10001;mso-top-percent:-10001;mso-position-horizontal:absolute;mso-position-horizontal-relative:char;mso-position-vertical:absolute;mso-position-vertical-relative:line;mso-left-percent:-10001;mso-top-percent:-10001;v-text-anchor:middle" arcsize="18684f" o:gfxdata="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" filled="f" strokecolor="#006edb">
+              <v:roundrect w14:anchorId="5F48D281" id="Rectangle: Rounded Corners 10" o:spid="_x0000_s1036" style="width:55.15pt;height:20.25pt;visibility:visible;mso-wrap-style:none;mso-left-percent:-10001;mso-top-percent:-10001;mso-position-horizontal:absolute;mso-position-horizontal-relative:char;mso-position-vertical:absolute;mso-position-vertical-relative:line;mso-left-percent:-10001;mso-top-percent:-10001;v-text-anchor:middle" arcsize="18684f" o:gfxdata="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" filled="f" strokecolor="#006edb">
                 <v:textbox inset="5.04pt,.8mm,5.04pt,.8mm">
                   <w:txbxContent>
                     <w:p>
@@ -2110,7 +2751,7 @@
           </mc:Choice>
           <mc:Fallback>
             <w:pict>
-              <v:roundrect w14:anchorId="5FD60656" id="Rectangle: Rounded Corners 33" o:spid="_x0000_s1032" style="width:55.15pt;height:20.25pt;visibility:visible;mso-wrap-style:none;mso-left-percent:-10001;mso-top-percent:-10001;mso-position-horizontal:absolute;mso-position-horizontal-relative:char;mso-position-vertical:absolute;mso-position-vertical-relative:line;mso-left-percent:-10001;mso-top-percent:-10001;v-text-anchor:middle" arcsize="18684f" o:gfxdata="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" filled="f" strokecolor="#006edb">
+              <v:roundrect w14:anchorId="5FD60656" id="Rectangle: Rounded Corners 33" o:spid="_x0000_s1037" style="width:55.15pt;height:20.25pt;visibility:visible;mso-wrap-style:none;mso-left-percent:-10001;mso-top-percent:-10001;mso-position-horizontal:absolute;mso-position-horizontal-relative:char;mso-position-vertical:absolute;mso-position-vertical-relative:line;mso-left-percent:-10001;mso-top-percent:-10001;v-text-anchor:middle" arcsize="18684f" o:gfxdata="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" filled="f" strokecolor="#006edb">
                 <v:textbox inset="5.04pt,.8mm,5.04pt,.8mm">
                   <w:txbxContent>
                     <w:p>
@@ -2240,7 +2881,7 @@
           </mc:Choice>
           <mc:Fallback>
             <w:pict>
-              <v:roundrect w14:anchorId="5EC2AD9C" id="Rectangle: Rounded Corners 6" o:spid="_x0000_s1033" style="width:55.15pt;height:20.25pt;visibility:visible;mso-wrap-style:none;mso-left-percent:-10001;mso-top-percent:-10001;mso-position-horizontal:absolute;mso-position-horizontal-relative:char;mso-position-vertical:absolute;mso-position-vertical-relative:line;mso-left-percent:-10001;mso-top-percent:-10001;v-text-anchor:middle" arcsize="18684f" o:gfxdata="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" filled="f" strokecolor="#006edb">
+              <v:roundrect w14:anchorId="5EC2AD9C" id="Rectangle: Rounded Corners 6" o:spid="_x0000_s1038" style="width:55.15pt;height:20.25pt;visibility:visible;mso-wrap-style:none;mso-left-percent:-10001;mso-top-percent:-10001;mso-position-horizontal:absolute;mso-position-horizontal-relative:char;mso-position-vertical:absolute;mso-position-vertical-relative:line;mso-left-percent:-10001;mso-top-percent:-10001;v-text-anchor:middle" arcsize="18684f" o:gfxdata="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" filled="f" strokecolor="#006edb">
                 <v:textbox inset="5.04pt,.8mm,5.04pt,.8mm">
                   <w:txbxContent>
                     <w:p>
@@ -2377,7 +3018,7 @@
           </mc:Choice>
           <mc:Fallback>
             <w:pict>
-              <v:roundrect w14:anchorId="439B97F9" id="Rectangle: Rounded Corners 28" o:spid="_x0000_s1034" style="width:55.15pt;height:20.25pt;visibility:visible;mso-wrap-style:none;mso-left-percent:-10001;mso-top-percent:-10001;mso-position-horizontal:absolute;mso-position-horizontal-relative:char;mso-position-vertical:absolute;mso-position-vertical-relative:line;mso-left-percent:-10001;mso-top-percent:-10001;v-text-anchor:middle" arcsize="18684f" o:gfxdata="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" filled="f" strokecolor="#006edb">
+              <v:roundrect w14:anchorId="439B97F9" id="Rectangle: Rounded Corners 28" o:spid="_x0000_s1039" style="width:55.15pt;height:20.25pt;visibility:visible;mso-wrap-style:none;mso-left-percent:-10001;mso-top-percent:-10001;mso-position-horizontal:absolute;mso-position-horizontal-relative:char;mso-position-vertical:absolute;mso-position-vertical-relative:line;mso-left-percent:-10001;mso-top-percent:-10001;v-text-anchor:middle" arcsize="18684f" o:gfxdata="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" filled="f" strokecolor="#006edb">
                 <v:textbox inset="5.04pt,.8mm,5.04pt,.8mm">
                   <w:txbxContent>
                     <w:p>
@@ -2496,7 +3137,7 @@
           </mc:Choice>
           <mc:Fallback>
             <w:pict>
-              <v:roundrect w14:anchorId="1C5CF5C1" id="Rectangle: Rounded Corners 27" o:spid="_x0000_s1035" style="width:55.15pt;height:20.25pt;visibility:visible;mso-wrap-style:none;mso-left-percent:-10001;mso-top-percent:-10001;mso-position-horizontal:absolute;mso-position-horizontal-relative:char;mso-position-vertical:absolute;mso-position-vertical-relative:line;mso-left-percent:-10001;mso-top-percent:-10001;v-text-anchor:middle" arcsize="18684f" o:gfxdata="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" filled="f" strokecolor="#006edb">
+              <v:roundrect w14:anchorId="1C5CF5C1" id="Rectangle: Rounded Corners 27" o:spid="_x0000_s1040" style="width:55.15pt;height:20.25pt;visibility:visible;mso-wrap-style:none;mso-left-percent:-10001;mso-top-percent:-10001;mso-position-horizontal:absolute;mso-position-horizontal-relative:char;mso-position-vertical:absolute;mso-position-vertical-relative:line;mso-left-percent:-10001;mso-top-percent:-10001;v-text-anchor:middle" arcsize="18684f" o:gfxdata="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" filled="f" strokecolor="#006edb">
                 <v:textbox inset="5.04pt,.8mm,5.04pt,.8mm">
                   <w:txbxContent>
                     <w:p>
@@ -2615,7 +3256,7 @@
           </mc:Choice>
           <mc:Fallback>
             <w:pict>
-              <v:roundrect w14:anchorId="2FF37C77" id="Rectangle: Rounded Corners 2" o:spid="_x0000_s1036" style="width:55.15pt;height:20.25pt;visibility:visible;mso-wrap-style:none;mso-left-percent:-10001;mso-top-percent:-10001;mso-position-horizontal:absolute;mso-position-horizontal-relative:char;mso-position-vertical:absolute;mso-position-vertical-relative:line;mso-left-percent:-10001;mso-top-percent:-10001;v-text-anchor:middle" arcsize="18684f" o:gfxdata="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" filled="f" strokecolor="#006edb">
+              <v:roundrect w14:anchorId="2FF37C77" id="Rectangle: Rounded Corners 2" o:spid="_x0000_s1041" style="width:55.15pt;height:20.25pt;visibility:visible;mso-wrap-style:none;mso-left-percent:-10001;mso-top-percent:-10001;mso-position-horizontal:absolute;mso-position-horizontal-relative:char;mso-position-vertical:absolute;mso-position-vertical-relative:line;mso-left-percent:-10001;mso-top-percent:-10001;v-text-anchor:middle" arcsize="18684f" o:gfxdata="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" filled="f" strokecolor="#006edb">
                 <v:textbox inset="5.04pt,.8mm,5.04pt,.8mm">
                   <w:txbxContent>
                     <w:p>
@@ -2737,7 +3378,7 @@
           </mc:Choice>
           <mc:Fallback>
             <w:pict>
-              <v:roundrect w14:anchorId="591652C4" id="Rectangle: Rounded Corners 29" o:spid="_x0000_s1037" style="width:55.15pt;height:20.25pt;visibility:visible;mso-wrap-style:none;mso-left-percent:-10001;mso-top-percent:-10001;mso-position-horizontal:absolute;mso-position-horizontal-relative:char;mso-position-vertical:absolute;mso-position-vertical-relative:line;mso-left-percent:-10001;mso-top-percent:-10001;v-text-anchor:middle" arcsize="18684f" o:gfxdata="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" filled="f" strokecolor="#006edb">
+              <v:roundrect w14:anchorId="591652C4" id="Rectangle: Rounded Corners 29" o:spid="_x0000_s1042" style="width:55.15pt;height:20.25pt;visibility:visible;mso-wrap-style:none;mso-left-percent:-10001;mso-top-percent:-10001;mso-position-horizontal:absolute;mso-position-horizontal-relative:char;mso-position-vertical:absolute;mso-position-vertical-relative:line;mso-left-percent:-10001;mso-top-percent:-10001;v-text-anchor:middle" arcsize="18684f" o:gfxdata="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" filled="f" strokecolor="#006edb">
                 <v:textbox inset="5.04pt,.8mm,5.04pt,.8mm">
                   <w:txbxContent>
                     <w:p>
@@ -2856,7 +3497,7 @@
           </mc:Choice>
           <mc:Fallback>
             <w:pict>
-              <v:roundrect w14:anchorId="5CA303DC" id="Rectangle: Rounded Corners 30" o:spid="_x0000_s1038" style="width:55.15pt;height:20.25pt;visibility:visible;mso-wrap-style:none;mso-left-percent:-10001;mso-top-percent:-10001;mso-position-horizontal:absolute;mso-position-horizontal-relative:char;mso-position-vertical:absolute;mso-position-vertical-relative:line;mso-left-percent:-10001;mso-top-percent:-10001;v-text-anchor:middle" arcsize="18684f" o:gfxdata="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" filled="f" strokecolor="#006edb">
+              <v:roundrect w14:anchorId="5CA303DC" id="Rectangle: Rounded Corners 30" o:spid="_x0000_s1043" style="width:55.15pt;height:20.25pt;visibility:visible;mso-wrap-style:none;mso-left-percent:-10001;mso-top-percent:-10001;mso-position-horizontal:absolute;mso-position-horizontal-relative:char;mso-position-vertical:absolute;mso-position-vertical-relative:line;mso-left-percent:-10001;mso-top-percent:-10001;v-text-anchor:middle" arcsize="18684f" o:gfxdata="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" filled="f" strokecolor="#006edb">
                 <v:textbox inset="5.04pt,.8mm,5.04pt,.8mm">
                   <w:txbxContent>
                     <w:p>
@@ -2993,7 +3634,7 @@
           </mc:Choice>
           <mc:Fallback>
             <w:pict>
-              <v:roundrect w14:anchorId="4E6892F1" id="Rectangle: Rounded Corners 7" o:spid="_x0000_s1039" style="width:54.25pt;height:20.25pt;visibility:visible;mso-wrap-style:none;mso-left-percent:-10001;mso-top-percent:-10001;mso-position-horizontal:absolute;mso-position-horizontal-relative:char;mso-position-vertical:absolute;mso-position-vertical-relative:line;mso-left-percent:-10001;mso-top-percent:-10001;v-text-anchor:middle" arcsize="18684f" o:gfxdata="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" filled="f" strokecolor="#006edb">
+              <v:roundrect w14:anchorId="4E6892F1" id="Rectangle: Rounded Corners 7" o:spid="_x0000_s1044" style="width:54.25pt;height:20.25pt;visibility:visible;mso-wrap-style:none;mso-left-percent:-10001;mso-top-percent:-10001;mso-position-horizontal:absolute;mso-position-horizontal-relative:char;mso-position-vertical:absolute;mso-position-vertical-relative:line;mso-left-percent:-10001;mso-top-percent:-10001;v-text-anchor:middle" arcsize="18684f" o:gfxdata="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" filled="f" strokecolor="#006edb">
                 <v:textbox inset="5.04pt,.8mm,5.04pt,.8mm">
                   <w:txbxContent>
                     <w:p>
@@ -3112,7 +3753,7 @@
           </mc:Choice>
           <mc:Fallback>
             <w:pict>
-              <v:roundrect w14:anchorId="730C8425" id="Rectangle: Rounded Corners 8" o:spid="_x0000_s1040" style="width:50.5pt;height:20.25pt;visibility:visible;mso-wrap-style:none;mso-left-percent:-10001;mso-top-percent:-10001;mso-position-horizontal:absolute;mso-position-horizontal-relative:char;mso-position-vertical:absolute;mso-position-vertical-relative:line;mso-left-percent:-10001;mso-top-percent:-10001;v-text-anchor:middle" arcsize="18684f" o:gfxdata="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" filled="f" strokecolor="#006edb">
+              <v:roundrect w14:anchorId="730C8425" id="Rectangle: Rounded Corners 8" o:spid="_x0000_s1045" style="width:50.5pt;height:20.25pt;visibility:visible;mso-wrap-style:none;mso-left-percent:-10001;mso-top-percent:-10001;mso-position-horizontal:absolute;mso-position-horizontal-relative:char;mso-position-vertical:absolute;mso-position-vertical-relative:line;mso-left-percent:-10001;mso-top-percent:-10001;v-text-anchor:middle" arcsize="18684f" o:gfxdata="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" filled="f" strokecolor="#006edb">
                 <v:textbox inset="5.04pt,.8mm,5.04pt,.8mm">
                   <w:txbxContent>
                     <w:p>
@@ -3231,7 +3872,7 @@
           </mc:Choice>
           <mc:Fallback>
             <w:pict>
-              <v:roundrect w14:anchorId="3BBDFD73" id="Rectangle: Rounded Corners 9" o:spid="_x0000_s1041" style="width:32.1pt;height:20.25pt;visibility:visible;mso-wrap-style:none;mso-left-percent:-10001;mso-top-percent:-10001;mso-position-horizontal:absolute;mso-position-horizontal-relative:char;mso-position-vertical:absolute;mso-position-vertical-relative:line;mso-left-percent:-10001;mso-top-percent:-10001;v-text-anchor:middle" arcsize="18684f" o:gfxdata="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" filled="f" strokecolor="#006edb">
+              <v:roundrect w14:anchorId="3BBDFD73" id="Rectangle: Rounded Corners 9" o:spid="_x0000_s1046" style="width:32.1pt;height:20.25pt;visibility:visible;mso-wrap-style:none;mso-left-percent:-10001;mso-top-percent:-10001;mso-position-horizontal:absolute;mso-position-horizontal-relative:char;mso-position-vertical:absolute;mso-position-vertical-relative:line;mso-left-percent:-10001;mso-top-percent:-10001;v-text-anchor:middle" arcsize="18684f" o:gfxdata="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" filled="f" strokecolor="#006edb">
                 <v:textbox inset="5.04pt,.8mm,5.04pt,.8mm">
                   <w:txbxContent>
                     <w:p>
@@ -3368,7 +4009,7 @@
           </mc:Choice>
           <mc:Fallback>
             <w:pict>
-              <v:roundrect w14:anchorId="34ECB479" id="Rectangle: Rounded Corners 22" o:spid="_x0000_s1042" style="width:32.1pt;height:20.25pt;visibility:visible;mso-wrap-style:none;mso-left-percent:-10001;mso-top-percent:-10001;mso-position-horizontal:absolute;mso-position-horizontal-relative:char;mso-position-vertical:absolute;mso-position-vertical-relative:line;mso-left-percent:-10001;mso-top-percent:-10001;v-text-anchor:middle" arcsize="18684f" o:gfxdata="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" filled="f" strokecolor="#006edb">
+              <v:roundrect w14:anchorId="34ECB479" id="Rectangle: Rounded Corners 22" o:spid="_x0000_s1047" style="width:32.1pt;height:20.25pt;visibility:visible;mso-wrap-style:none;mso-left-percent:-10001;mso-top-percent:-10001;mso-position-horizontal:absolute;mso-position-horizontal-relative:char;mso-position-vertical:absolute;mso-position-vertical-relative:line;mso-left-percent:-10001;mso-top-percent:-10001;v-text-anchor:middle" arcsize="18684f" o:gfxdata="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" filled="f" strokecolor="#006edb">
                 <v:textbox inset="5.04pt,.8mm,5.04pt,.8mm">
                   <w:txbxContent>
                     <w:p>
@@ -3487,7 +4128,7 @@
           </mc:Choice>
           <mc:Fallback>
             <w:pict>
-              <v:roundrect w14:anchorId="79267651" id="Rectangle: Rounded Corners 3" o:spid="_x0000_s1043" style="width:54.25pt;height:20.25pt;visibility:visible;mso-wrap-style:none;mso-left-percent:-10001;mso-top-percent:-10001;mso-position-horizontal:absolute;mso-position-horizontal-relative:char;mso-position-vertical:absolute;mso-position-vertical-relative:line;mso-left-percent:-10001;mso-top-percent:-10001;v-text-anchor:middle" arcsize="18684f" o:gfxdata="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" filled="f" strokecolor="#006edb">
+              <v:roundrect w14:anchorId="79267651" id="Rectangle: Rounded Corners 3" o:spid="_x0000_s1048" style="width:54.25pt;height:20.25pt;visibility:visible;mso-wrap-style:none;mso-left-percent:-10001;mso-top-percent:-10001;mso-position-horizontal:absolute;mso-position-horizontal-relative:char;mso-position-vertical:absolute;mso-position-vertical-relative:line;mso-left-percent:-10001;mso-top-percent:-10001;v-text-anchor:middle" arcsize="18684f" o:gfxdata="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" filled="f" strokecolor="#006edb">
                 <v:textbox inset="5.04pt,.8mm,5.04pt,.8mm">
                   <w:txbxContent>
                     <w:p>
@@ -3624,7 +4265,7 @@
           </mc:Choice>
           <mc:Fallback>
             <w:pict>
-              <v:roundrect w14:anchorId="3D1B21CB" id="Rectangle: Rounded Corners 23" o:spid="_x0000_s1044" style="width:58pt;height:20.25pt;visibility:visible;mso-wrap-style:none;mso-left-percent:-10001;mso-top-percent:-10001;mso-position-horizontal:absolute;mso-position-horizontal-relative:char;mso-position-vertical:absolute;mso-position-vertical-relative:line;mso-left-percent:-10001;mso-top-percent:-10001;v-text-anchor:middle" arcsize="18684f" o:gfxdata="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" filled="f" strokecolor="#006edb">
+              <v:roundrect w14:anchorId="3D1B21CB" id="Rectangle: Rounded Corners 23" o:spid="_x0000_s1049" style="width:58pt;height:20.25pt;visibility:visible;mso-wrap-style:none;mso-left-percent:-10001;mso-top-percent:-10001;mso-position-horizontal:absolute;mso-position-horizontal-relative:char;mso-position-vertical:absolute;mso-position-vertical-relative:line;mso-left-percent:-10001;mso-top-percent:-10001;v-text-anchor:middle" arcsize="18684f" o:gfxdata="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" filled="f" strokecolor="#006edb">
                 <v:textbox inset="5.04pt,.8mm,5.04pt,.8mm">
                   <w:txbxContent>
                     <w:p>
@@ -3743,7 +4384,7 @@
           </mc:Choice>
           <mc:Fallback>
             <w:pict>
-              <v:roundrect w14:anchorId="4073DCF9" id="Rectangle: Rounded Corners 25" o:spid="_x0000_s1045" style="width:55.4pt;height:20.25pt;visibility:visible;mso-wrap-style:none;mso-left-percent:-10001;mso-top-percent:-10001;mso-position-horizontal:absolute;mso-position-horizontal-relative:char;mso-position-vertical:absolute;mso-position-vertical-relative:line;mso-left-percent:-10001;mso-top-percent:-10001;v-text-anchor:middle" arcsize="18684f" o:gfxdata="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" filled="f" strokecolor="#006edb">
+              <v:roundrect w14:anchorId="4073DCF9" id="Rectangle: Rounded Corners 25" o:spid="_x0000_s1050" style="width:55.4pt;height:20.25pt;visibility:visible;mso-wrap-style:none;mso-left-percent:-10001;mso-top-percent:-10001;mso-position-horizontal:absolute;mso-position-horizontal-relative:char;mso-position-vertical:absolute;mso-position-vertical-relative:line;mso-left-percent:-10001;mso-top-percent:-10001;v-text-anchor:middle" arcsize="18684f" o:gfxdata="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" filled="f" strokecolor="#006edb">
                 <v:textbox inset="5.04pt,.8mm,5.04pt,.8mm">
                   <w:txbxContent>
                     <w:p>
@@ -3880,7 +4521,7 @@
           </mc:Choice>
           <mc:Fallback>
             <w:pict>
-              <v:roundrect w14:anchorId="362DBC14" id="Rectangle: Rounded Corners 26" o:spid="_x0000_s1046" style="width:55.15pt;height:20.25pt;visibility:visible;mso-wrap-style:none;mso-left-percent:-10001;mso-top-percent:-10001;mso-position-horizontal:absolute;mso-position-horizontal-relative:char;mso-position-vertical:absolute;mso-position-vertical-relative:line;mso-left-percent:-10001;mso-top-percent:-10001;v-text-anchor:middle" arcsize="18684f" o:gfxdata="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" filled="f" strokecolor="#006edb">
+              <v:roundrect w14:anchorId="362DBC14" id="Rectangle: Rounded Corners 26" o:spid="_x0000_s1051" style="width:55.15pt;height:20.25pt;visibility:visible;mso-wrap-style:none;mso-left-percent:-10001;mso-top-percent:-10001;mso-position-horizontal:absolute;mso-position-horizontal-relative:char;mso-position-vertical:absolute;mso-position-vertical-relative:line;mso-left-percent:-10001;mso-top-percent:-10001;v-text-anchor:middle" arcsize="18684f" o:gfxdata="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" filled="f" strokecolor="#006edb">
                 <v:textbox inset="5.04pt,.8mm,5.04pt,.8mm">
                   <w:txbxContent>
                     <w:p>
@@ -4105,63 +4746,63 @@
         <v:path o:extrusionok="f" gradientshapeok="t" o:connecttype="rect"/>
         <o:lock v:ext="edit" aspectratio="t"/>
       </v:shapetype>
-      <v:shape id="_x0000_i1350" type="#_x0000_t75" alt="Marker with solid fill" style="width:7.3pt;height:12.3pt;visibility:visible" o:gfxdata="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" o:bullet="t">
+      <v:shape id="_x0000_i1026" type="#_x0000_t75" alt="Marker with solid fill" style="width:7.5pt;height:12.5pt;visibility:visible" o:gfxdata="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" o:bullet="t">
         <v:imagedata r:id="rId1" o:title="" croptop="-4981f" cropbottom="-4981f" cropleft="-28512f" cropright="-28512f"/>
       </v:shape>
     </w:pict>
   </w:numPicBullet>
   <w:numPicBullet w:numPicBulletId="1">
     <w:pict>
-      <v:shape id="_x0000_i1351" type="#_x0000_t75" alt="Receiver with solid fill" style="width:13.1pt;height:14.65pt;visibility:visible" o:gfxdata="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" o:bullet="t">
+      <v:shape id="_x0000_i1027" type="#_x0000_t75" alt="Receiver with solid fill" style="width:13.15pt;height:14.4pt;visibility:visible" o:gfxdata="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" o:bullet="t">
         <v:imagedata r:id="rId2" o:title="" cropleft="-2445f" cropright="-2445f"/>
       </v:shape>
     </w:pict>
   </w:numPicBullet>
   <w:numPicBullet w:numPicBulletId="2">
     <w:pict>
-      <v:shape id="_x0000_i1352" type="#_x0000_t75" style="width:12.3pt;height:13.5pt;visibility:visible" o:gfxdata="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" o:bullet="t">
+      <v:shape id="_x0000_i1028" type="#_x0000_t75" style="width:12.5pt;height:13.75pt;visibility:visible" o:gfxdata="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" o:bullet="t">
         <v:imagedata r:id="rId3" o:title="" cropbottom="-2357f" cropleft="-7919f" cropright="-5188f"/>
       </v:shape>
     </w:pict>
   </w:numPicBullet>
   <w:numPicBullet w:numPicBulletId="3">
     <w:pict>
-      <v:shape id="_x0000_i1353" type="#_x0000_t75" style="width:13.1pt;height:13.1pt;visibility:visible" o:gfxdata="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" o:bullet="t">
+      <v:shape id="_x0000_i1029" type="#_x0000_t75" style="width:13.15pt;height:13.15pt;visibility:visible" o:gfxdata="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" o:bullet="t">
         <v:imagedata r:id="rId4" o:title="" croptop="-2445f" cropbottom="-2445f" cropleft="-4808f" cropright="-2530f"/>
       </v:shape>
     </w:pict>
   </w:numPicBullet>
   <w:numPicBullet w:numPicBulletId="4">
     <w:pict>
-      <v:shape id="_x0000_i1354" type="#_x0000_t75" style="width:9.65pt;height:11.95pt;visibility:visible" o:gfxdata="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" o:bullet="t">
+      <v:shape id="_x0000_i1030" type="#_x0000_t75" style="width:9.4pt;height:11.9pt;visibility:visible" o:gfxdata="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" o:bullet="t">
         <v:imagedata r:id="rId5" o:title="" cropleft="-6805f" cropright="-5014f"/>
       </v:shape>
     </w:pict>
   </w:numPicBullet>
   <w:numPicBullet w:numPicBulletId="5">
     <w:pict>
-      <v:shape id="_x0000_i1355" type="#_x0000_t75" style="width:8.1pt;height:11.95pt;visibility:visible" o:gfxdata="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" o:bullet="t">
+      <v:shape id="_x0000_i1031" type="#_x0000_t75" style="width:8.15pt;height:11.9pt;visibility:visible" o:gfxdata="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" o:bullet="t">
         <v:imagedata r:id="rId6" o:title="" cropleft="-11660f" cropright="-9650f"/>
       </v:shape>
     </w:pict>
   </w:numPicBullet>
   <w:numPicBullet w:numPicBulletId="6">
     <w:pict>
-      <v:shape id="_x0000_i1356" type="#_x0000_t75" style="width:11.95pt;height:10.4pt;visibility:visible" o:gfxdata="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" o:bullet="t">
+      <v:shape id="_x0000_i1032" type="#_x0000_t75" style="width:11.9pt;height:10.65pt;visibility:visible" o:gfxdata="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" o:bullet="t">
         <v:imagedata r:id="rId7" o:title="" croptop="-3260f" cropbottom="-1631f"/>
       </v:shape>
     </w:pict>
   </w:numPicBullet>
   <w:numPicBullet w:numPicBulletId="7">
     <w:pict>
-      <v:shape id="_x0000_i1357" type="#_x0000_t75" style="width:11.95pt;height:11.95pt;visibility:visible" o:gfxdata="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" o:bullet="t">
+      <v:shape id="_x0000_i1033" type="#_x0000_t75" style="width:11.9pt;height:11.9pt;visibility:visible" o:gfxdata="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" o:bullet="t">
         <v:imagedata r:id="rId8" o:title=""/>
       </v:shape>
     </w:pict>
   </w:numPicBullet>
   <w:numPicBullet w:numPicBulletId="8">
     <w:pict>
-      <v:shape id="_x0000_i1358" type="#_x0000_t75" style="width:8.1pt;height:11.95pt;visibility:visible" o:gfxdata="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" o:bullet="t">
+      <v:shape id="_x0000_i1034" type="#_x0000_t75" style="width:8.15pt;height:11.9pt;visibility:visible" o:gfxdata="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" o:bullet="t">
         <v:imagedata r:id="rId9" o:title="" cropleft="-11660f" cropright="-9650f"/>
       </v:shape>
     </w:pict>
@@ -6811,6 +7452,29 @@
       <w:szCs w:val="26"/>
     </w:rPr>
   </w:style>
+  <w:style w:type="paragraph" w:styleId="Heading3">
+    <w:name w:val="heading 3"/>
+    <w:basedOn w:val="Normal"/>
+    <w:next w:val="Normal"/>
+    <w:link w:val="Heading3Char"/>
+    <w:uiPriority w:val="9"/>
+    <w:semiHidden/>
+    <w:unhideWhenUsed/>
+    <w:qFormat/>
+    <w:rsid w:val="001C66A9"/>
+    <w:pPr>
+      <w:keepNext/>
+      <w:keepLines/>
+      <w:spacing w:before="40" w:after="0"/>
+      <w:outlineLvl w:val="2"/>
+    </w:pPr>
+    <w:rPr>
+      <w:rFonts w:asciiTheme="majorHAnsi" w:eastAsiaTheme="majorEastAsia" w:hAnsiTheme="majorHAnsi" w:cstheme="majorBidi"/>
+      <w:color w:val="1F3763" w:themeColor="accent1" w:themeShade="7F"/>
+      <w:sz w:val="24"/>
+      <w:szCs w:val="24"/>
+    </w:rPr>
+  </w:style>
   <w:style w:type="character" w:default="1" w:styleId="DefaultParagraphFont">
     <w:name w:val="Default Paragraph Font"/>
     <w:uiPriority w:val="1"/>
@@ -6985,6 +7649,20 @@
       <w:spacing w:val="15"/>
       <w:sz w:val="32"/>
       <w:szCs w:val="32"/>
+    </w:rPr>
+  </w:style>
+  <w:style w:type="character" w:customStyle="1" w:styleId="Heading3Char">
+    <w:name w:val="Heading 3 Char"/>
+    <w:basedOn w:val="DefaultParagraphFont"/>
+    <w:link w:val="Heading3"/>
+    <w:uiPriority w:val="9"/>
+    <w:semiHidden/>
+    <w:rsid w:val="001C66A9"/>
+    <w:rPr>
+      <w:rFonts w:asciiTheme="majorHAnsi" w:eastAsiaTheme="majorEastAsia" w:hAnsiTheme="majorHAnsi" w:cstheme="majorBidi"/>
+      <w:color w:val="1F3763" w:themeColor="accent1" w:themeShade="7F"/>
+      <w:sz w:val="24"/>
+      <w:szCs w:val="24"/>
     </w:rPr>
   </w:style>
 </w:styles>

</xml_diff>

<commit_message>
feat: Update TecPal job duties
</commit_message>
<xml_diff>
--- a/resources/resume.docx
+++ b/resources/resume.docx
@@ -51,6 +51,7 @@
         <w:rPr>
           <w:sz w:val="20"/>
           <w:szCs w:val="20"/>
+          <w:lang w:val="de-DE"/>
         </w:rPr>
       </w:pPr>
       <w:r>
@@ -109,6 +110,7 @@
         <w:rPr>
           <w:sz w:val="20"/>
           <w:szCs w:val="20"/>
+          <w:lang w:val="de-DE"/>
         </w:rPr>
         <w:t xml:space="preserve"> </w:t>
       </w:r>
@@ -116,6 +118,7 @@
         <w:rPr>
           <w:sz w:val="20"/>
           <w:szCs w:val="20"/>
+          <w:lang w:val="de-DE"/>
         </w:rPr>
         <w:t>Hong Kong</w:t>
       </w:r>
@@ -125,6 +128,7 @@
         <w:rPr>
           <w:sz w:val="20"/>
           <w:szCs w:val="20"/>
+          <w:lang w:val="de-DE"/>
         </w:rPr>
       </w:pPr>
       <w:r>
@@ -183,6 +187,7 @@
         <w:rPr>
           <w:sz w:val="20"/>
           <w:szCs w:val="20"/>
+          <w:lang w:val="de-DE"/>
         </w:rPr>
         <w:t xml:space="preserve"> </w:t>
       </w:r>
@@ -191,6 +196,7 @@
           <w:rPr>
             <w:sz w:val="20"/>
             <w:szCs w:val="20"/>
+            <w:lang w:val="de-DE"/>
           </w:rPr>
           <w:t>+852 6095 4241</w:t>
         </w:r>
@@ -204,6 +210,7 @@
           <w:sz w:val="20"/>
           <w:szCs w:val="20"/>
           <w:u w:val="none"/>
+          <w:lang w:val="de-DE"/>
         </w:rPr>
       </w:pPr>
       <w:r>
@@ -262,6 +269,7 @@
         <w:rPr>
           <w:sz w:val="20"/>
           <w:szCs w:val="20"/>
+          <w:lang w:val="de-DE"/>
         </w:rPr>
         <w:t xml:space="preserve"> </w:t>
       </w:r>
@@ -273,6 +281,7 @@
             <w:sz w:val="20"/>
             <w:szCs w:val="20"/>
             <w:u w:val="none"/>
+            <w:lang w:val="de-DE"/>
           </w:rPr>
           <w:t>contact@mwskwong.com</w:t>
         </w:r>
@@ -284,6 +293,7 @@
           <w:sz w:val="20"/>
           <w:szCs w:val="20"/>
           <w:u w:val="none"/>
+          <w:lang w:val="de-DE"/>
         </w:rPr>
         <w:t xml:space="preserve"> </w:t>
       </w:r>
@@ -293,6 +303,7 @@
         <w:rPr>
           <w:sz w:val="20"/>
           <w:szCs w:val="20"/>
+          <w:lang w:val="de-DE"/>
         </w:rPr>
         <w:sectPr>
           <w:type w:val="continuous"/>
@@ -361,6 +372,7 @@
         <w:rPr>
           <w:sz w:val="20"/>
           <w:szCs w:val="20"/>
+          <w:lang w:val="de-DE"/>
         </w:rPr>
         <w:t xml:space="preserve"> </w:t>
       </w:r>
@@ -372,6 +384,7 @@
             <w:sz w:val="20"/>
             <w:szCs w:val="20"/>
             <w:u w:val="none"/>
+            <w:lang w:val="de-DE"/>
           </w:rPr>
           <w:t>mwskwong.com</w:t>
         </w:r>
@@ -383,6 +396,7 @@
           <w:sz w:val="20"/>
           <w:szCs w:val="20"/>
           <w:u w:val="none"/>
+          <w:lang w:val="de-DE"/>
         </w:rPr>
         <w:t xml:space="preserve"> </w:t>
       </w:r>
@@ -459,10 +473,7 @@
         </w:numPr>
       </w:pPr>
       <w:r>
-        <w:t>Decoupl</w:t>
-      </w:r>
-      <w:r>
-        <w:t>ed</w:t>
+        <w:t>Migrated</w:t>
       </w:r>
       <w:r>
         <w:t xml:space="preserve"> </w:t>
@@ -477,7 +488,13 @@
         <w:t>apps from</w:t>
       </w:r>
       <w:r>
-        <w:t xml:space="preserve"> WordPress API to standalone RESTful API</w:t>
+        <w:t xml:space="preserve"> </w:t>
+      </w:r>
+      <w:r>
+        <w:t xml:space="preserve">legacy </w:t>
+      </w:r>
+      <w:r>
+        <w:t>WordPress API to RESTful API</w:t>
       </w:r>
     </w:p>
     <w:p>
@@ -517,6 +534,18 @@
       </w:r>
       <w:r>
         <w:t>uthorization system</w:t>
+      </w:r>
+    </w:p>
+    <w:p>
+      <w:pPr>
+        <w:pStyle w:val="ListParagraph"/>
+        <w:numPr>
+          <w:ilvl w:val="1"/>
+          <w:numId w:val="16"/>
+        </w:numPr>
+      </w:pPr>
+      <w:r>
+        <w:t>Shopping list</w:t>
       </w:r>
     </w:p>
     <w:p>
@@ -1210,7 +1239,7 @@
       <w:pPr>
         <w:spacing w:before="100" w:beforeAutospacing="1"/>
         <w:rPr>
-          <w:color w:val="006EDB"/>
+          <w:color w:val="auto"/>
         </w:rPr>
       </w:pPr>
       <w:r>
@@ -1254,14 +1283,6 @@
         </w:rPr>
         <w:t>The University of Hong Kong</w:t>
       </w:r>
-    </w:p>
-    <w:p>
-      <w:pPr>
-        <w:spacing w:before="100" w:beforeAutospacing="1"/>
-        <w:rPr>
-          <w:color w:val="auto"/>
-        </w:rPr>
-      </w:pPr>
     </w:p>
     <w:p>
       <w:pPr>
@@ -1754,7 +1775,7 @@
           </mc:Choice>
           <mc:Fallback>
             <w:pict>
-              <v:roundrect w14:anchorId="2212BBE7" id="Rectangle: Rounded Corners 1" o:spid="_x0000_s1029" style="width:55.15pt;height:20.25pt;visibility:visible;mso-wrap-style:none;mso-left-percent:-10001;mso-top-percent:-10001;mso-position-horizontal:absolute;mso-position-horizontal-relative:char;mso-position-vertical:absolute;mso-position-vertical-relative:line;mso-left-percent:-10001;mso-top-percent:-10001;v-text-anchor:middle" arcsize="18684f" o:gfxdata="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" filled="f" strokecolor="#006edb">
+              <v:roundrect w14:anchorId="2212BBE7" id="Rectangle: Rounded Corners 1" o:spid="_x0000_s1029" style="width:55.15pt;height:20.25pt;visibility:visible;mso-wrap-style:none;mso-left-percent:-10001;mso-top-percent:-10001;mso-position-horizontal:absolute;mso-position-horizontal-relative:char;mso-position-vertical:absolute;mso-position-vertical-relative:line;mso-left-percent:-10001;mso-top-percent:-10001;v-text-anchor:middle" arcsize="18684f" o:gfxdata="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" filled="f" strokecolor="#006edb">
                 <v:textbox inset="5.04pt,.8mm,5.04pt,.8mm">
                   <w:txbxContent>
                     <w:p>
@@ -1877,7 +1898,7 @@
           </mc:Choice>
           <mc:Fallback>
             <w:pict>
-              <v:roundrect w14:anchorId="15C4773A" id="Rectangle: Rounded Corners 36" o:spid="_x0000_s1030" style="width:55.15pt;height:20.25pt;visibility:visible;mso-wrap-style:none;mso-left-percent:-10001;mso-top-percent:-10001;mso-position-horizontal:absolute;mso-position-horizontal-relative:char;mso-position-vertical:absolute;mso-position-vertical-relative:line;mso-left-percent:-10001;mso-top-percent:-10001;v-text-anchor:middle" arcsize="18684f" o:gfxdata="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" filled="f" strokecolor="#006edb">
+              <v:roundrect w14:anchorId="15C4773A" id="Rectangle: Rounded Corners 36" o:spid="_x0000_s1030" style="width:55.15pt;height:20.25pt;visibility:visible;mso-wrap-style:none;mso-left-percent:-10001;mso-top-percent:-10001;mso-position-horizontal:absolute;mso-position-horizontal-relative:char;mso-position-vertical:absolute;mso-position-vertical-relative:line;mso-left-percent:-10001;mso-top-percent:-10001;v-text-anchor:middle" arcsize="18684f" o:gfxdata="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" filled="f" strokecolor="#006edb">
                 <v:textbox inset="5.04pt,.8mm,5.04pt,.8mm">
                   <w:txbxContent>
                     <w:p>
@@ -2645,7 +2666,7 @@
           </mc:Choice>
           <mc:Fallback>
             <w:pict>
-              <v:roundrect w14:anchorId="439B97F9" id="Rectangle: Rounded Corners 28" o:spid="_x0000_s1036" style="width:55.15pt;height:20.25pt;visibility:visible;mso-wrap-style:none;mso-left-percent:-10001;mso-top-percent:-10001;mso-position-horizontal:absolute;mso-position-horizontal-relative:char;mso-position-vertical:absolute;mso-position-vertical-relative:line;mso-left-percent:-10001;mso-top-percent:-10001;v-text-anchor:middle" arcsize="18684f" o:gfxdata="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" filled="f" strokecolor="#006edb">
+              <v:roundrect w14:anchorId="439B97F9" id="Rectangle: Rounded Corners 28" o:spid="_x0000_s1036" style="width:55.15pt;height:20.25pt;visibility:visible;mso-wrap-style:none;mso-left-percent:-10001;mso-top-percent:-10001;mso-position-horizontal:absolute;mso-position-horizontal-relative:char;mso-position-vertical:absolute;mso-position-vertical-relative:line;mso-left-percent:-10001;mso-top-percent:-10001;v-text-anchor:middle" arcsize="18684f" o:gfxdata="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" filled="f" strokecolor="#006edb">
                 <v:textbox inset="5.04pt,.8mm,5.04pt,.8mm">
                   <w:txbxContent>
                     <w:p>
@@ -2764,7 +2785,7 @@
           </mc:Choice>
           <mc:Fallback>
             <w:pict>
-              <v:roundrect w14:anchorId="1C5CF5C1" id="Rectangle: Rounded Corners 27" o:spid="_x0000_s1037" style="width:55.15pt;height:20.25pt;visibility:visible;mso-wrap-style:none;mso-left-percent:-10001;mso-top-percent:-10001;mso-position-horizontal:absolute;mso-position-horizontal-relative:char;mso-position-vertical:absolute;mso-position-vertical-relative:line;mso-left-percent:-10001;mso-top-percent:-10001;v-text-anchor:middle" arcsize="18684f" o:gfxdata="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" filled="f" strokecolor="#006edb">
+              <v:roundrect w14:anchorId="1C5CF5C1" id="Rectangle: Rounded Corners 27" o:spid="_x0000_s1037" style="width:55.15pt;height:20.25pt;visibility:visible;mso-wrap-style:none;mso-left-percent:-10001;mso-top-percent:-10001;mso-position-horizontal:absolute;mso-position-horizontal-relative:char;mso-position-vertical:absolute;mso-position-vertical-relative:line;mso-left-percent:-10001;mso-top-percent:-10001;v-text-anchor:middle" arcsize="18684f" o:gfxdata="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" filled="f" strokecolor="#006edb">
                 <v:textbox inset="5.04pt,.8mm,5.04pt,.8mm">
                   <w:txbxContent>
                     <w:p>
@@ -2883,7 +2904,7 @@
           </mc:Choice>
           <mc:Fallback>
             <w:pict>
-              <v:roundrect w14:anchorId="2FF37C77" id="Rectangle: Rounded Corners 2" o:spid="_x0000_s1038" style="width:55.15pt;height:20.25pt;visibility:visible;mso-wrap-style:none;mso-left-percent:-10001;mso-top-percent:-10001;mso-position-horizontal:absolute;mso-position-horizontal-relative:char;mso-position-vertical:absolute;mso-position-vertical-relative:line;mso-left-percent:-10001;mso-top-percent:-10001;v-text-anchor:middle" arcsize="18684f" o:gfxdata="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" filled="f" strokecolor="#006edb">
+              <v:roundrect w14:anchorId="2FF37C77" id="Rectangle: Rounded Corners 2" o:spid="_x0000_s1038" style="width:55.15pt;height:20.25pt;visibility:visible;mso-wrap-style:none;mso-left-percent:-10001;mso-top-percent:-10001;mso-position-horizontal:absolute;mso-position-horizontal-relative:char;mso-position-vertical:absolute;mso-position-vertical-relative:line;mso-left-percent:-10001;mso-top-percent:-10001;v-text-anchor:middle" arcsize="18684f" o:gfxdata="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" filled="f" strokecolor="#006edb">
                 <v:textbox inset="5.04pt,.8mm,5.04pt,.8mm">
                   <w:txbxContent>
                     <w:p>
@@ -3005,7 +3026,7 @@
           </mc:Choice>
           <mc:Fallback>
             <w:pict>
-              <v:roundrect w14:anchorId="591652C4" id="Rectangle: Rounded Corners 29" o:spid="_x0000_s1039" style="width:55.15pt;height:20.25pt;visibility:visible;mso-wrap-style:none;mso-left-percent:-10001;mso-top-percent:-10001;mso-position-horizontal:absolute;mso-position-horizontal-relative:char;mso-position-vertical:absolute;mso-position-vertical-relative:line;mso-left-percent:-10001;mso-top-percent:-10001;v-text-anchor:middle" arcsize="18684f" o:gfxdata="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" filled="f" strokecolor="#006edb">
+              <v:roundrect w14:anchorId="591652C4" id="Rectangle: Rounded Corners 29" o:spid="_x0000_s1039" style="width:55.15pt;height:20.25pt;visibility:visible;mso-wrap-style:none;mso-left-percent:-10001;mso-top-percent:-10001;mso-position-horizontal:absolute;mso-position-horizontal-relative:char;mso-position-vertical:absolute;mso-position-vertical-relative:line;mso-left-percent:-10001;mso-top-percent:-10001;v-text-anchor:middle" arcsize="18684f" o:gfxdata="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" filled="f" strokecolor="#006edb">
                 <v:textbox inset="5.04pt,.8mm,5.04pt,.8mm">
                   <w:txbxContent>
                     <w:p>
@@ -3124,7 +3145,7 @@
           </mc:Choice>
           <mc:Fallback>
             <w:pict>
-              <v:roundrect w14:anchorId="5CA303DC" id="Rectangle: Rounded Corners 30" o:spid="_x0000_s1040" style="width:55.15pt;height:20.25pt;visibility:visible;mso-wrap-style:none;mso-left-percent:-10001;mso-top-percent:-10001;mso-position-horizontal:absolute;mso-position-horizontal-relative:char;mso-position-vertical:absolute;mso-position-vertical-relative:line;mso-left-percent:-10001;mso-top-percent:-10001;v-text-anchor:middle" arcsize="18684f" o:gfxdata="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" filled="f" strokecolor="#006edb">
+              <v:roundrect w14:anchorId="5CA303DC" id="Rectangle: Rounded Corners 30" o:spid="_x0000_s1040" style="width:55.15pt;height:20.25pt;visibility:visible;mso-wrap-style:none;mso-left-percent:-10001;mso-top-percent:-10001;mso-position-horizontal:absolute;mso-position-horizontal-relative:char;mso-position-vertical:absolute;mso-position-vertical-relative:line;mso-left-percent:-10001;mso-top-percent:-10001;v-text-anchor:middle" arcsize="18684f" o:gfxdata="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" filled="f" strokecolor="#006edb">
                 <v:textbox inset="5.04pt,.8mm,5.04pt,.8mm">
                   <w:txbxContent>
                     <w:p>
@@ -3261,7 +3282,7 @@
           </mc:Choice>
           <mc:Fallback>
             <w:pict>
-              <v:roundrect w14:anchorId="062B8CF5" id="Rectangle: Rounded Corners 22" o:spid="_x0000_s1041" style="width:32.1pt;height:20.25pt;visibility:visible;mso-wrap-style:none;mso-left-percent:-10001;mso-top-percent:-10001;mso-position-horizontal:absolute;mso-position-horizontal-relative:char;mso-position-vertical:absolute;mso-position-vertical-relative:line;mso-left-percent:-10001;mso-top-percent:-10001;v-text-anchor:middle" arcsize="18684f" o:gfxdata="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" filled="f" strokecolor="#006edb">
+              <v:roundrect w14:anchorId="062B8CF5" id="Rectangle: Rounded Corners 22" o:spid="_x0000_s1041" style="width:32.1pt;height:20.25pt;visibility:visible;mso-wrap-style:none;mso-left-percent:-10001;mso-top-percent:-10001;mso-position-horizontal:absolute;mso-position-horizontal-relative:char;mso-position-vertical:absolute;mso-position-vertical-relative:line;mso-left-percent:-10001;mso-top-percent:-10001;v-text-anchor:middle" arcsize="18684f" o:gfxdata="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" filled="f" strokecolor="#006edb">
                 <v:textbox inset="5.04pt,.8mm,5.04pt,.8mm">
                   <w:txbxContent>
                     <w:p>
@@ -3380,7 +3401,7 @@
           </mc:Choice>
           <mc:Fallback>
             <w:pict>
-              <v:roundrect w14:anchorId="45BA5E94" id="Rectangle: Rounded Corners 3" o:spid="_x0000_s1042" style="width:54.25pt;height:20.25pt;visibility:visible;mso-wrap-style:none;mso-left-percent:-10001;mso-top-percent:-10001;mso-position-horizontal:absolute;mso-position-horizontal-relative:char;mso-position-vertical:absolute;mso-position-vertical-relative:line;mso-left-percent:-10001;mso-top-percent:-10001;v-text-anchor:middle" arcsize="18684f" o:gfxdata="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" filled="f" strokecolor="#006edb">
+              <v:roundrect w14:anchorId="45BA5E94" id="Rectangle: Rounded Corners 3" o:spid="_x0000_s1042" style="width:54.25pt;height:20.25pt;visibility:visible;mso-wrap-style:none;mso-left-percent:-10001;mso-top-percent:-10001;mso-position-horizontal:absolute;mso-position-horizontal-relative:char;mso-position-vertical:absolute;mso-position-vertical-relative:line;mso-left-percent:-10001;mso-top-percent:-10001;v-text-anchor:middle" arcsize="18684f" o:gfxdata="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" filled="f" strokecolor="#006edb">
                 <v:textbox inset="5.04pt,.8mm,5.04pt,.8mm">
                   <w:txbxContent>
                     <w:p>
@@ -3524,7 +3545,7 @@
           </mc:Choice>
           <mc:Fallback>
             <w:pict>
-              <v:roundrect w14:anchorId="34CBBD39" id="Rectangle: Rounded Corners 15" o:spid="_x0000_s1043" style="width:32.1pt;height:20.25pt;visibility:visible;mso-wrap-style:none;mso-left-percent:-10001;mso-top-percent:-10001;mso-position-horizontal:absolute;mso-position-horizontal-relative:char;mso-position-vertical:absolute;mso-position-vertical-relative:line;mso-left-percent:-10001;mso-top-percent:-10001;v-text-anchor:middle" arcsize="18684f" o:gfxdata="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" filled="f" strokecolor="#006edb">
+              <v:roundrect w14:anchorId="34CBBD39" id="Rectangle: Rounded Corners 15" o:spid="_x0000_s1043" style="width:32.1pt;height:20.25pt;visibility:visible;mso-wrap-style:none;mso-left-percent:-10001;mso-top-percent:-10001;mso-position-horizontal:absolute;mso-position-horizontal-relative:char;mso-position-vertical:absolute;mso-position-vertical-relative:line;mso-left-percent:-10001;mso-top-percent:-10001;v-text-anchor:middle" arcsize="18684f" o:gfxdata="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" filled="f" strokecolor="#006edb">
                 <v:textbox inset="5.04pt,.8mm,5.04pt,.8mm">
                   <w:txbxContent>
                     <w:p>
@@ -3661,7 +3682,7 @@
           </mc:Choice>
           <mc:Fallback>
             <w:pict>
-              <v:roundrect w14:anchorId="15410FA4" id="Rectangle: Rounded Corners 26" o:spid="_x0000_s1044" style="width:55.15pt;height:20.25pt;visibility:visible;mso-wrap-style:none;mso-left-percent:-10001;mso-top-percent:-10001;mso-position-horizontal:absolute;mso-position-horizontal-relative:char;mso-position-vertical:absolute;mso-position-vertical-relative:line;mso-left-percent:-10001;mso-top-percent:-10001;v-text-anchor:middle" arcsize="18684f" o:gfxdata="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" filled="f" strokecolor="#006edb">
+              <v:roundrect w14:anchorId="15410FA4" id="Rectangle: Rounded Corners 26" o:spid="_x0000_s1044" style="width:55.15pt;height:20.25pt;visibility:visible;mso-wrap-style:none;mso-left-percent:-10001;mso-top-percent:-10001;mso-position-horizontal:absolute;mso-position-horizontal-relative:char;mso-position-vertical:absolute;mso-position-vertical-relative:line;mso-left-percent:-10001;mso-top-percent:-10001;v-text-anchor:middle" arcsize="18684f" o:gfxdata="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" filled="f" strokecolor="#006edb">
                 <v:textbox inset="5.04pt,.8mm,5.04pt,.8mm">
                   <w:txbxContent>
                     <w:p>
@@ -3798,7 +3819,7 @@
           </mc:Choice>
           <mc:Fallback>
             <w:pict>
-              <v:roundrect w14:anchorId="6756D37D" id="Rectangle: Rounded Corners 23" o:spid="_x0000_s1045" style="width:58pt;height:20.25pt;visibility:visible;mso-wrap-style:none;mso-left-percent:-10001;mso-top-percent:-10001;mso-position-horizontal:absolute;mso-position-horizontal-relative:char;mso-position-vertical:absolute;mso-position-vertical-relative:line;mso-left-percent:-10001;mso-top-percent:-10001;v-text-anchor:middle" arcsize="18684f" o:gfxdata="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" filled="f" strokecolor="#006edb">
+              <v:roundrect w14:anchorId="6756D37D" id="Rectangle: Rounded Corners 23" o:spid="_x0000_s1045" style="width:58pt;height:20.25pt;visibility:visible;mso-wrap-style:none;mso-left-percent:-10001;mso-top-percent:-10001;mso-position-horizontal:absolute;mso-position-horizontal-relative:char;mso-position-vertical:absolute;mso-position-vertical-relative:line;mso-left-percent:-10001;mso-top-percent:-10001;v-text-anchor:middle" arcsize="18684f" o:gfxdata="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" filled="f" strokecolor="#006edb">
                 <v:textbox inset="5.04pt,.8mm,5.04pt,.8mm">
                   <w:txbxContent>
                     <w:p>
@@ -3917,7 +3938,7 @@
           </mc:Choice>
           <mc:Fallback>
             <w:pict>
-              <v:roundrect w14:anchorId="510A64A0" id="Rectangle: Rounded Corners 25" o:spid="_x0000_s1046" style="width:55.4pt;height:20.25pt;visibility:visible;mso-wrap-style:none;mso-left-percent:-10001;mso-top-percent:-10001;mso-position-horizontal:absolute;mso-position-horizontal-relative:char;mso-position-vertical:absolute;mso-position-vertical-relative:line;mso-left-percent:-10001;mso-top-percent:-10001;v-text-anchor:middle" arcsize="18684f" o:gfxdata="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" filled="f" strokecolor="#006edb">
+              <v:roundrect w14:anchorId="510A64A0" id="Rectangle: Rounded Corners 25" o:spid="_x0000_s1046" style="width:55.4pt;height:20.25pt;visibility:visible;mso-wrap-style:none;mso-left-percent:-10001;mso-top-percent:-10001;mso-position-horizontal:absolute;mso-position-horizontal-relative:char;mso-position-vertical:absolute;mso-position-vertical-relative:line;mso-left-percent:-10001;mso-top-percent:-10001;v-text-anchor:middle" arcsize="18684f" o:gfxdata="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" filled="f" strokecolor="#006edb">
                 <v:textbox inset="5.04pt,.8mm,5.04pt,.8mm">
                   <w:txbxContent>
                     <w:p>
@@ -4054,7 +4075,7 @@
           </mc:Choice>
           <mc:Fallback>
             <w:pict>
-              <v:roundrect w14:anchorId="4E6892F1" id="Rectangle: Rounded Corners 7" o:spid="_x0000_s1047" style="width:54.25pt;height:20.25pt;visibility:visible;mso-wrap-style:none;mso-left-percent:-10001;mso-top-percent:-10001;mso-position-horizontal:absolute;mso-position-horizontal-relative:char;mso-position-vertical:absolute;mso-position-vertical-relative:line;mso-left-percent:-10001;mso-top-percent:-10001;v-text-anchor:middle" arcsize="18684f" o:gfxdata="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" filled="f" strokecolor="#006edb">
+              <v:roundrect w14:anchorId="4E6892F1" id="Rectangle: Rounded Corners 7" o:spid="_x0000_s1047" style="width:54.25pt;height:20.25pt;visibility:visible;mso-wrap-style:none;mso-left-percent:-10001;mso-top-percent:-10001;mso-position-horizontal:absolute;mso-position-horizontal-relative:char;mso-position-vertical:absolute;mso-position-vertical-relative:line;mso-left-percent:-10001;mso-top-percent:-10001;v-text-anchor:middle" arcsize="18684f" o:gfxdata="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" filled="f" strokecolor="#006edb">
                 <v:textbox inset="5.04pt,.8mm,5.04pt,.8mm">
                   <w:txbxContent>
                     <w:p>
@@ -4173,7 +4194,7 @@
           </mc:Choice>
           <mc:Fallback>
             <w:pict>
-              <v:roundrect w14:anchorId="730C8425" id="Rectangle: Rounded Corners 8" o:spid="_x0000_s1048" style="width:50.5pt;height:20.25pt;visibility:visible;mso-wrap-style:none;mso-left-percent:-10001;mso-top-percent:-10001;mso-position-horizontal:absolute;mso-position-horizontal-relative:char;mso-position-vertical:absolute;mso-position-vertical-relative:line;mso-left-percent:-10001;mso-top-percent:-10001;v-text-anchor:middle" arcsize="18684f" o:gfxdata="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" filled="f" strokecolor="#006edb">
+              <v:roundrect w14:anchorId="730C8425" id="Rectangle: Rounded Corners 8" o:spid="_x0000_s1048" style="width:50.5pt;height:20.25pt;visibility:visible;mso-wrap-style:none;mso-left-percent:-10001;mso-top-percent:-10001;mso-position-horizontal:absolute;mso-position-horizontal-relative:char;mso-position-vertical:absolute;mso-position-vertical-relative:line;mso-left-percent:-10001;mso-top-percent:-10001;v-text-anchor:middle" arcsize="18684f" o:gfxdata="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" filled="f" strokecolor="#006edb">
                 <v:textbox inset="5.04pt,.8mm,5.04pt,.8mm">
                   <w:txbxContent>
                     <w:p>
@@ -4292,7 +4313,7 @@
           </mc:Choice>
           <mc:Fallback>
             <w:pict>
-              <v:roundrect w14:anchorId="3BBDFD73" id="Rectangle: Rounded Corners 9" o:spid="_x0000_s1049" style="width:32.1pt;height:20.25pt;visibility:visible;mso-wrap-style:none;mso-left-percent:-10001;mso-top-percent:-10001;mso-position-horizontal:absolute;mso-position-horizontal-relative:char;mso-position-vertical:absolute;mso-position-vertical-relative:line;mso-left-percent:-10001;mso-top-percent:-10001;v-text-anchor:middle" arcsize="18684f" o:gfxdata="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" filled="f" strokecolor="#006edb">
+              <v:roundrect w14:anchorId="3BBDFD73" id="Rectangle: Rounded Corners 9" o:spid="_x0000_s1049" style="width:32.1pt;height:20.25pt;visibility:visible;mso-wrap-style:none;mso-left-percent:-10001;mso-top-percent:-10001;mso-position-horizontal:absolute;mso-position-horizontal-relative:char;mso-position-vertical:absolute;mso-position-vertical-relative:line;mso-left-percent:-10001;mso-top-percent:-10001;v-text-anchor:middle" arcsize="18684f" o:gfxdata="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" filled="f" strokecolor="#006edb">
                 <v:textbox inset="5.04pt,.8mm,5.04pt,.8mm">
                   <w:txbxContent>
                     <w:p>
@@ -4429,7 +4450,7 @@
           </mc:Choice>
           <mc:Fallback>
             <w:pict>
-              <v:roundrect w14:anchorId="09EDCC2E" id="Rectangle: Rounded Corners 32" o:spid="_x0000_s1050" style="width:54.25pt;height:20.25pt;visibility:visible;mso-wrap-style:none;mso-left-percent:-10001;mso-top-percent:-10001;mso-position-horizontal:absolute;mso-position-horizontal-relative:char;mso-position-vertical:absolute;mso-position-vertical-relative:line;mso-left-percent:-10001;mso-top-percent:-10001;v-text-anchor:middle" arcsize="18684f" o:gfxdata="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" filled="f" strokecolor="#006edb">
+              <v:roundrect w14:anchorId="09EDCC2E" id="Rectangle: Rounded Corners 32" o:spid="_x0000_s1050" style="width:54.25pt;height:20.25pt;visibility:visible;mso-wrap-style:none;mso-left-percent:-10001;mso-top-percent:-10001;mso-position-horizontal:absolute;mso-position-horizontal-relative:char;mso-position-vertical:absolute;mso-position-vertical-relative:line;mso-left-percent:-10001;mso-top-percent:-10001;v-text-anchor:middle" arcsize="18684f" o:gfxdata="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" filled="f" strokecolor="#006edb">
                 <v:textbox inset="5.04pt,.8mm,5.04pt,.8mm">
                   <w:txbxContent>
                     <w:p>
@@ -4654,63 +4675,63 @@
         <v:path o:extrusionok="f" gradientshapeok="t" o:connecttype="rect"/>
         <o:lock v:ext="edit" aspectratio="t"/>
       </v:shapetype>
-      <v:shape id="_x0000_i1026" type="#_x0000_t75" alt="Marker with solid fill" style="width:7.2pt;height:12.45pt;visibility:visible" o:gfxdata="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" o:bullet="t">
+      <v:shape id="_x0000_i1368" type="#_x0000_t75" alt="Marker with solid fill" style="width:6.9pt;height:12.65pt;visibility:visible" o:gfxdata="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" o:bullet="t">
         <v:imagedata r:id="rId1" o:title="" croptop="-4981f" cropbottom="-4981f" cropleft="-28512f" cropright="-28512f"/>
       </v:shape>
     </w:pict>
   </w:numPicBullet>
   <w:numPicBullet w:numPicBulletId="1">
     <w:pict>
-      <v:shape id="_x0000_i1027" type="#_x0000_t75" alt="Receiver with solid fill" style="width:13.1pt;height:14.4pt;visibility:visible" o:gfxdata="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" o:bullet="t">
+      <v:shape id="_x0000_i1369" type="#_x0000_t75" alt="Receiver with solid fill" style="width:13.25pt;height:14.4pt;visibility:visible" o:gfxdata="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" o:bullet="t">
         <v:imagedata r:id="rId2" o:title="" cropleft="-2445f" cropright="-2445f"/>
       </v:shape>
     </w:pict>
   </w:numPicBullet>
   <w:numPicBullet w:numPicBulletId="2">
     <w:pict>
-      <v:shape id="_x0000_i1028" type="#_x0000_t75" style="width:12.45pt;height:13.75pt;visibility:visible" o:gfxdata="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" o:bullet="t">
+      <v:shape id="_x0000_i1370" type="#_x0000_t75" style="width:12.65pt;height:13.8pt;visibility:visible" o:gfxdata="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" o:bullet="t">
         <v:imagedata r:id="rId3" o:title="" cropbottom="-2357f" cropleft="-7919f" cropright="-5188f"/>
       </v:shape>
     </w:pict>
   </w:numPicBullet>
   <w:numPicBullet w:numPicBulletId="3">
     <w:pict>
-      <v:shape id="_x0000_i1029" type="#_x0000_t75" style="width:13.1pt;height:13.1pt;visibility:visible" o:gfxdata="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" o:bullet="t">
+      <v:shape id="_x0000_i1371" type="#_x0000_t75" style="width:13.25pt;height:13.25pt;visibility:visible" o:gfxdata="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" o:bullet="t">
         <v:imagedata r:id="rId4" o:title="" croptop="-2445f" cropbottom="-2445f" cropleft="-4808f" cropright="-2530f"/>
       </v:shape>
     </w:pict>
   </w:numPicBullet>
   <w:numPicBullet w:numPicBulletId="4">
     <w:pict>
-      <v:shape id="_x0000_i1030" type="#_x0000_t75" style="width:9.15pt;height:11.8pt;visibility:visible" o:gfxdata="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" o:bullet="t">
+      <v:shape id="_x0000_i1372" type="#_x0000_t75" style="width:9.2pt;height:11.5pt;visibility:visible" o:gfxdata="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" o:bullet="t">
         <v:imagedata r:id="rId5" o:title="" cropleft="-6805f" cropright="-5014f"/>
       </v:shape>
     </w:pict>
   </w:numPicBullet>
   <w:numPicBullet w:numPicBulletId="5">
     <w:pict>
-      <v:shape id="_x0000_i1031" type="#_x0000_t75" style="width:7.85pt;height:11.8pt;visibility:visible" o:gfxdata="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" o:bullet="t">
+      <v:shape id="_x0000_i1373" type="#_x0000_t75" style="width:8.05pt;height:11.5pt;visibility:visible" o:gfxdata="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" o:bullet="t">
         <v:imagedata r:id="rId6" o:title="" cropleft="-11660f" cropright="-9650f"/>
       </v:shape>
     </w:pict>
   </w:numPicBullet>
   <w:numPicBullet w:numPicBulletId="6">
     <w:pict>
-      <v:shape id="_x0000_i1032" type="#_x0000_t75" style="width:11.8pt;height:10.45pt;visibility:visible" o:gfxdata="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" o:bullet="t">
+      <v:shape id="_x0000_i1374" type="#_x0000_t75" style="width:11.5pt;height:10.35pt;visibility:visible" o:gfxdata="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" o:bullet="t">
         <v:imagedata r:id="rId7" o:title="" croptop="-3260f" cropbottom="-1631f"/>
       </v:shape>
     </w:pict>
   </w:numPicBullet>
   <w:numPicBullet w:numPicBulletId="7">
     <w:pict>
-      <v:shape id="_x0000_i1033" type="#_x0000_t75" style="width:11.8pt;height:11.8pt;visibility:visible" o:gfxdata="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" o:bullet="t">
+      <v:shape id="_x0000_i1375" type="#_x0000_t75" style="width:11.5pt;height:11.5pt;visibility:visible" o:gfxdata="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" o:bullet="t">
         <v:imagedata r:id="rId8" o:title=""/>
       </v:shape>
     </w:pict>
   </w:numPicBullet>
   <w:numPicBullet w:numPicBulletId="8">
     <w:pict>
-      <v:shape id="_x0000_i1034" type="#_x0000_t75" style="width:7.85pt;height:11.8pt;visibility:visible" o:gfxdata="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" o:bullet="t">
+      <v:shape id="_x0000_i1376" type="#_x0000_t75" style="width:8.05pt;height:11.5pt;visibility:visible" o:gfxdata="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" o:bullet="t">
         <v:imagedata r:id="rId9" o:title="" cropleft="-11660f" cropright="-9650f"/>
       </v:shape>
     </w:pict>

</xml_diff>